<commit_message>
Logger(second), Repo (CRUD tested)
</commit_message>
<xml_diff>
--- a/Logisticts/FlightProject.docx
+++ b/Logisticts/FlightProject.docx
@@ -239,37 +239,12 @@
           <w:color w:val="70AD47" w:themeColor="accent6"/>
         </w:rPr>
       </w:pPr>
-      <w:proofErr w:type="spellStart"/>
-      <w:r>
-        <w:rPr>
-          <w:rFonts w:asciiTheme="minorBidi" w:hAnsiTheme="minorBidi"/>
-          <w:color w:val="70AD47" w:themeColor="accent6"/>
-        </w:rPr>
-        <w:t>get_airline_by_</w:t>
-      </w:r>
-      <w:proofErr w:type="gramStart"/>
-      <w:r>
-        <w:rPr>
-          <w:rFonts w:asciiTheme="minorBidi" w:hAnsiTheme="minorBidi"/>
-          <w:color w:val="70AD47" w:themeColor="accent6"/>
-        </w:rPr>
-        <w:t>username</w:t>
-      </w:r>
-      <w:proofErr w:type="spellEnd"/>
-      <w:r>
-        <w:rPr>
-          <w:rFonts w:asciiTheme="minorBidi" w:hAnsiTheme="minorBidi"/>
-          <w:color w:val="70AD47" w:themeColor="accent6"/>
-        </w:rPr>
-        <w:t>(</w:t>
-      </w:r>
-      <w:proofErr w:type="gramEnd"/>
-      <w:r>
-        <w:rPr>
-          <w:rFonts w:asciiTheme="minorBidi" w:hAnsiTheme="minorBidi"/>
-          <w:color w:val="70AD47" w:themeColor="accent6"/>
-        </w:rPr>
-        <w:t>_username text)</w:t>
+      <w:r>
+        <w:rPr>
+          <w:rFonts w:asciiTheme="minorBidi" w:hAnsiTheme="minorBidi"/>
+          <w:color w:val="70AD47" w:themeColor="accent6"/>
+        </w:rPr>
+        <w:t>get_airline_by_username(_username text)</w:t>
       </w:r>
     </w:p>
     <w:p>
@@ -285,37 +260,12 @@
           <w:color w:val="70AD47" w:themeColor="accent6"/>
         </w:rPr>
       </w:pPr>
-      <w:proofErr w:type="spellStart"/>
-      <w:r>
-        <w:rPr>
-          <w:rFonts w:asciiTheme="minorBidi" w:hAnsiTheme="minorBidi"/>
-          <w:color w:val="70AD47" w:themeColor="accent6"/>
-        </w:rPr>
-        <w:t>get_customer_by_</w:t>
-      </w:r>
-      <w:proofErr w:type="gramStart"/>
-      <w:r>
-        <w:rPr>
-          <w:rFonts w:asciiTheme="minorBidi" w:hAnsiTheme="minorBidi"/>
-          <w:color w:val="70AD47" w:themeColor="accent6"/>
-        </w:rPr>
-        <w:t>username</w:t>
-      </w:r>
-      <w:proofErr w:type="spellEnd"/>
-      <w:r>
-        <w:rPr>
-          <w:rFonts w:asciiTheme="minorBidi" w:hAnsiTheme="minorBidi"/>
-          <w:color w:val="70AD47" w:themeColor="accent6"/>
-        </w:rPr>
-        <w:t>(</w:t>
-      </w:r>
-      <w:proofErr w:type="gramEnd"/>
-      <w:r>
-        <w:rPr>
-          <w:rFonts w:asciiTheme="minorBidi" w:hAnsiTheme="minorBidi"/>
-          <w:color w:val="70AD47" w:themeColor="accent6"/>
-        </w:rPr>
-        <w:t>_username text)</w:t>
+      <w:r>
+        <w:rPr>
+          <w:rFonts w:asciiTheme="minorBidi" w:hAnsiTheme="minorBidi"/>
+          <w:color w:val="70AD47" w:themeColor="accent6"/>
+        </w:rPr>
+        <w:t>get_customer_by_username(_username text)</w:t>
       </w:r>
     </w:p>
     <w:p>
@@ -331,53 +281,12 @@
           <w:color w:val="70AD47" w:themeColor="accent6"/>
         </w:rPr>
       </w:pPr>
-      <w:proofErr w:type="spellStart"/>
-      <w:r>
-        <w:rPr>
-          <w:rFonts w:asciiTheme="minorBidi" w:hAnsiTheme="minorBidi"/>
-          <w:color w:val="70AD47" w:themeColor="accent6"/>
-        </w:rPr>
-        <w:t>get_user_by_</w:t>
-      </w:r>
-      <w:proofErr w:type="gramStart"/>
-      <w:r>
-        <w:rPr>
-          <w:rFonts w:asciiTheme="minorBidi" w:hAnsiTheme="minorBidi"/>
-          <w:color w:val="70AD47" w:themeColor="accent6"/>
-        </w:rPr>
-        <w:t>username</w:t>
-      </w:r>
-      <w:proofErr w:type="spellEnd"/>
-      <w:r>
-        <w:rPr>
-          <w:rFonts w:asciiTheme="minorBidi" w:hAnsiTheme="minorBidi"/>
-          <w:color w:val="70AD47" w:themeColor="accent6"/>
-        </w:rPr>
-        <w:t>(</w:t>
-      </w:r>
-      <w:proofErr w:type="gramEnd"/>
-      <w:r>
-        <w:rPr>
-          <w:rFonts w:asciiTheme="minorBidi" w:hAnsiTheme="minorBidi"/>
-          <w:color w:val="70AD47" w:themeColor="accent6"/>
-        </w:rPr>
-        <w:t xml:space="preserve">_username </w:t>
-      </w:r>
-      <w:proofErr w:type="spellStart"/>
-      <w:r>
-        <w:rPr>
-          <w:rFonts w:asciiTheme="minorBidi" w:hAnsiTheme="minorBidi"/>
-          <w:color w:val="70AD47" w:themeColor="accent6"/>
-        </w:rPr>
-        <w:t>tex</w:t>
-      </w:r>
-      <w:proofErr w:type="spellEnd"/>
-      <w:r>
-        <w:rPr>
-          <w:rFonts w:asciiTheme="minorBidi" w:hAnsiTheme="minorBidi"/>
-          <w:color w:val="70AD47" w:themeColor="accent6"/>
-        </w:rPr>
-        <w:t>)</w:t>
+      <w:r>
+        <w:rPr>
+          <w:rFonts w:asciiTheme="minorBidi" w:hAnsiTheme="minorBidi"/>
+          <w:color w:val="70AD47" w:themeColor="accent6"/>
+        </w:rPr>
+        <w:t>get_user_by_username(_username tex)</w:t>
       </w:r>
     </w:p>
     <w:p>
@@ -393,85 +302,12 @@
           <w:color w:val="70AD47" w:themeColor="accent6"/>
         </w:rPr>
       </w:pPr>
-      <w:proofErr w:type="spellStart"/>
-      <w:r>
-        <w:rPr>
-          <w:rFonts w:asciiTheme="minorBidi" w:hAnsiTheme="minorBidi"/>
-          <w:color w:val="70AD47" w:themeColor="accent6"/>
-        </w:rPr>
-        <w:t>get_flights_by_</w:t>
-      </w:r>
-      <w:proofErr w:type="gramStart"/>
-      <w:r>
-        <w:rPr>
-          <w:rFonts w:asciiTheme="minorBidi" w:hAnsiTheme="minorBidi"/>
-          <w:color w:val="70AD47" w:themeColor="accent6"/>
-        </w:rPr>
-        <w:t>parameters</w:t>
-      </w:r>
-      <w:proofErr w:type="spellEnd"/>
-      <w:r>
-        <w:rPr>
-          <w:rFonts w:asciiTheme="minorBidi" w:hAnsiTheme="minorBidi"/>
-          <w:color w:val="70AD47" w:themeColor="accent6"/>
-        </w:rPr>
-        <w:t>(</w:t>
-      </w:r>
-      <w:proofErr w:type="gramEnd"/>
-      <w:r>
-        <w:rPr>
-          <w:rFonts w:asciiTheme="minorBidi" w:hAnsiTheme="minorBidi"/>
-          <w:color w:val="70AD47" w:themeColor="accent6"/>
-        </w:rPr>
-        <w:t>_</w:t>
-      </w:r>
-      <w:proofErr w:type="spellStart"/>
-      <w:r>
-        <w:rPr>
-          <w:rFonts w:asciiTheme="minorBidi" w:hAnsiTheme="minorBidi"/>
-          <w:color w:val="70AD47" w:themeColor="accent6"/>
-        </w:rPr>
-        <w:t>origin_country_id</w:t>
-      </w:r>
-      <w:proofErr w:type="spellEnd"/>
-      <w:r>
-        <w:rPr>
-          <w:rFonts w:asciiTheme="minorBidi" w:hAnsiTheme="minorBidi"/>
-          <w:color w:val="70AD47" w:themeColor="accent6"/>
-        </w:rPr>
-        <w:t xml:space="preserve"> int, _</w:t>
-      </w:r>
-      <w:proofErr w:type="spellStart"/>
-      <w:r>
-        <w:rPr>
-          <w:rFonts w:asciiTheme="minorBidi" w:hAnsiTheme="minorBidi"/>
-          <w:color w:val="70AD47" w:themeColor="accent6"/>
-        </w:rPr>
-        <w:t>destination_country_id</w:t>
-      </w:r>
-      <w:proofErr w:type="spellEnd"/>
-      <w:r>
-        <w:rPr>
-          <w:rFonts w:asciiTheme="minorBidi" w:hAnsiTheme="minorBidi"/>
-          <w:color w:val="70AD47" w:themeColor="accent6"/>
-        </w:rPr>
-        <w:t xml:space="preserve"> </w:t>
-      </w:r>
-      <w:proofErr w:type="spellStart"/>
-      <w:r>
-        <w:rPr>
-          <w:rFonts w:asciiTheme="minorBidi" w:hAnsiTheme="minorBidi"/>
-          <w:color w:val="70AD47" w:themeColor="accent6"/>
-        </w:rPr>
-        <w:t>int,_date</w:t>
-      </w:r>
-      <w:proofErr w:type="spellEnd"/>
-      <w:r>
-        <w:rPr>
-          <w:rFonts w:asciiTheme="minorBidi" w:hAnsiTheme="minorBidi"/>
-          <w:color w:val="70AD47" w:themeColor="accent6"/>
-        </w:rPr>
-        <w:t xml:space="preserve"> date)</w:t>
+      <w:r>
+        <w:rPr>
+          <w:rFonts w:asciiTheme="minorBidi" w:hAnsiTheme="minorBidi"/>
+          <w:color w:val="70AD47" w:themeColor="accent6"/>
+        </w:rPr>
+        <w:t>get_flights_by_parameters(_origin_country_id int, _destination_country_id int,_date date)</w:t>
       </w:r>
     </w:p>
     <w:p>
@@ -487,69 +323,12 @@
           <w:color w:val="70AD47" w:themeColor="accent6"/>
         </w:rPr>
       </w:pPr>
-      <w:proofErr w:type="spellStart"/>
-      <w:r>
-        <w:rPr>
-          <w:rFonts w:asciiTheme="minorBidi" w:hAnsiTheme="minorBidi"/>
-          <w:color w:val="70AD47" w:themeColor="accent6"/>
-        </w:rPr>
-        <w:t>get_flights_by_airline_</w:t>
-      </w:r>
-      <w:proofErr w:type="gramStart"/>
-      <w:r>
-        <w:rPr>
-          <w:rFonts w:asciiTheme="minorBidi" w:hAnsiTheme="minorBidi"/>
-          <w:color w:val="70AD47" w:themeColor="accent6"/>
-        </w:rPr>
-        <w:t>ID</w:t>
-      </w:r>
-      <w:proofErr w:type="spellEnd"/>
-      <w:r>
-        <w:rPr>
-          <w:rFonts w:asciiTheme="minorBidi" w:hAnsiTheme="minorBidi"/>
-          <w:color w:val="70AD47" w:themeColor="accent6"/>
-        </w:rPr>
-        <w:t>(</w:t>
-      </w:r>
-      <w:proofErr w:type="gramEnd"/>
-      <w:r>
-        <w:rPr>
-          <w:rFonts w:asciiTheme="minorBidi" w:hAnsiTheme="minorBidi"/>
-          <w:color w:val="70AD47" w:themeColor="accent6"/>
-        </w:rPr>
-        <w:t>_</w:t>
-      </w:r>
-      <w:proofErr w:type="spellStart"/>
-      <w:r>
-        <w:rPr>
-          <w:rFonts w:asciiTheme="minorBidi" w:hAnsiTheme="minorBidi"/>
-          <w:color w:val="70AD47" w:themeColor="accent6"/>
-        </w:rPr>
-        <w:t>airline_id</w:t>
-      </w:r>
-      <w:proofErr w:type="spellEnd"/>
-      <w:r>
-        <w:rPr>
-          <w:rFonts w:asciiTheme="minorBidi" w:hAnsiTheme="minorBidi"/>
-          <w:color w:val="70AD47" w:themeColor="accent6"/>
-        </w:rPr>
-        <w:t xml:space="preserve"> </w:t>
-      </w:r>
-      <w:proofErr w:type="spellStart"/>
-      <w:r>
-        <w:rPr>
-          <w:rFonts w:asciiTheme="minorBidi" w:hAnsiTheme="minorBidi"/>
-          <w:color w:val="70AD47" w:themeColor="accent6"/>
-        </w:rPr>
-        <w:t>bigint</w:t>
-      </w:r>
-      <w:proofErr w:type="spellEnd"/>
-      <w:r>
-        <w:rPr>
-          <w:rFonts w:asciiTheme="minorBidi" w:hAnsiTheme="minorBidi"/>
-          <w:color w:val="70AD47" w:themeColor="accent6"/>
-        </w:rPr>
-        <w:t>)</w:t>
+      <w:r>
+        <w:rPr>
+          <w:rFonts w:asciiTheme="minorBidi" w:hAnsiTheme="minorBidi"/>
+          <w:color w:val="70AD47" w:themeColor="accent6"/>
+        </w:rPr>
+        <w:t>get_flights_by_airline_ID(_airline_id bigint)</w:t>
       </w:r>
     </w:p>
     <w:p>
@@ -570,39 +349,7 @@
           <w:rFonts w:asciiTheme="minorBidi" w:hAnsiTheme="minorBidi"/>
           <w:color w:val="70AD47" w:themeColor="accent6"/>
         </w:rPr>
-        <w:t>get_arrival_flights_12</w:t>
-      </w:r>
-      <w:proofErr w:type="gramStart"/>
-      <w:r>
-        <w:rPr>
-          <w:rFonts w:asciiTheme="minorBidi" w:hAnsiTheme="minorBidi"/>
-          <w:color w:val="70AD47" w:themeColor="accent6"/>
-        </w:rPr>
-        <w:t>hours(</w:t>
-      </w:r>
-      <w:proofErr w:type="gramEnd"/>
-      <w:r>
-        <w:rPr>
-          <w:rFonts w:asciiTheme="minorBidi" w:hAnsiTheme="minorBidi"/>
-          <w:color w:val="70AD47" w:themeColor="accent6"/>
-        </w:rPr>
-        <w:t>_</w:t>
-      </w:r>
-      <w:proofErr w:type="spellStart"/>
-      <w:r>
-        <w:rPr>
-          <w:rFonts w:asciiTheme="minorBidi" w:hAnsiTheme="minorBidi"/>
-          <w:color w:val="70AD47" w:themeColor="accent6"/>
-        </w:rPr>
-        <w:t>country_id</w:t>
-      </w:r>
-      <w:proofErr w:type="spellEnd"/>
-      <w:r>
-        <w:rPr>
-          <w:rFonts w:asciiTheme="minorBidi" w:hAnsiTheme="minorBidi"/>
-          <w:color w:val="70AD47" w:themeColor="accent6"/>
-        </w:rPr>
-        <w:t xml:space="preserve"> int)</w:t>
+        <w:t>get_arrival_flights_12hours(_country_id int)</w:t>
       </w:r>
     </w:p>
     <w:p>
@@ -623,39 +370,7 @@
           <w:rFonts w:asciiTheme="minorBidi" w:hAnsiTheme="minorBidi"/>
           <w:color w:val="70AD47" w:themeColor="accent6"/>
         </w:rPr>
-        <w:t>get_departure_flights_12</w:t>
-      </w:r>
-      <w:proofErr w:type="gramStart"/>
-      <w:r>
-        <w:rPr>
-          <w:rFonts w:asciiTheme="minorBidi" w:hAnsiTheme="minorBidi"/>
-          <w:color w:val="70AD47" w:themeColor="accent6"/>
-        </w:rPr>
-        <w:t>hours(</w:t>
-      </w:r>
-      <w:proofErr w:type="gramEnd"/>
-      <w:r>
-        <w:rPr>
-          <w:rFonts w:asciiTheme="minorBidi" w:hAnsiTheme="minorBidi"/>
-          <w:color w:val="70AD47" w:themeColor="accent6"/>
-        </w:rPr>
-        <w:t>_</w:t>
-      </w:r>
-      <w:proofErr w:type="spellStart"/>
-      <w:r>
-        <w:rPr>
-          <w:rFonts w:asciiTheme="minorBidi" w:hAnsiTheme="minorBidi"/>
-          <w:color w:val="70AD47" w:themeColor="accent6"/>
-        </w:rPr>
-        <w:t>country_id</w:t>
-      </w:r>
-      <w:proofErr w:type="spellEnd"/>
-      <w:r>
-        <w:rPr>
-          <w:rFonts w:asciiTheme="minorBidi" w:hAnsiTheme="minorBidi"/>
-          <w:color w:val="70AD47" w:themeColor="accent6"/>
-        </w:rPr>
-        <w:t xml:space="preserve"> int)</w:t>
+        <w:t>get_departure_flights_12hours(_country_id int)</w:t>
       </w:r>
     </w:p>
     <w:p>
@@ -671,53 +386,12 @@
           <w:color w:val="70AD47" w:themeColor="accent6"/>
         </w:rPr>
       </w:pPr>
-      <w:proofErr w:type="spellStart"/>
-      <w:r>
-        <w:rPr>
-          <w:rFonts w:asciiTheme="minorBidi" w:hAnsiTheme="minorBidi"/>
-          <w:color w:val="70AD47" w:themeColor="accent6"/>
-        </w:rPr>
-        <w:t>get_tickets_by_</w:t>
-      </w:r>
-      <w:proofErr w:type="gramStart"/>
-      <w:r>
-        <w:rPr>
-          <w:rFonts w:asciiTheme="minorBidi" w:hAnsiTheme="minorBidi"/>
-          <w:color w:val="70AD47" w:themeColor="accent6"/>
-        </w:rPr>
-        <w:t>customer</w:t>
-      </w:r>
-      <w:proofErr w:type="spellEnd"/>
-      <w:r>
-        <w:rPr>
-          <w:rFonts w:asciiTheme="minorBidi" w:hAnsiTheme="minorBidi"/>
-          <w:color w:val="70AD47" w:themeColor="accent6"/>
-        </w:rPr>
-        <w:t>(</w:t>
-      </w:r>
-      <w:proofErr w:type="gramEnd"/>
-      <w:r>
-        <w:rPr>
-          <w:rFonts w:asciiTheme="minorBidi" w:hAnsiTheme="minorBidi"/>
-          <w:color w:val="70AD47" w:themeColor="accent6"/>
-        </w:rPr>
-        <w:t>_</w:t>
-      </w:r>
-      <w:proofErr w:type="spellStart"/>
-      <w:r>
-        <w:rPr>
-          <w:rFonts w:asciiTheme="minorBidi" w:hAnsiTheme="minorBidi"/>
-          <w:color w:val="70AD47" w:themeColor="accent6"/>
-        </w:rPr>
-        <w:t>customer_id</w:t>
-      </w:r>
-      <w:proofErr w:type="spellEnd"/>
-      <w:r>
-        <w:rPr>
-          <w:rFonts w:asciiTheme="minorBidi" w:hAnsiTheme="minorBidi"/>
-          <w:color w:val="70AD47" w:themeColor="accent6"/>
-        </w:rPr>
-        <w:t xml:space="preserve"> int)</w:t>
+      <w:r>
+        <w:rPr>
+          <w:rFonts w:asciiTheme="minorBidi" w:hAnsiTheme="minorBidi"/>
+          <w:color w:val="70AD47" w:themeColor="accent6"/>
+        </w:rPr>
+        <w:t>get_tickets_by_customer(_customer_id int)</w:t>
       </w:r>
     </w:p>
     <w:p>
@@ -741,7 +415,14 @@
           <w:rFonts w:asciiTheme="minorBidi" w:hAnsiTheme="minorBidi"/>
           <w:u w:val="single"/>
         </w:rPr>
-        <w:t>Repository:</w:t>
+        <w:t>Directory</w:t>
+      </w:r>
+      <w:r>
+        <w:rPr>
+          <w:rFonts w:asciiTheme="minorBidi" w:hAnsiTheme="minorBidi"/>
+          <w:u w:val="single"/>
+        </w:rPr>
+        <w:t>:</w:t>
       </w:r>
     </w:p>
     <w:p>
@@ -809,11 +490,13 @@
           <w:rFonts w:asciiTheme="minorBidi" w:hAnsiTheme="minorBidi"/>
           <w:bCs/>
           <w:iCs/>
-        </w:rPr>
-      </w:pPr>
-      <w:r>
-        <w:rPr>
-          <w:rFonts w:asciiTheme="minorBidi" w:hAnsiTheme="minorBidi"/>
+          <w:color w:val="70AD47" w:themeColor="accent6"/>
+        </w:rPr>
+      </w:pPr>
+      <w:r>
+        <w:rPr>
+          <w:rFonts w:asciiTheme="minorBidi" w:hAnsiTheme="minorBidi"/>
+          <w:color w:val="70AD47" w:themeColor="accent6"/>
           <w:szCs w:val="24"/>
         </w:rPr>
         <w:t>Logger</w:t>
@@ -831,11 +514,13 @@
           <w:rFonts w:asciiTheme="minorBidi" w:hAnsiTheme="minorBidi"/>
           <w:bCs/>
           <w:iCs/>
-        </w:rPr>
-      </w:pPr>
-      <w:r>
-        <w:rPr>
-          <w:rFonts w:asciiTheme="minorBidi" w:hAnsiTheme="minorBidi"/>
+          <w:color w:val="70AD47" w:themeColor="accent6"/>
+        </w:rPr>
+      </w:pPr>
+      <w:r>
+        <w:rPr>
+          <w:rFonts w:asciiTheme="minorBidi" w:hAnsiTheme="minorBidi"/>
+          <w:color w:val="70AD47" w:themeColor="accent6"/>
           <w:szCs w:val="24"/>
         </w:rPr>
         <w:t>Logger class-singleton</w:t>
@@ -843,6 +528,7 @@
       <w:r>
         <w:rPr>
           <w:rFonts w:asciiTheme="minorBidi" w:hAnsiTheme="minorBidi"/>
+          <w:color w:val="70AD47" w:themeColor="accent6"/>
           <w:szCs w:val="24"/>
         </w:rPr>
         <w:t>. Activation of every function</w:t>
@@ -850,6 +536,7 @@
       <w:r>
         <w:rPr>
           <w:rFonts w:asciiTheme="minorBidi" w:hAnsiTheme="minorBidi"/>
+          <w:color w:val="70AD47" w:themeColor="accent6"/>
           <w:szCs w:val="24"/>
         </w:rPr>
         <w:t xml:space="preserve"> from </w:t>
@@ -859,6 +546,7 @@
           <w:rFonts w:asciiTheme="minorBidi" w:hAnsiTheme="minorBidi"/>
           <w:i/>
           <w:iCs/>
+          <w:color w:val="70AD47" w:themeColor="accent6"/>
           <w:szCs w:val="24"/>
           <w:u w:val="single"/>
         </w:rPr>
@@ -944,25 +632,7 @@
           <w:color w:val="70AD47" w:themeColor="accent6"/>
           <w:szCs w:val="24"/>
         </w:rPr>
-        <w:t>lass(</w:t>
-      </w:r>
-      <w:proofErr w:type="spellStart"/>
-      <w:r>
-        <w:rPr>
-          <w:rFonts w:asciiTheme="minorBidi" w:hAnsiTheme="minorBidi"/>
-          <w:color w:val="70AD47" w:themeColor="accent6"/>
-          <w:szCs w:val="24"/>
-        </w:rPr>
-        <w:t>dbmodel</w:t>
-      </w:r>
-      <w:proofErr w:type="spellEnd"/>
-      <w:r>
-        <w:rPr>
-          <w:rFonts w:asciiTheme="minorBidi" w:hAnsiTheme="minorBidi"/>
-          <w:color w:val="70AD47" w:themeColor="accent6"/>
-          <w:szCs w:val="24"/>
-        </w:rPr>
-        <w:t>)</w:t>
+        <w:t>lass(dbmodel)</w:t>
       </w:r>
     </w:p>
     <w:p>
@@ -981,7 +651,6 @@
           <w:szCs w:val="24"/>
         </w:rPr>
       </w:pPr>
-      <w:proofErr w:type="spellStart"/>
       <w:r>
         <w:rPr>
           <w:rFonts w:asciiTheme="minorBidi" w:hAnsiTheme="minorBidi"/>
@@ -990,7 +659,6 @@
         </w:rPr>
         <w:t>AirlineCompany</w:t>
       </w:r>
-      <w:proofErr w:type="spellEnd"/>
     </w:p>
     <w:p>
       <w:pPr>
@@ -1014,25 +682,7 @@
           <w:color w:val="70AD47" w:themeColor="accent6"/>
           <w:szCs w:val="24"/>
         </w:rPr>
-        <w:t>class(</w:t>
-      </w:r>
-      <w:proofErr w:type="spellStart"/>
-      <w:r>
-        <w:rPr>
-          <w:rFonts w:asciiTheme="minorBidi" w:hAnsiTheme="minorBidi"/>
-          <w:color w:val="70AD47" w:themeColor="accent6"/>
-          <w:szCs w:val="24"/>
-        </w:rPr>
-        <w:t>dbmodel</w:t>
-      </w:r>
-      <w:proofErr w:type="spellEnd"/>
-      <w:r>
-        <w:rPr>
-          <w:rFonts w:asciiTheme="minorBidi" w:hAnsiTheme="minorBidi"/>
-          <w:color w:val="70AD47" w:themeColor="accent6"/>
-          <w:szCs w:val="24"/>
-        </w:rPr>
-        <w:t>)</w:t>
+        <w:t>class(dbmodel)</w:t>
       </w:r>
     </w:p>
     <w:p>
@@ -1082,25 +732,7 @@
           <w:color w:val="70AD47" w:themeColor="accent6"/>
           <w:szCs w:val="24"/>
         </w:rPr>
-        <w:t>class(</w:t>
-      </w:r>
-      <w:proofErr w:type="spellStart"/>
-      <w:r>
-        <w:rPr>
-          <w:rFonts w:asciiTheme="minorBidi" w:hAnsiTheme="minorBidi"/>
-          <w:color w:val="70AD47" w:themeColor="accent6"/>
-          <w:szCs w:val="24"/>
-        </w:rPr>
-        <w:t>dbmodel</w:t>
-      </w:r>
-      <w:proofErr w:type="spellEnd"/>
-      <w:r>
-        <w:rPr>
-          <w:rFonts w:asciiTheme="minorBidi" w:hAnsiTheme="minorBidi"/>
-          <w:color w:val="70AD47" w:themeColor="accent6"/>
-          <w:szCs w:val="24"/>
-        </w:rPr>
-        <w:t>)</w:t>
+        <w:t>class(dbmodel)</w:t>
       </w:r>
     </w:p>
     <w:p>
@@ -1150,25 +782,7 @@
           <w:color w:val="70AD47" w:themeColor="accent6"/>
           <w:szCs w:val="24"/>
         </w:rPr>
-        <w:t>class(</w:t>
-      </w:r>
-      <w:proofErr w:type="spellStart"/>
-      <w:r>
-        <w:rPr>
-          <w:rFonts w:asciiTheme="minorBidi" w:hAnsiTheme="minorBidi"/>
-          <w:color w:val="70AD47" w:themeColor="accent6"/>
-          <w:szCs w:val="24"/>
-        </w:rPr>
-        <w:t>dbmodel</w:t>
-      </w:r>
-      <w:proofErr w:type="spellEnd"/>
-      <w:r>
-        <w:rPr>
-          <w:rFonts w:asciiTheme="minorBidi" w:hAnsiTheme="minorBidi"/>
-          <w:color w:val="70AD47" w:themeColor="accent6"/>
-          <w:szCs w:val="24"/>
-        </w:rPr>
-        <w:t>)</w:t>
+        <w:t>class(dbmodel)</w:t>
       </w:r>
     </w:p>
     <w:p>
@@ -1218,25 +832,7 @@
           <w:color w:val="70AD47" w:themeColor="accent6"/>
           <w:szCs w:val="24"/>
         </w:rPr>
-        <w:t>class(</w:t>
-      </w:r>
-      <w:proofErr w:type="spellStart"/>
-      <w:r>
-        <w:rPr>
-          <w:rFonts w:asciiTheme="minorBidi" w:hAnsiTheme="minorBidi"/>
-          <w:color w:val="70AD47" w:themeColor="accent6"/>
-          <w:szCs w:val="24"/>
-        </w:rPr>
-        <w:t>dbmodel</w:t>
-      </w:r>
-      <w:proofErr w:type="spellEnd"/>
-      <w:r>
-        <w:rPr>
-          <w:rFonts w:asciiTheme="minorBidi" w:hAnsiTheme="minorBidi"/>
-          <w:color w:val="70AD47" w:themeColor="accent6"/>
-          <w:szCs w:val="24"/>
-        </w:rPr>
-        <w:t>)</w:t>
+        <w:t>class(dbmodel)</w:t>
       </w:r>
       <w:r>
         <w:rPr>
@@ -1293,25 +889,7 @@
           <w:color w:val="70AD47" w:themeColor="accent6"/>
           <w:szCs w:val="24"/>
         </w:rPr>
-        <w:t>class(</w:t>
-      </w:r>
-      <w:proofErr w:type="spellStart"/>
-      <w:r>
-        <w:rPr>
-          <w:rFonts w:asciiTheme="minorBidi" w:hAnsiTheme="minorBidi"/>
-          <w:color w:val="70AD47" w:themeColor="accent6"/>
-          <w:szCs w:val="24"/>
-        </w:rPr>
-        <w:t>dbmodel</w:t>
-      </w:r>
-      <w:proofErr w:type="spellEnd"/>
-      <w:r>
-        <w:rPr>
-          <w:rFonts w:asciiTheme="minorBidi" w:hAnsiTheme="minorBidi"/>
-          <w:color w:val="70AD47" w:themeColor="accent6"/>
-          <w:szCs w:val="24"/>
-        </w:rPr>
-        <w:t>)</w:t>
+        <w:t>class(dbmodel)</w:t>
       </w:r>
     </w:p>
     <w:p>
@@ -1359,25 +937,7 @@
           <w:color w:val="70AD47" w:themeColor="accent6"/>
           <w:szCs w:val="24"/>
         </w:rPr>
-        <w:t>class(</w:t>
-      </w:r>
-      <w:proofErr w:type="spellStart"/>
-      <w:r>
-        <w:rPr>
-          <w:rFonts w:asciiTheme="minorBidi" w:hAnsiTheme="minorBidi"/>
-          <w:color w:val="70AD47" w:themeColor="accent6"/>
-          <w:szCs w:val="24"/>
-        </w:rPr>
-        <w:t>dbmodel</w:t>
-      </w:r>
-      <w:proofErr w:type="spellEnd"/>
-      <w:r>
-        <w:rPr>
-          <w:rFonts w:asciiTheme="minorBidi" w:hAnsiTheme="minorBidi"/>
-          <w:color w:val="70AD47" w:themeColor="accent6"/>
-          <w:szCs w:val="24"/>
-        </w:rPr>
-        <w:t>)</w:t>
+        <w:t>class(dbmodel)</w:t>
       </w:r>
     </w:p>
     <w:p>
@@ -1468,37 +1028,12 @@
           <w:szCs w:val="24"/>
         </w:rPr>
       </w:pPr>
-      <w:proofErr w:type="spellStart"/>
-      <w:r>
-        <w:rPr>
-          <w:rFonts w:asciiTheme="minorBidi" w:hAnsiTheme="minorBidi"/>
-          <w:szCs w:val="24"/>
-        </w:rPr>
-        <w:t>getFlightsByOriginCountryId</w:t>
-      </w:r>
-      <w:proofErr w:type="spellEnd"/>
-      <w:r>
-        <w:rPr>
-          <w:rFonts w:asciiTheme="minorBidi" w:hAnsiTheme="minorBidi"/>
-          <w:szCs w:val="24"/>
-        </w:rPr>
-        <w:t>(</w:t>
-      </w:r>
-      <w:proofErr w:type="spellStart"/>
-      <w:r>
-        <w:rPr>
-          <w:rFonts w:asciiTheme="minorBidi" w:hAnsiTheme="minorBidi"/>
-          <w:szCs w:val="24"/>
-        </w:rPr>
-        <w:t>country_id</w:t>
-      </w:r>
-      <w:proofErr w:type="spellEnd"/>
-      <w:r>
-        <w:rPr>
-          <w:rFonts w:asciiTheme="minorBidi" w:hAnsiTheme="minorBidi"/>
-          <w:szCs w:val="24"/>
-        </w:rPr>
-        <w:t>)</w:t>
+      <w:r>
+        <w:rPr>
+          <w:rFonts w:asciiTheme="minorBidi" w:hAnsiTheme="minorBidi"/>
+          <w:szCs w:val="24"/>
+        </w:rPr>
+        <w:t>getFlightsByOriginCountryId(country_id)</w:t>
       </w:r>
     </w:p>
     <w:p>
@@ -1514,37 +1049,12 @@
           <w:szCs w:val="24"/>
         </w:rPr>
       </w:pPr>
-      <w:proofErr w:type="spellStart"/>
-      <w:r>
-        <w:rPr>
-          <w:rFonts w:asciiTheme="minorBidi" w:hAnsiTheme="minorBidi"/>
-          <w:szCs w:val="24"/>
-        </w:rPr>
-        <w:t>getFlightsByDestinationCountryId</w:t>
-      </w:r>
-      <w:proofErr w:type="spellEnd"/>
-      <w:r>
-        <w:rPr>
-          <w:rFonts w:asciiTheme="minorBidi" w:hAnsiTheme="minorBidi"/>
-          <w:szCs w:val="24"/>
-        </w:rPr>
-        <w:t>(</w:t>
-      </w:r>
-      <w:proofErr w:type="spellStart"/>
-      <w:r>
-        <w:rPr>
-          <w:rFonts w:asciiTheme="minorBidi" w:hAnsiTheme="minorBidi"/>
-          <w:szCs w:val="24"/>
-        </w:rPr>
-        <w:t>country_id</w:t>
-      </w:r>
-      <w:proofErr w:type="spellEnd"/>
-      <w:r>
-        <w:rPr>
-          <w:rFonts w:asciiTheme="minorBidi" w:hAnsiTheme="minorBidi"/>
-          <w:szCs w:val="24"/>
-        </w:rPr>
-        <w:t>)</w:t>
+      <w:r>
+        <w:rPr>
+          <w:rFonts w:asciiTheme="minorBidi" w:hAnsiTheme="minorBidi"/>
+          <w:szCs w:val="24"/>
+        </w:rPr>
+        <w:t>getFlightsByDestinationCountryId(country_id)</w:t>
       </w:r>
     </w:p>
     <w:p>
@@ -1560,21 +1070,12 @@
           <w:szCs w:val="24"/>
         </w:rPr>
       </w:pPr>
-      <w:proofErr w:type="spellStart"/>
-      <w:r>
-        <w:rPr>
-          <w:rFonts w:asciiTheme="minorBidi" w:hAnsiTheme="minorBidi"/>
-          <w:szCs w:val="24"/>
-        </w:rPr>
-        <w:t>getFlightsByDepartureDate</w:t>
-      </w:r>
-      <w:proofErr w:type="spellEnd"/>
-      <w:r>
-        <w:rPr>
-          <w:rFonts w:asciiTheme="minorBidi" w:hAnsiTheme="minorBidi"/>
-          <w:szCs w:val="24"/>
-        </w:rPr>
-        <w:t>(date)</w:t>
+      <w:r>
+        <w:rPr>
+          <w:rFonts w:asciiTheme="minorBidi" w:hAnsiTheme="minorBidi"/>
+          <w:szCs w:val="24"/>
+        </w:rPr>
+        <w:t>getFlightsByDepartureDate(date)</w:t>
       </w:r>
     </w:p>
     <w:p>
@@ -1590,21 +1091,12 @@
           <w:szCs w:val="24"/>
         </w:rPr>
       </w:pPr>
-      <w:proofErr w:type="spellStart"/>
-      <w:r>
-        <w:rPr>
-          <w:rFonts w:asciiTheme="minorBidi" w:hAnsiTheme="minorBidi"/>
-          <w:szCs w:val="24"/>
-        </w:rPr>
-        <w:t>getFlightsByLandingDate</w:t>
-      </w:r>
-      <w:proofErr w:type="spellEnd"/>
-      <w:r>
-        <w:rPr>
-          <w:rFonts w:asciiTheme="minorBidi" w:hAnsiTheme="minorBidi"/>
-          <w:szCs w:val="24"/>
-        </w:rPr>
-        <w:t>(date)</w:t>
+      <w:r>
+        <w:rPr>
+          <w:rFonts w:asciiTheme="minorBidi" w:hAnsiTheme="minorBidi"/>
+          <w:szCs w:val="24"/>
+        </w:rPr>
+        <w:t>getFlightsByLandingDate(date)</w:t>
       </w:r>
     </w:p>
     <w:p>
@@ -1626,75 +1118,11 @@
         </w:rPr>
         <w:t xml:space="preserve">SP: </w:t>
       </w:r>
-      <w:proofErr w:type="spellStart"/>
-      <w:r>
-        <w:rPr>
-          <w:rFonts w:asciiTheme="minorBidi" w:hAnsiTheme="minorBidi"/>
-        </w:rPr>
-        <w:t>get_flights_by_</w:t>
-      </w:r>
-      <w:proofErr w:type="gramStart"/>
-      <w:r>
-        <w:rPr>
-          <w:rFonts w:asciiTheme="minorBidi" w:hAnsiTheme="minorBidi"/>
-        </w:rPr>
-        <w:t>parameters</w:t>
-      </w:r>
-      <w:proofErr w:type="spellEnd"/>
-      <w:r>
-        <w:rPr>
-          <w:rFonts w:asciiTheme="minorBidi" w:hAnsiTheme="minorBidi"/>
-        </w:rPr>
-        <w:t>(</w:t>
-      </w:r>
-      <w:proofErr w:type="gramEnd"/>
-      <w:r>
-        <w:rPr>
-          <w:rFonts w:asciiTheme="minorBidi" w:hAnsiTheme="minorBidi"/>
-        </w:rPr>
-        <w:t>_</w:t>
-      </w:r>
-      <w:proofErr w:type="spellStart"/>
-      <w:r>
-        <w:rPr>
-          <w:rFonts w:asciiTheme="minorBidi" w:hAnsiTheme="minorBidi"/>
-        </w:rPr>
-        <w:t>origin_country_id</w:t>
-      </w:r>
-      <w:proofErr w:type="spellEnd"/>
-      <w:r>
-        <w:rPr>
-          <w:rFonts w:asciiTheme="minorBidi" w:hAnsiTheme="minorBidi"/>
-        </w:rPr>
-        <w:t xml:space="preserve"> int, _</w:t>
-      </w:r>
-      <w:proofErr w:type="spellStart"/>
-      <w:r>
-        <w:rPr>
-          <w:rFonts w:asciiTheme="minorBidi" w:hAnsiTheme="minorBidi"/>
-        </w:rPr>
-        <w:t>destination_country_id</w:t>
-      </w:r>
-      <w:proofErr w:type="spellEnd"/>
-      <w:r>
-        <w:rPr>
-          <w:rFonts w:asciiTheme="minorBidi" w:hAnsiTheme="minorBidi"/>
-        </w:rPr>
-        <w:t xml:space="preserve"> </w:t>
-      </w:r>
-      <w:proofErr w:type="spellStart"/>
-      <w:r>
-        <w:rPr>
-          <w:rFonts w:asciiTheme="minorBidi" w:hAnsiTheme="minorBidi"/>
-        </w:rPr>
-        <w:t>int,_date</w:t>
-      </w:r>
-      <w:proofErr w:type="spellEnd"/>
-      <w:r>
-        <w:rPr>
-          <w:rFonts w:asciiTheme="minorBidi" w:hAnsiTheme="minorBidi"/>
-        </w:rPr>
-        <w:t xml:space="preserve"> date)</w:t>
+      <w:r>
+        <w:rPr>
+          <w:rFonts w:asciiTheme="minorBidi" w:hAnsiTheme="minorBidi"/>
+        </w:rPr>
+        <w:t>get_flights_by_parameters(_origin_country_id int, _destination_country_id int,_date date)</w:t>
       </w:r>
     </w:p>
     <w:p>
@@ -1713,63 +1141,7 @@
         <w:rPr>
           <w:rFonts w:asciiTheme="minorBidi" w:hAnsiTheme="minorBidi"/>
         </w:rPr>
-        <w:t xml:space="preserve">SP: </w:t>
-      </w:r>
-      <w:proofErr w:type="spellStart"/>
-      <w:r>
-        <w:rPr>
-          <w:rFonts w:asciiTheme="minorBidi" w:hAnsiTheme="minorBidi"/>
-        </w:rPr>
-        <w:t>get_flights_by_airline_</w:t>
-      </w:r>
-      <w:proofErr w:type="gramStart"/>
-      <w:r>
-        <w:rPr>
-          <w:rFonts w:asciiTheme="minorBidi" w:hAnsiTheme="minorBidi"/>
-        </w:rPr>
-        <w:t>ID</w:t>
-      </w:r>
-      <w:proofErr w:type="spellEnd"/>
-      <w:r>
-        <w:rPr>
-          <w:rFonts w:asciiTheme="minorBidi" w:hAnsiTheme="minorBidi"/>
-        </w:rPr>
-        <w:t>(</w:t>
-      </w:r>
-      <w:proofErr w:type="gramEnd"/>
-      <w:r>
-        <w:rPr>
-          <w:rFonts w:asciiTheme="minorBidi" w:hAnsiTheme="minorBidi"/>
-        </w:rPr>
-        <w:t>_</w:t>
-      </w:r>
-      <w:proofErr w:type="spellStart"/>
-      <w:r>
-        <w:rPr>
-          <w:rFonts w:asciiTheme="minorBidi" w:hAnsiTheme="minorBidi"/>
-        </w:rPr>
-        <w:t>airline_id</w:t>
-      </w:r>
-      <w:proofErr w:type="spellEnd"/>
-      <w:r>
-        <w:rPr>
-          <w:rFonts w:asciiTheme="minorBidi" w:hAnsiTheme="minorBidi"/>
-        </w:rPr>
-        <w:t xml:space="preserve"> </w:t>
-      </w:r>
-      <w:proofErr w:type="spellStart"/>
-      <w:r>
-        <w:rPr>
-          <w:rFonts w:asciiTheme="minorBidi" w:hAnsiTheme="minorBidi"/>
-        </w:rPr>
-        <w:t>bigint</w:t>
-      </w:r>
-      <w:proofErr w:type="spellEnd"/>
-      <w:r>
-        <w:rPr>
-          <w:rFonts w:asciiTheme="minorBidi" w:hAnsiTheme="minorBidi"/>
-        </w:rPr>
-        <w:t>)</w:t>
+        <w:t>SP: get_flights_by_airline_ID(_airline_id bigint)</w:t>
       </w:r>
     </w:p>
     <w:p>
@@ -1789,35 +1161,7 @@
           <w:rFonts w:asciiTheme="minorBidi" w:hAnsiTheme="minorBidi"/>
         </w:rPr>
         <w:lastRenderedPageBreak/>
-        <w:t>SP: get_arrival_flights_12</w:t>
-      </w:r>
-      <w:proofErr w:type="gramStart"/>
-      <w:r>
-        <w:rPr>
-          <w:rFonts w:asciiTheme="minorBidi" w:hAnsiTheme="minorBidi"/>
-        </w:rPr>
-        <w:t>hours(</w:t>
-      </w:r>
-      <w:proofErr w:type="gramEnd"/>
-      <w:r>
-        <w:rPr>
-          <w:rFonts w:asciiTheme="minorBidi" w:hAnsiTheme="minorBidi"/>
-        </w:rPr>
-        <w:t>_</w:t>
-      </w:r>
-      <w:proofErr w:type="spellStart"/>
-      <w:r>
-        <w:rPr>
-          <w:rFonts w:asciiTheme="minorBidi" w:hAnsiTheme="minorBidi"/>
-        </w:rPr>
-        <w:t>country_id</w:t>
-      </w:r>
-      <w:proofErr w:type="spellEnd"/>
-      <w:r>
-        <w:rPr>
-          <w:rFonts w:asciiTheme="minorBidi" w:hAnsiTheme="minorBidi"/>
-        </w:rPr>
-        <w:t xml:space="preserve"> int)</w:t>
+        <w:t>SP: get_arrival_flights_12hours(_country_id int)</w:t>
       </w:r>
     </w:p>
     <w:p>
@@ -1836,35 +1180,7 @@
         <w:rPr>
           <w:rFonts w:asciiTheme="minorBidi" w:hAnsiTheme="minorBidi"/>
         </w:rPr>
-        <w:t>SP: get_departure_flights_12</w:t>
-      </w:r>
-      <w:proofErr w:type="gramStart"/>
-      <w:r>
-        <w:rPr>
-          <w:rFonts w:asciiTheme="minorBidi" w:hAnsiTheme="minorBidi"/>
-        </w:rPr>
-        <w:t>hours(</w:t>
-      </w:r>
-      <w:proofErr w:type="gramEnd"/>
-      <w:r>
-        <w:rPr>
-          <w:rFonts w:asciiTheme="minorBidi" w:hAnsiTheme="minorBidi"/>
-        </w:rPr>
-        <w:t>_</w:t>
-      </w:r>
-      <w:proofErr w:type="spellStart"/>
-      <w:r>
-        <w:rPr>
-          <w:rFonts w:asciiTheme="minorBidi" w:hAnsiTheme="minorBidi"/>
-        </w:rPr>
-        <w:t>country_id</w:t>
-      </w:r>
-      <w:proofErr w:type="spellEnd"/>
-      <w:r>
-        <w:rPr>
-          <w:rFonts w:asciiTheme="minorBidi" w:hAnsiTheme="minorBidi"/>
-        </w:rPr>
-        <w:t xml:space="preserve"> int)</w:t>
+        <w:t>SP: get_departure_flights_12hours(_country_id int)</w:t>
       </w:r>
     </w:p>
     <w:p>
@@ -1880,21 +1196,12 @@
           <w:szCs w:val="24"/>
         </w:rPr>
       </w:pPr>
-      <w:proofErr w:type="spellStart"/>
-      <w:r>
-        <w:rPr>
-          <w:rFonts w:asciiTheme="minorBidi" w:hAnsiTheme="minorBidi"/>
-          <w:szCs w:val="24"/>
-        </w:rPr>
-        <w:t>getFlightsByCustomer</w:t>
-      </w:r>
-      <w:proofErr w:type="spellEnd"/>
-      <w:r>
-        <w:rPr>
-          <w:rFonts w:asciiTheme="minorBidi" w:hAnsiTheme="minorBidi"/>
-          <w:szCs w:val="24"/>
-        </w:rPr>
-        <w:t>(customer)</w:t>
+      <w:r>
+        <w:rPr>
+          <w:rFonts w:asciiTheme="minorBidi" w:hAnsiTheme="minorBidi"/>
+          <w:szCs w:val="24"/>
+        </w:rPr>
+        <w:t>getFlightsByCustomer(customer)</w:t>
       </w:r>
     </w:p>
     <w:p>
@@ -1917,47 +1224,11 @@
         </w:rPr>
         <w:t xml:space="preserve">SP: </w:t>
       </w:r>
-      <w:proofErr w:type="spellStart"/>
-      <w:r>
-        <w:rPr>
-          <w:rFonts w:asciiTheme="minorBidi" w:hAnsiTheme="minorBidi"/>
-        </w:rPr>
-        <w:t>get_tickets_by_</w:t>
-      </w:r>
-      <w:proofErr w:type="gramStart"/>
-      <w:r>
-        <w:rPr>
-          <w:rFonts w:asciiTheme="minorBidi" w:hAnsiTheme="minorBidi"/>
-        </w:rPr>
-        <w:t>customer</w:t>
-      </w:r>
-      <w:proofErr w:type="spellEnd"/>
-      <w:r>
-        <w:rPr>
-          <w:rFonts w:asciiTheme="minorBidi" w:hAnsiTheme="minorBidi"/>
-        </w:rPr>
-        <w:t>(</w:t>
-      </w:r>
-      <w:proofErr w:type="gramEnd"/>
-      <w:r>
-        <w:rPr>
-          <w:rFonts w:asciiTheme="minorBidi" w:hAnsiTheme="minorBidi"/>
-        </w:rPr>
-        <w:t>_</w:t>
-      </w:r>
-      <w:proofErr w:type="spellStart"/>
-      <w:r>
-        <w:rPr>
-          <w:rFonts w:asciiTheme="minorBidi" w:hAnsiTheme="minorBidi"/>
-        </w:rPr>
-        <w:t>customer_id</w:t>
-      </w:r>
-      <w:proofErr w:type="spellEnd"/>
-      <w:r>
-        <w:rPr>
-          <w:rFonts w:asciiTheme="minorBidi" w:hAnsiTheme="minorBidi"/>
-        </w:rPr>
-        <w:t xml:space="preserve"> int)</w:t>
+      <w:r>
+        <w:rPr>
+          <w:rFonts w:asciiTheme="minorBidi" w:hAnsiTheme="minorBidi"/>
+        </w:rPr>
+        <w:t>get_tickets_by_customer(_customer_id int)</w:t>
       </w:r>
     </w:p>
     <w:p>
@@ -1980,47 +1251,11 @@
         </w:rPr>
         <w:t xml:space="preserve">SP: </w:t>
       </w:r>
-      <w:proofErr w:type="spellStart"/>
-      <w:r>
-        <w:rPr>
-          <w:rFonts w:asciiTheme="minorBidi" w:hAnsiTheme="minorBidi"/>
-        </w:rPr>
-        <w:t>get_user_by_</w:t>
-      </w:r>
-      <w:proofErr w:type="gramStart"/>
-      <w:r>
-        <w:rPr>
-          <w:rFonts w:asciiTheme="minorBidi" w:hAnsiTheme="minorBidi"/>
-        </w:rPr>
-        <w:t>username</w:t>
-      </w:r>
-      <w:proofErr w:type="spellEnd"/>
-      <w:r>
-        <w:rPr>
-          <w:rFonts w:asciiTheme="minorBidi" w:hAnsiTheme="minorBidi"/>
-        </w:rPr>
-        <w:t>(</w:t>
-      </w:r>
-      <w:proofErr w:type="gramEnd"/>
-      <w:r>
-        <w:rPr>
-          <w:rFonts w:asciiTheme="minorBidi" w:hAnsiTheme="minorBidi"/>
-        </w:rPr>
-        <w:t xml:space="preserve">_username </w:t>
-      </w:r>
-      <w:proofErr w:type="spellStart"/>
-      <w:r>
-        <w:rPr>
-          <w:rFonts w:asciiTheme="minorBidi" w:hAnsiTheme="minorBidi"/>
-        </w:rPr>
-        <w:t>tex</w:t>
-      </w:r>
-      <w:proofErr w:type="spellEnd"/>
-      <w:r>
-        <w:rPr>
-          <w:rFonts w:asciiTheme="minorBidi" w:hAnsiTheme="minorBidi"/>
-        </w:rPr>
-        <w:t>)</w:t>
+      <w:r>
+        <w:rPr>
+          <w:rFonts w:asciiTheme="minorBidi" w:hAnsiTheme="minorBidi"/>
+        </w:rPr>
+        <w:t>get_user_by_username(_username tex)</w:t>
       </w:r>
     </w:p>
     <w:p>
@@ -2036,37 +1271,12 @@
           <w:szCs w:val="24"/>
         </w:rPr>
       </w:pPr>
-      <w:proofErr w:type="spellStart"/>
-      <w:r>
-        <w:rPr>
-          <w:rFonts w:asciiTheme="minorBidi" w:hAnsiTheme="minorBidi"/>
-          <w:szCs w:val="24"/>
-        </w:rPr>
-        <w:t>getAirlinesByCountry</w:t>
-      </w:r>
-      <w:proofErr w:type="spellEnd"/>
-      <w:r>
-        <w:rPr>
-          <w:rFonts w:asciiTheme="minorBidi" w:hAnsiTheme="minorBidi"/>
-          <w:szCs w:val="24"/>
-        </w:rPr>
-        <w:t>(</w:t>
-      </w:r>
-      <w:proofErr w:type="spellStart"/>
-      <w:r>
-        <w:rPr>
-          <w:rFonts w:asciiTheme="minorBidi" w:hAnsiTheme="minorBidi"/>
-          <w:szCs w:val="24"/>
-        </w:rPr>
-        <w:t>country_id</w:t>
-      </w:r>
-      <w:proofErr w:type="spellEnd"/>
-      <w:r>
-        <w:rPr>
-          <w:rFonts w:asciiTheme="minorBidi" w:hAnsiTheme="minorBidi"/>
-          <w:szCs w:val="24"/>
-        </w:rPr>
-        <w:t>)</w:t>
+      <w:r>
+        <w:rPr>
+          <w:rFonts w:asciiTheme="minorBidi" w:hAnsiTheme="minorBidi"/>
+          <w:szCs w:val="24"/>
+        </w:rPr>
+        <w:t>getAirlinesByCountry(country_id)</w:t>
       </w:r>
     </w:p>
     <w:p>
@@ -2088,33 +1298,11 @@
         </w:rPr>
         <w:t xml:space="preserve">SP: </w:t>
       </w:r>
-      <w:proofErr w:type="spellStart"/>
-      <w:r>
-        <w:rPr>
-          <w:rFonts w:asciiTheme="minorBidi" w:hAnsiTheme="minorBidi"/>
-        </w:rPr>
-        <w:t>get_airline_by_</w:t>
-      </w:r>
-      <w:proofErr w:type="gramStart"/>
-      <w:r>
-        <w:rPr>
-          <w:rFonts w:asciiTheme="minorBidi" w:hAnsiTheme="minorBidi"/>
-        </w:rPr>
-        <w:t>username</w:t>
-      </w:r>
-      <w:proofErr w:type="spellEnd"/>
-      <w:r>
-        <w:rPr>
-          <w:rFonts w:asciiTheme="minorBidi" w:hAnsiTheme="minorBidi"/>
-        </w:rPr>
-        <w:t>(</w:t>
-      </w:r>
-      <w:proofErr w:type="gramEnd"/>
-      <w:r>
-        <w:rPr>
-          <w:rFonts w:asciiTheme="minorBidi" w:hAnsiTheme="minorBidi"/>
-        </w:rPr>
-        <w:t>_username text)</w:t>
+      <w:r>
+        <w:rPr>
+          <w:rFonts w:asciiTheme="minorBidi" w:hAnsiTheme="minorBidi"/>
+        </w:rPr>
+        <w:t>get_airline_by_username(_username text)</w:t>
       </w:r>
     </w:p>
     <w:p>
@@ -2136,39 +1324,7 @@
           <w:rFonts w:asciiTheme="minorBidi" w:hAnsiTheme="minorBidi"/>
           <w:szCs w:val="24"/>
         </w:rPr>
-        <w:t xml:space="preserve">SP: </w:t>
-      </w:r>
-      <w:proofErr w:type="spellStart"/>
-      <w:r>
-        <w:rPr>
-          <w:rFonts w:asciiTheme="minorBidi" w:hAnsiTheme="minorBidi"/>
-          <w:szCs w:val="24"/>
-        </w:rPr>
-        <w:t>get_customer_by_</w:t>
-      </w:r>
-      <w:proofErr w:type="gramStart"/>
-      <w:r>
-        <w:rPr>
-          <w:rFonts w:asciiTheme="minorBidi" w:hAnsiTheme="minorBidi"/>
-          <w:szCs w:val="24"/>
-        </w:rPr>
-        <w:t>username</w:t>
-      </w:r>
-      <w:proofErr w:type="spellEnd"/>
-      <w:r>
-        <w:rPr>
-          <w:rFonts w:asciiTheme="minorBidi" w:hAnsiTheme="minorBidi"/>
-          <w:szCs w:val="24"/>
-        </w:rPr>
-        <w:t>(</w:t>
-      </w:r>
-      <w:proofErr w:type="gramEnd"/>
-      <w:r>
-        <w:rPr>
-          <w:rFonts w:asciiTheme="minorBidi" w:hAnsiTheme="minorBidi"/>
-          <w:szCs w:val="24"/>
-        </w:rPr>
-        <w:t>_username text</w:t>
+        <w:t>SP: get_customer_by_username(_username text</w:t>
       </w:r>
       <w:r>
         <w:rPr>
@@ -2213,7 +1369,6 @@
           <w:rFonts w:asciiTheme="minorBidi" w:hAnsiTheme="minorBidi"/>
         </w:rPr>
       </w:pPr>
-      <w:proofErr w:type="spellStart"/>
       <w:r>
         <w:rPr>
           <w:rFonts w:asciiTheme="minorBidi" w:hAnsiTheme="minorBidi"/>
@@ -2221,7 +1376,6 @@
         </w:rPr>
         <w:t>FacadeBase</w:t>
       </w:r>
-      <w:proofErr w:type="spellEnd"/>
     </w:p>
     <w:p>
       <w:pPr>
@@ -2236,7 +1390,6 @@
         </w:rPr>
       </w:pPr>
       <w:bookmarkStart w:id="0" w:name="_Hlk155698148"/>
-      <w:proofErr w:type="spellStart"/>
       <w:r>
         <w:rPr>
           <w:rFonts w:asciiTheme="minorBidi" w:hAnsiTheme="minorBidi"/>
@@ -2245,7 +1398,6 @@
         <w:t>FacadeBase</w:t>
       </w:r>
       <w:bookmarkEnd w:id="0"/>
-      <w:proofErr w:type="spellEnd"/>
       <w:r>
         <w:rPr>
           <w:rFonts w:asciiTheme="minorBidi" w:hAnsiTheme="minorBidi"/>
@@ -2267,37 +1419,12 @@
           <w:szCs w:val="24"/>
         </w:rPr>
       </w:pPr>
-      <w:proofErr w:type="spellStart"/>
-      <w:r>
-        <w:rPr>
-          <w:rFonts w:asciiTheme="minorBidi" w:hAnsiTheme="minorBidi"/>
-          <w:szCs w:val="24"/>
-        </w:rPr>
-        <w:t>get_all_</w:t>
-      </w:r>
-      <w:proofErr w:type="gramStart"/>
-      <w:r>
-        <w:rPr>
-          <w:rFonts w:asciiTheme="minorBidi" w:hAnsiTheme="minorBidi"/>
-          <w:szCs w:val="24"/>
-        </w:rPr>
-        <w:t>flights</w:t>
-      </w:r>
-      <w:proofErr w:type="spellEnd"/>
-      <w:r>
-        <w:rPr>
-          <w:rFonts w:asciiTheme="minorBidi" w:hAnsiTheme="minorBidi"/>
-          <w:szCs w:val="24"/>
-        </w:rPr>
-        <w:t>(</w:t>
-      </w:r>
-      <w:proofErr w:type="gramEnd"/>
-      <w:r>
-        <w:rPr>
-          <w:rFonts w:asciiTheme="minorBidi" w:hAnsiTheme="minorBidi"/>
-          <w:szCs w:val="24"/>
-        </w:rPr>
-        <w:t>)</w:t>
+      <w:r>
+        <w:rPr>
+          <w:rFonts w:asciiTheme="minorBidi" w:hAnsiTheme="minorBidi"/>
+          <w:szCs w:val="24"/>
+        </w:rPr>
+        <w:t>get_all_flights()</w:t>
       </w:r>
     </w:p>
     <w:p>
@@ -2313,21 +1440,12 @@
           <w:szCs w:val="24"/>
         </w:rPr>
       </w:pPr>
-      <w:proofErr w:type="spellStart"/>
-      <w:r>
-        <w:rPr>
-          <w:rFonts w:asciiTheme="minorBidi" w:hAnsiTheme="minorBidi"/>
-          <w:szCs w:val="24"/>
-        </w:rPr>
-        <w:t>get_flight_by_id</w:t>
-      </w:r>
-      <w:proofErr w:type="spellEnd"/>
-      <w:r>
-        <w:rPr>
-          <w:rFonts w:asciiTheme="minorBidi" w:hAnsiTheme="minorBidi"/>
-          <w:szCs w:val="24"/>
-        </w:rPr>
-        <w:t>(id)</w:t>
+      <w:r>
+        <w:rPr>
+          <w:rFonts w:asciiTheme="minorBidi" w:hAnsiTheme="minorBidi"/>
+          <w:szCs w:val="24"/>
+        </w:rPr>
+        <w:t>get_flight_by_id(id)</w:t>
       </w:r>
     </w:p>
     <w:p>
@@ -2343,62 +1461,12 @@
           <w:szCs w:val="24"/>
         </w:rPr>
       </w:pPr>
-      <w:proofErr w:type="spellStart"/>
-      <w:r>
-        <w:rPr>
-          <w:rFonts w:asciiTheme="minorBidi" w:hAnsiTheme="minorBidi"/>
-          <w:szCs w:val="24"/>
-        </w:rPr>
-        <w:t>get_flights_by_</w:t>
-      </w:r>
-      <w:proofErr w:type="gramStart"/>
-      <w:r>
-        <w:rPr>
-          <w:rFonts w:asciiTheme="minorBidi" w:hAnsiTheme="minorBidi"/>
-          <w:szCs w:val="24"/>
-        </w:rPr>
-        <w:t>parameters</w:t>
-      </w:r>
-      <w:proofErr w:type="spellEnd"/>
-      <w:r>
-        <w:rPr>
-          <w:rFonts w:asciiTheme="minorBidi" w:hAnsiTheme="minorBidi"/>
-          <w:szCs w:val="24"/>
-        </w:rPr>
-        <w:t>(</w:t>
-      </w:r>
-      <w:proofErr w:type="spellStart"/>
-      <w:proofErr w:type="gramEnd"/>
-      <w:r>
-        <w:rPr>
-          <w:rFonts w:asciiTheme="minorBidi" w:hAnsiTheme="minorBidi"/>
-          <w:szCs w:val="24"/>
-        </w:rPr>
-        <w:t>origin_country_id</w:t>
-      </w:r>
-      <w:proofErr w:type="spellEnd"/>
-      <w:r>
-        <w:rPr>
-          <w:rFonts w:asciiTheme="minorBidi" w:hAnsiTheme="minorBidi"/>
-          <w:szCs w:val="24"/>
-        </w:rPr>
-        <w:t xml:space="preserve">, </w:t>
-      </w:r>
-      <w:proofErr w:type="spellStart"/>
-      <w:r>
-        <w:rPr>
-          <w:rFonts w:asciiTheme="minorBidi" w:hAnsiTheme="minorBidi"/>
-          <w:szCs w:val="24"/>
-        </w:rPr>
-        <w:t>destination_country_id</w:t>
-      </w:r>
-      <w:proofErr w:type="spellEnd"/>
-      <w:r>
-        <w:rPr>
-          <w:rFonts w:asciiTheme="minorBidi" w:hAnsiTheme="minorBidi"/>
-          <w:szCs w:val="24"/>
-        </w:rPr>
-        <w:t>, date)</w:t>
+      <w:r>
+        <w:rPr>
+          <w:rFonts w:asciiTheme="minorBidi" w:hAnsiTheme="minorBidi"/>
+          <w:szCs w:val="24"/>
+        </w:rPr>
+        <w:t>get_flights_by_parameters(origin_country_id, destination_country_id, date)</w:t>
       </w:r>
     </w:p>
     <w:p>
@@ -2414,37 +1482,12 @@
           <w:szCs w:val="24"/>
         </w:rPr>
       </w:pPr>
-      <w:proofErr w:type="spellStart"/>
-      <w:r>
-        <w:rPr>
-          <w:rFonts w:asciiTheme="minorBidi" w:hAnsiTheme="minorBidi"/>
-          <w:szCs w:val="24"/>
-        </w:rPr>
-        <w:t>get_all_</w:t>
-      </w:r>
-      <w:proofErr w:type="gramStart"/>
-      <w:r>
-        <w:rPr>
-          <w:rFonts w:asciiTheme="minorBidi" w:hAnsiTheme="minorBidi"/>
-          <w:szCs w:val="24"/>
-        </w:rPr>
-        <w:t>airlines</w:t>
-      </w:r>
-      <w:proofErr w:type="spellEnd"/>
-      <w:r>
-        <w:rPr>
-          <w:rFonts w:asciiTheme="minorBidi" w:hAnsiTheme="minorBidi"/>
-          <w:szCs w:val="24"/>
-        </w:rPr>
-        <w:t>(</w:t>
-      </w:r>
-      <w:proofErr w:type="gramEnd"/>
-      <w:r>
-        <w:rPr>
-          <w:rFonts w:asciiTheme="minorBidi" w:hAnsiTheme="minorBidi"/>
-          <w:szCs w:val="24"/>
-        </w:rPr>
-        <w:t>)</w:t>
+      <w:r>
+        <w:rPr>
+          <w:rFonts w:asciiTheme="minorBidi" w:hAnsiTheme="minorBidi"/>
+          <w:szCs w:val="24"/>
+        </w:rPr>
+        <w:t>get_all_airlines()</w:t>
       </w:r>
     </w:p>
     <w:p>
@@ -2460,21 +1503,12 @@
           <w:szCs w:val="24"/>
         </w:rPr>
       </w:pPr>
-      <w:proofErr w:type="spellStart"/>
-      <w:r>
-        <w:rPr>
-          <w:rFonts w:asciiTheme="minorBidi" w:hAnsiTheme="minorBidi"/>
-          <w:szCs w:val="24"/>
-        </w:rPr>
-        <w:t>get_airline_by_id</w:t>
-      </w:r>
-      <w:proofErr w:type="spellEnd"/>
-      <w:r>
-        <w:rPr>
-          <w:rFonts w:asciiTheme="minorBidi" w:hAnsiTheme="minorBidi"/>
-          <w:szCs w:val="24"/>
-        </w:rPr>
-        <w:t>(id)</w:t>
+      <w:r>
+        <w:rPr>
+          <w:rFonts w:asciiTheme="minorBidi" w:hAnsiTheme="minorBidi"/>
+          <w:szCs w:val="24"/>
+        </w:rPr>
+        <w:t>get_airline_by_id(id)</w:t>
       </w:r>
     </w:p>
     <w:p>
@@ -2490,37 +1524,12 @@
           <w:szCs w:val="24"/>
         </w:rPr>
       </w:pPr>
-      <w:proofErr w:type="spellStart"/>
-      <w:r>
-        <w:rPr>
-          <w:rFonts w:asciiTheme="minorBidi" w:hAnsiTheme="minorBidi"/>
-          <w:szCs w:val="24"/>
-        </w:rPr>
-        <w:t>get_airline_by_</w:t>
-      </w:r>
-      <w:proofErr w:type="gramStart"/>
-      <w:r>
-        <w:rPr>
-          <w:rFonts w:asciiTheme="minorBidi" w:hAnsiTheme="minorBidi"/>
-          <w:szCs w:val="24"/>
-        </w:rPr>
-        <w:t>parameters</w:t>
-      </w:r>
-      <w:proofErr w:type="spellEnd"/>
-      <w:r>
-        <w:rPr>
-          <w:rFonts w:asciiTheme="minorBidi" w:hAnsiTheme="minorBidi"/>
-          <w:szCs w:val="24"/>
-        </w:rPr>
-        <w:t>( …</w:t>
-      </w:r>
-      <w:proofErr w:type="gramEnd"/>
-      <w:r>
-        <w:rPr>
-          <w:rFonts w:asciiTheme="minorBidi" w:hAnsiTheme="minorBidi"/>
-          <w:szCs w:val="24"/>
-        </w:rPr>
-        <w:t xml:space="preserve"> )</w:t>
+      <w:r>
+        <w:rPr>
+          <w:rFonts w:asciiTheme="minorBidi" w:hAnsiTheme="minorBidi"/>
+          <w:szCs w:val="24"/>
+        </w:rPr>
+        <w:t>get_airline_by_parameters( … )</w:t>
       </w:r>
     </w:p>
     <w:p>
@@ -2536,37 +1545,12 @@
           <w:szCs w:val="24"/>
         </w:rPr>
       </w:pPr>
-      <w:proofErr w:type="spellStart"/>
-      <w:r>
-        <w:rPr>
-          <w:rFonts w:asciiTheme="minorBidi" w:hAnsiTheme="minorBidi"/>
-          <w:szCs w:val="24"/>
-        </w:rPr>
-        <w:t>get_all_</w:t>
-      </w:r>
-      <w:proofErr w:type="gramStart"/>
-      <w:r>
-        <w:rPr>
-          <w:rFonts w:asciiTheme="minorBidi" w:hAnsiTheme="minorBidi"/>
-          <w:szCs w:val="24"/>
-        </w:rPr>
-        <w:t>countries</w:t>
-      </w:r>
-      <w:proofErr w:type="spellEnd"/>
-      <w:r>
-        <w:rPr>
-          <w:rFonts w:asciiTheme="minorBidi" w:hAnsiTheme="minorBidi"/>
-          <w:szCs w:val="24"/>
-        </w:rPr>
-        <w:t>(</w:t>
-      </w:r>
-      <w:proofErr w:type="gramEnd"/>
-      <w:r>
-        <w:rPr>
-          <w:rFonts w:asciiTheme="minorBidi" w:hAnsiTheme="minorBidi"/>
-          <w:szCs w:val="24"/>
-        </w:rPr>
-        <w:t>)</w:t>
+      <w:r>
+        <w:rPr>
+          <w:rFonts w:asciiTheme="minorBidi" w:hAnsiTheme="minorBidi"/>
+          <w:szCs w:val="24"/>
+        </w:rPr>
+        <w:t>get_all_countries()</w:t>
       </w:r>
     </w:p>
     <w:p>
@@ -2582,21 +1566,12 @@
           <w:szCs w:val="24"/>
         </w:rPr>
       </w:pPr>
-      <w:proofErr w:type="spellStart"/>
-      <w:r>
-        <w:rPr>
-          <w:rFonts w:asciiTheme="minorBidi" w:hAnsiTheme="minorBidi"/>
-          <w:szCs w:val="24"/>
-        </w:rPr>
-        <w:t>get_country_by_id</w:t>
-      </w:r>
-      <w:proofErr w:type="spellEnd"/>
-      <w:r>
-        <w:rPr>
-          <w:rFonts w:asciiTheme="minorBidi" w:hAnsiTheme="minorBidi"/>
-          <w:szCs w:val="24"/>
-        </w:rPr>
-        <w:t>(id)</w:t>
+      <w:r>
+        <w:rPr>
+          <w:rFonts w:asciiTheme="minorBidi" w:hAnsiTheme="minorBidi"/>
+          <w:szCs w:val="24"/>
+        </w:rPr>
+        <w:t>get_country_by_id(id)</w:t>
       </w:r>
     </w:p>
     <w:p>
@@ -2612,37 +1587,12 @@
           <w:szCs w:val="24"/>
         </w:rPr>
       </w:pPr>
-      <w:proofErr w:type="spellStart"/>
-      <w:r>
-        <w:rPr>
-          <w:rFonts w:asciiTheme="minorBidi" w:hAnsiTheme="minorBidi"/>
-          <w:szCs w:val="24"/>
-        </w:rPr>
-        <w:t>create_new_user</w:t>
-      </w:r>
-      <w:proofErr w:type="spellEnd"/>
-      <w:r>
-        <w:rPr>
-          <w:rFonts w:asciiTheme="minorBidi" w:hAnsiTheme="minorBidi"/>
-          <w:szCs w:val="24"/>
-        </w:rPr>
-        <w:t xml:space="preserve"> </w:t>
-      </w:r>
-      <w:proofErr w:type="gramStart"/>
-      <w:r>
-        <w:rPr>
-          <w:rFonts w:asciiTheme="minorBidi" w:hAnsiTheme="minorBidi"/>
-          <w:szCs w:val="24"/>
-        </w:rPr>
-        <w:t>( user</w:t>
-      </w:r>
-      <w:proofErr w:type="gramEnd"/>
-      <w:r>
-        <w:rPr>
-          <w:rFonts w:asciiTheme="minorBidi" w:hAnsiTheme="minorBidi"/>
-          <w:szCs w:val="24"/>
-        </w:rPr>
-        <w:t xml:space="preserve"> ) - for internal usage</w:t>
+      <w:r>
+        <w:rPr>
+          <w:rFonts w:asciiTheme="minorBidi" w:hAnsiTheme="minorBidi"/>
+          <w:szCs w:val="24"/>
+        </w:rPr>
+        <w:t>create_new_user ( user ) - for internal usage</w:t>
       </w:r>
     </w:p>
     <w:p>
@@ -2680,7 +1630,6 @@
           <w:szCs w:val="24"/>
         </w:rPr>
       </w:pPr>
-      <w:proofErr w:type="spellStart"/>
       <w:r>
         <w:rPr>
           <w:rFonts w:asciiTheme="minorBidi" w:hAnsiTheme="minorBidi"/>
@@ -2688,7 +1637,6 @@
         </w:rPr>
         <w:t>AnonymousFacade</w:t>
       </w:r>
-      <w:proofErr w:type="spellEnd"/>
     </w:p>
     <w:p>
       <w:pPr>
@@ -2703,7 +1651,6 @@
           <w:szCs w:val="24"/>
         </w:rPr>
       </w:pPr>
-      <w:proofErr w:type="spellStart"/>
       <w:r>
         <w:rPr>
           <w:rFonts w:asciiTheme="minorBidi" w:hAnsiTheme="minorBidi"/>
@@ -2711,29 +1658,12 @@
         </w:rPr>
         <w:t>AnonymousFacade</w:t>
       </w:r>
-      <w:proofErr w:type="spellEnd"/>
-      <w:r>
-        <w:rPr>
-          <w:rFonts w:asciiTheme="minorBidi" w:hAnsiTheme="minorBidi"/>
-          <w:szCs w:val="24"/>
-        </w:rPr>
-        <w:t xml:space="preserve"> </w:t>
-      </w:r>
-      <w:proofErr w:type="gramStart"/>
-      <w:r>
-        <w:rPr>
-          <w:rFonts w:asciiTheme="minorBidi" w:hAnsiTheme="minorBidi"/>
-          <w:szCs w:val="24"/>
-        </w:rPr>
-        <w:t>class(</w:t>
-      </w:r>
-      <w:proofErr w:type="gramEnd"/>
-      <w:r>
-        <w:rPr>
-          <w:rFonts w:asciiTheme="minorBidi" w:hAnsiTheme="minorBidi"/>
-          <w:szCs w:val="24"/>
-        </w:rPr>
-        <w:t>inherits façade base)</w:t>
+      <w:r>
+        <w:rPr>
+          <w:rFonts w:asciiTheme="minorBidi" w:hAnsiTheme="minorBidi"/>
+          <w:szCs w:val="24"/>
+        </w:rPr>
+        <w:t xml:space="preserve"> class(inherits façade base)</w:t>
       </w:r>
     </w:p>
     <w:p>
@@ -2754,23 +1684,7 @@
           <w:rFonts w:asciiTheme="minorBidi" w:hAnsiTheme="minorBidi"/>
           <w:szCs w:val="24"/>
         </w:rPr>
-        <w:t xml:space="preserve">login </w:t>
-      </w:r>
-      <w:proofErr w:type="gramStart"/>
-      <w:r>
-        <w:rPr>
-          <w:rFonts w:asciiTheme="minorBidi" w:hAnsiTheme="minorBidi"/>
-          <w:szCs w:val="24"/>
-        </w:rPr>
-        <w:t>( username</w:t>
-      </w:r>
-      <w:proofErr w:type="gramEnd"/>
-      <w:r>
-        <w:rPr>
-          <w:rFonts w:asciiTheme="minorBidi" w:hAnsiTheme="minorBidi"/>
-          <w:szCs w:val="24"/>
-        </w:rPr>
-        <w:t>, password )</w:t>
+        <w:t>login ( username, password )</w:t>
       </w:r>
     </w:p>
     <w:p>
@@ -2805,23 +1719,7 @@
           <w:rFonts w:asciiTheme="minorBidi" w:hAnsiTheme="minorBidi"/>
           <w:szCs w:val="24"/>
         </w:rPr>
-        <w:t xml:space="preserve">[customer, </w:t>
-      </w:r>
-      <w:proofErr w:type="gramStart"/>
-      <w:r>
-        <w:rPr>
-          <w:rFonts w:asciiTheme="minorBidi" w:hAnsiTheme="minorBidi"/>
-          <w:szCs w:val="24"/>
-        </w:rPr>
-        <w:t>airline</w:t>
-      </w:r>
-      <w:proofErr w:type="gramEnd"/>
-      <w:r>
-        <w:rPr>
-          <w:rFonts w:asciiTheme="minorBidi" w:hAnsiTheme="minorBidi"/>
-          <w:szCs w:val="24"/>
-        </w:rPr>
-        <w:t xml:space="preserve"> or admin] and a </w:t>
+        <w:t xml:space="preserve">[customer, airline or admin] and a </w:t>
       </w:r>
       <w:r>
         <w:rPr>
@@ -2856,23 +1754,7 @@
           <w:rFonts w:asciiTheme="minorBidi" w:hAnsiTheme="minorBidi"/>
           <w:szCs w:val="24"/>
         </w:rPr>
-        <w:t xml:space="preserve">Upon failure will return None or raise an error (i.e. </w:t>
-      </w:r>
-      <w:proofErr w:type="spellStart"/>
-      <w:r>
-        <w:rPr>
-          <w:rFonts w:asciiTheme="minorBidi" w:hAnsiTheme="minorBidi"/>
-          <w:szCs w:val="24"/>
-        </w:rPr>
-        <w:t>WrongPasswordError</w:t>
-      </w:r>
-      <w:proofErr w:type="spellEnd"/>
-      <w:r>
-        <w:rPr>
-          <w:rFonts w:asciiTheme="minorBidi" w:hAnsiTheme="minorBidi"/>
-          <w:szCs w:val="24"/>
-        </w:rPr>
-        <w:t>)</w:t>
+        <w:t>Upon failure will return None or raise an error (i.e. WrongPasswordError)</w:t>
       </w:r>
     </w:p>
     <w:p>
@@ -2888,37 +1770,12 @@
           <w:szCs w:val="24"/>
         </w:rPr>
       </w:pPr>
-      <w:proofErr w:type="spellStart"/>
-      <w:r>
-        <w:rPr>
-          <w:rFonts w:asciiTheme="minorBidi" w:hAnsiTheme="minorBidi"/>
-          <w:szCs w:val="24"/>
-        </w:rPr>
-        <w:t>add_customer</w:t>
-      </w:r>
-      <w:proofErr w:type="spellEnd"/>
-      <w:r>
-        <w:rPr>
-          <w:rFonts w:asciiTheme="minorBidi" w:hAnsiTheme="minorBidi"/>
-          <w:szCs w:val="24"/>
-        </w:rPr>
-        <w:t xml:space="preserve"> </w:t>
-      </w:r>
-      <w:proofErr w:type="gramStart"/>
-      <w:r>
-        <w:rPr>
-          <w:rFonts w:asciiTheme="minorBidi" w:hAnsiTheme="minorBidi"/>
-          <w:szCs w:val="24"/>
-        </w:rPr>
-        <w:t>( …</w:t>
-      </w:r>
-      <w:proofErr w:type="gramEnd"/>
-      <w:r>
-        <w:rPr>
-          <w:rFonts w:asciiTheme="minorBidi" w:hAnsiTheme="minorBidi"/>
-          <w:szCs w:val="24"/>
-        </w:rPr>
-        <w:t xml:space="preserve"> )</w:t>
+      <w:r>
+        <w:rPr>
+          <w:rFonts w:asciiTheme="minorBidi" w:hAnsiTheme="minorBidi"/>
+          <w:szCs w:val="24"/>
+        </w:rPr>
+        <w:t>add_customer ( … )</w:t>
       </w:r>
     </w:p>
     <w:p>
@@ -2945,7 +1802,6 @@
           <w:szCs w:val="24"/>
         </w:rPr>
       </w:pPr>
-      <w:proofErr w:type="spellStart"/>
       <w:r>
         <w:rPr>
           <w:rFonts w:asciiTheme="minorBidi" w:hAnsiTheme="minorBidi"/>
@@ -2953,7 +1809,6 @@
         </w:rPr>
         <w:t>CustomerFacade</w:t>
       </w:r>
-      <w:proofErr w:type="spellEnd"/>
     </w:p>
     <w:p>
       <w:pPr>
@@ -2968,7 +1823,6 @@
           <w:szCs w:val="24"/>
         </w:rPr>
       </w:pPr>
-      <w:proofErr w:type="spellStart"/>
       <w:r>
         <w:rPr>
           <w:rFonts w:asciiTheme="minorBidi" w:hAnsiTheme="minorBidi"/>
@@ -2976,29 +1830,12 @@
         </w:rPr>
         <w:t>CustomerFacade</w:t>
       </w:r>
-      <w:proofErr w:type="spellEnd"/>
-      <w:r>
-        <w:rPr>
-          <w:rFonts w:asciiTheme="minorBidi" w:hAnsiTheme="minorBidi"/>
-          <w:szCs w:val="24"/>
-        </w:rPr>
-        <w:t xml:space="preserve"> </w:t>
-      </w:r>
-      <w:proofErr w:type="gramStart"/>
-      <w:r>
-        <w:rPr>
-          <w:rFonts w:asciiTheme="minorBidi" w:hAnsiTheme="minorBidi"/>
-          <w:szCs w:val="24"/>
-        </w:rPr>
-        <w:t>class(</w:t>
-      </w:r>
-      <w:proofErr w:type="gramEnd"/>
-      <w:r>
-        <w:rPr>
-          <w:rFonts w:asciiTheme="minorBidi" w:hAnsiTheme="minorBidi"/>
-          <w:szCs w:val="24"/>
-        </w:rPr>
-        <w:t>inherits façade base)</w:t>
+      <w:r>
+        <w:rPr>
+          <w:rFonts w:asciiTheme="minorBidi" w:hAnsiTheme="minorBidi"/>
+          <w:szCs w:val="24"/>
+        </w:rPr>
+        <w:t xml:space="preserve"> class(inherits façade base)</w:t>
       </w:r>
     </w:p>
     <w:p>
@@ -3014,21 +1851,12 @@
           <w:szCs w:val="24"/>
         </w:rPr>
       </w:pPr>
-      <w:proofErr w:type="spellStart"/>
-      <w:r>
-        <w:rPr>
-          <w:rFonts w:asciiTheme="minorBidi" w:hAnsiTheme="minorBidi"/>
-          <w:szCs w:val="24"/>
-        </w:rPr>
-        <w:t>update_customer</w:t>
-      </w:r>
-      <w:proofErr w:type="spellEnd"/>
-      <w:r>
-        <w:rPr>
-          <w:rFonts w:asciiTheme="minorBidi" w:hAnsiTheme="minorBidi"/>
-          <w:szCs w:val="24"/>
-        </w:rPr>
-        <w:t xml:space="preserve"> (customer)</w:t>
+      <w:r>
+        <w:rPr>
+          <w:rFonts w:asciiTheme="minorBidi" w:hAnsiTheme="minorBidi"/>
+          <w:szCs w:val="24"/>
+        </w:rPr>
+        <w:t>update_customer (customer)</w:t>
       </w:r>
     </w:p>
     <w:p>
@@ -3044,21 +1872,12 @@
           <w:szCs w:val="24"/>
         </w:rPr>
       </w:pPr>
-      <w:proofErr w:type="spellStart"/>
-      <w:r>
-        <w:rPr>
-          <w:rFonts w:asciiTheme="minorBidi" w:hAnsiTheme="minorBidi"/>
-          <w:szCs w:val="24"/>
-        </w:rPr>
-        <w:t>add_ticket</w:t>
-      </w:r>
-      <w:proofErr w:type="spellEnd"/>
-      <w:r>
-        <w:rPr>
-          <w:rFonts w:asciiTheme="minorBidi" w:hAnsiTheme="minorBidi"/>
-          <w:szCs w:val="24"/>
-        </w:rPr>
-        <w:t xml:space="preserve"> (ticket)</w:t>
+      <w:r>
+        <w:rPr>
+          <w:rFonts w:asciiTheme="minorBidi" w:hAnsiTheme="minorBidi"/>
+          <w:szCs w:val="24"/>
+        </w:rPr>
+        <w:t>add_ticket (ticket)</w:t>
       </w:r>
     </w:p>
     <w:p>
@@ -3074,21 +1893,12 @@
           <w:szCs w:val="24"/>
         </w:rPr>
       </w:pPr>
-      <w:proofErr w:type="spellStart"/>
-      <w:r>
-        <w:rPr>
-          <w:rFonts w:asciiTheme="minorBidi" w:hAnsiTheme="minorBidi"/>
-          <w:szCs w:val="24"/>
-        </w:rPr>
-        <w:t>remove_ticket</w:t>
-      </w:r>
-      <w:proofErr w:type="spellEnd"/>
-      <w:r>
-        <w:rPr>
-          <w:rFonts w:asciiTheme="minorBidi" w:hAnsiTheme="minorBidi"/>
-          <w:szCs w:val="24"/>
-        </w:rPr>
-        <w:t xml:space="preserve"> (ticket)</w:t>
+      <w:r>
+        <w:rPr>
+          <w:rFonts w:asciiTheme="minorBidi" w:hAnsiTheme="minorBidi"/>
+          <w:szCs w:val="24"/>
+        </w:rPr>
+        <w:t>remove_ticket (ticket)</w:t>
       </w:r>
     </w:p>
     <w:p>
@@ -3104,21 +1914,12 @@
           <w:szCs w:val="24"/>
         </w:rPr>
       </w:pPr>
-      <w:proofErr w:type="spellStart"/>
-      <w:r>
-        <w:rPr>
-          <w:rFonts w:asciiTheme="minorBidi" w:hAnsiTheme="minorBidi"/>
-          <w:szCs w:val="24"/>
-        </w:rPr>
-        <w:t>get_my_tickets</w:t>
-      </w:r>
-      <w:proofErr w:type="spellEnd"/>
-      <w:r>
-        <w:rPr>
-          <w:rFonts w:asciiTheme="minorBidi" w:hAnsiTheme="minorBidi"/>
-          <w:szCs w:val="24"/>
-        </w:rPr>
-        <w:t xml:space="preserve"> ()</w:t>
+      <w:r>
+        <w:rPr>
+          <w:rFonts w:asciiTheme="minorBidi" w:hAnsiTheme="minorBidi"/>
+          <w:szCs w:val="24"/>
+        </w:rPr>
+        <w:t>get_my_tickets ()</w:t>
       </w:r>
     </w:p>
     <w:p>
@@ -3145,7 +1946,6 @@
           <w:szCs w:val="24"/>
         </w:rPr>
       </w:pPr>
-      <w:proofErr w:type="spellStart"/>
       <w:r>
         <w:rPr>
           <w:rFonts w:asciiTheme="minorBidi" w:hAnsiTheme="minorBidi"/>
@@ -3153,7 +1953,6 @@
         </w:rPr>
         <w:t>AirlineFacade</w:t>
       </w:r>
-      <w:proofErr w:type="spellEnd"/>
     </w:p>
     <w:p>
       <w:pPr>
@@ -3168,7 +1967,6 @@
           <w:szCs w:val="24"/>
         </w:rPr>
       </w:pPr>
-      <w:proofErr w:type="spellStart"/>
       <w:r>
         <w:rPr>
           <w:rFonts w:asciiTheme="minorBidi" w:hAnsiTheme="minorBidi"/>
@@ -3176,29 +1974,12 @@
         </w:rPr>
         <w:t>AirlineFacade</w:t>
       </w:r>
-      <w:proofErr w:type="spellEnd"/>
-      <w:r>
-        <w:rPr>
-          <w:rFonts w:asciiTheme="minorBidi" w:hAnsiTheme="minorBidi"/>
-          <w:szCs w:val="24"/>
-        </w:rPr>
-        <w:t xml:space="preserve"> </w:t>
-      </w:r>
-      <w:proofErr w:type="gramStart"/>
-      <w:r>
-        <w:rPr>
-          <w:rFonts w:asciiTheme="minorBidi" w:hAnsiTheme="minorBidi"/>
-          <w:szCs w:val="24"/>
-        </w:rPr>
-        <w:t>class(</w:t>
-      </w:r>
-      <w:proofErr w:type="gramEnd"/>
-      <w:r>
-        <w:rPr>
-          <w:rFonts w:asciiTheme="minorBidi" w:hAnsiTheme="minorBidi"/>
-          <w:szCs w:val="24"/>
-        </w:rPr>
-        <w:t>inherits façade base)</w:t>
+      <w:r>
+        <w:rPr>
+          <w:rFonts w:asciiTheme="minorBidi" w:hAnsiTheme="minorBidi"/>
+          <w:szCs w:val="24"/>
+        </w:rPr>
+        <w:t xml:space="preserve"> class(inherits façade base)</w:t>
       </w:r>
     </w:p>
     <w:p>
@@ -3214,22 +1995,13 @@
           <w:szCs w:val="24"/>
         </w:rPr>
       </w:pPr>
-      <w:proofErr w:type="spellStart"/>
       <w:r>
         <w:rPr>
           <w:rFonts w:asciiTheme="minorBidi" w:hAnsiTheme="minorBidi"/>
           <w:szCs w:val="24"/>
         </w:rPr>
         <w:lastRenderedPageBreak/>
-        <w:t>get_my_flights</w:t>
-      </w:r>
-      <w:proofErr w:type="spellEnd"/>
-      <w:r>
-        <w:rPr>
-          <w:rFonts w:asciiTheme="minorBidi" w:hAnsiTheme="minorBidi"/>
-          <w:szCs w:val="24"/>
-        </w:rPr>
-        <w:t xml:space="preserve"> ()</w:t>
+        <w:t>get_my_flights ()</w:t>
       </w:r>
     </w:p>
     <w:p>
@@ -3245,21 +2017,12 @@
           <w:szCs w:val="24"/>
         </w:rPr>
       </w:pPr>
-      <w:proofErr w:type="spellStart"/>
-      <w:r>
-        <w:rPr>
-          <w:rFonts w:asciiTheme="minorBidi" w:hAnsiTheme="minorBidi"/>
-          <w:szCs w:val="24"/>
-        </w:rPr>
-        <w:t>update_airline</w:t>
-      </w:r>
-      <w:proofErr w:type="spellEnd"/>
-      <w:r>
-        <w:rPr>
-          <w:rFonts w:asciiTheme="minorBidi" w:hAnsiTheme="minorBidi"/>
-          <w:szCs w:val="24"/>
-        </w:rPr>
-        <w:t xml:space="preserve"> (airline)</w:t>
+      <w:r>
+        <w:rPr>
+          <w:rFonts w:asciiTheme="minorBidi" w:hAnsiTheme="minorBidi"/>
+          <w:szCs w:val="24"/>
+        </w:rPr>
+        <w:t>update_airline (airline)</w:t>
       </w:r>
     </w:p>
     <w:p>
@@ -3275,21 +2038,12 @@
           <w:szCs w:val="24"/>
         </w:rPr>
       </w:pPr>
-      <w:proofErr w:type="spellStart"/>
-      <w:r>
-        <w:rPr>
-          <w:rFonts w:asciiTheme="minorBidi" w:hAnsiTheme="minorBidi"/>
-          <w:szCs w:val="24"/>
-        </w:rPr>
-        <w:t>add_flight</w:t>
-      </w:r>
-      <w:proofErr w:type="spellEnd"/>
-      <w:r>
-        <w:rPr>
-          <w:rFonts w:asciiTheme="minorBidi" w:hAnsiTheme="minorBidi"/>
-          <w:szCs w:val="24"/>
-        </w:rPr>
-        <w:t xml:space="preserve"> (flight)</w:t>
+      <w:r>
+        <w:rPr>
+          <w:rFonts w:asciiTheme="minorBidi" w:hAnsiTheme="minorBidi"/>
+          <w:szCs w:val="24"/>
+        </w:rPr>
+        <w:t>add_flight (flight)</w:t>
       </w:r>
     </w:p>
     <w:p>
@@ -3305,21 +2059,12 @@
           <w:szCs w:val="24"/>
         </w:rPr>
       </w:pPr>
-      <w:proofErr w:type="spellStart"/>
-      <w:r>
-        <w:rPr>
-          <w:rFonts w:asciiTheme="minorBidi" w:hAnsiTheme="minorBidi"/>
-          <w:szCs w:val="24"/>
-        </w:rPr>
-        <w:t>update_flight</w:t>
-      </w:r>
-      <w:proofErr w:type="spellEnd"/>
-      <w:r>
-        <w:rPr>
-          <w:rFonts w:asciiTheme="minorBidi" w:hAnsiTheme="minorBidi"/>
-          <w:szCs w:val="24"/>
-        </w:rPr>
-        <w:t xml:space="preserve"> (flight)</w:t>
+      <w:r>
+        <w:rPr>
+          <w:rFonts w:asciiTheme="minorBidi" w:hAnsiTheme="minorBidi"/>
+          <w:szCs w:val="24"/>
+        </w:rPr>
+        <w:t>update_flight (flight)</w:t>
       </w:r>
     </w:p>
     <w:p>
@@ -3335,21 +2080,12 @@
           <w:szCs w:val="24"/>
         </w:rPr>
       </w:pPr>
-      <w:proofErr w:type="spellStart"/>
-      <w:r>
-        <w:rPr>
-          <w:rFonts w:asciiTheme="minorBidi" w:hAnsiTheme="minorBidi"/>
-          <w:szCs w:val="24"/>
-        </w:rPr>
-        <w:t>remove_flight</w:t>
-      </w:r>
-      <w:proofErr w:type="spellEnd"/>
-      <w:r>
-        <w:rPr>
-          <w:rFonts w:asciiTheme="minorBidi" w:hAnsiTheme="minorBidi"/>
-          <w:szCs w:val="24"/>
-        </w:rPr>
-        <w:t xml:space="preserve"> (flight)</w:t>
+      <w:r>
+        <w:rPr>
+          <w:rFonts w:asciiTheme="minorBidi" w:hAnsiTheme="minorBidi"/>
+          <w:szCs w:val="24"/>
+        </w:rPr>
+        <w:t>remove_flight (flight)</w:t>
       </w:r>
     </w:p>
     <w:p>
@@ -3376,7 +2112,6 @@
           <w:szCs w:val="24"/>
         </w:rPr>
       </w:pPr>
-      <w:proofErr w:type="spellStart"/>
       <w:r>
         <w:rPr>
           <w:rFonts w:asciiTheme="minorBidi" w:hAnsiTheme="minorBidi"/>
@@ -3384,7 +2119,6 @@
         </w:rPr>
         <w:t>AdministratorFacade</w:t>
       </w:r>
-      <w:proofErr w:type="spellEnd"/>
     </w:p>
     <w:p>
       <w:pPr>
@@ -3399,7 +2133,6 @@
           <w:szCs w:val="24"/>
         </w:rPr>
       </w:pPr>
-      <w:proofErr w:type="spellStart"/>
       <w:r>
         <w:rPr>
           <w:rFonts w:asciiTheme="minorBidi" w:hAnsiTheme="minorBidi"/>
@@ -3407,29 +2140,12 @@
         </w:rPr>
         <w:t>AdministratorFacade</w:t>
       </w:r>
-      <w:proofErr w:type="spellEnd"/>
-      <w:r>
-        <w:rPr>
-          <w:rFonts w:asciiTheme="minorBidi" w:hAnsiTheme="minorBidi"/>
-          <w:szCs w:val="24"/>
-        </w:rPr>
-        <w:t xml:space="preserve"> </w:t>
-      </w:r>
-      <w:proofErr w:type="gramStart"/>
-      <w:r>
-        <w:rPr>
-          <w:rFonts w:asciiTheme="minorBidi" w:hAnsiTheme="minorBidi"/>
-          <w:szCs w:val="24"/>
-        </w:rPr>
-        <w:t>class(</w:t>
-      </w:r>
-      <w:proofErr w:type="gramEnd"/>
-      <w:r>
-        <w:rPr>
-          <w:rFonts w:asciiTheme="minorBidi" w:hAnsiTheme="minorBidi"/>
-          <w:szCs w:val="24"/>
-        </w:rPr>
-        <w:t>inherits façade base)</w:t>
+      <w:r>
+        <w:rPr>
+          <w:rFonts w:asciiTheme="minorBidi" w:hAnsiTheme="minorBidi"/>
+          <w:szCs w:val="24"/>
+        </w:rPr>
+        <w:t xml:space="preserve"> class(inherits façade base)</w:t>
       </w:r>
     </w:p>
     <w:p>
@@ -3445,37 +2161,12 @@
           <w:szCs w:val="24"/>
         </w:rPr>
       </w:pPr>
-      <w:proofErr w:type="spellStart"/>
-      <w:r>
-        <w:rPr>
-          <w:rFonts w:asciiTheme="minorBidi" w:hAnsiTheme="minorBidi"/>
-          <w:szCs w:val="24"/>
-        </w:rPr>
-        <w:t>get_all_</w:t>
-      </w:r>
-      <w:proofErr w:type="gramStart"/>
-      <w:r>
-        <w:rPr>
-          <w:rFonts w:asciiTheme="minorBidi" w:hAnsiTheme="minorBidi"/>
-          <w:szCs w:val="24"/>
-        </w:rPr>
-        <w:t>customers</w:t>
-      </w:r>
-      <w:proofErr w:type="spellEnd"/>
-      <w:r>
-        <w:rPr>
-          <w:rFonts w:asciiTheme="minorBidi" w:hAnsiTheme="minorBidi"/>
-          <w:szCs w:val="24"/>
-        </w:rPr>
-        <w:t>(</w:t>
-      </w:r>
-      <w:proofErr w:type="gramEnd"/>
-      <w:r>
-        <w:rPr>
-          <w:rFonts w:asciiTheme="minorBidi" w:hAnsiTheme="minorBidi"/>
-          <w:szCs w:val="24"/>
-        </w:rPr>
-        <w:t>)</w:t>
+      <w:r>
+        <w:rPr>
+          <w:rFonts w:asciiTheme="minorBidi" w:hAnsiTheme="minorBidi"/>
+          <w:szCs w:val="24"/>
+        </w:rPr>
+        <w:t>get_all_customers()</w:t>
       </w:r>
     </w:p>
     <w:p>
@@ -3491,21 +2182,12 @@
           <w:szCs w:val="24"/>
         </w:rPr>
       </w:pPr>
-      <w:proofErr w:type="spellStart"/>
-      <w:r>
-        <w:rPr>
-          <w:rFonts w:asciiTheme="minorBidi" w:hAnsiTheme="minorBidi"/>
-          <w:szCs w:val="24"/>
-        </w:rPr>
-        <w:t>add_airline</w:t>
-      </w:r>
-      <w:proofErr w:type="spellEnd"/>
-      <w:r>
-        <w:rPr>
-          <w:rFonts w:asciiTheme="minorBidi" w:hAnsiTheme="minorBidi"/>
-          <w:szCs w:val="24"/>
-        </w:rPr>
-        <w:t xml:space="preserve"> (...)</w:t>
+      <w:r>
+        <w:rPr>
+          <w:rFonts w:asciiTheme="minorBidi" w:hAnsiTheme="minorBidi"/>
+          <w:szCs w:val="24"/>
+        </w:rPr>
+        <w:t>add_airline (...)</w:t>
       </w:r>
     </w:p>
     <w:p>
@@ -3521,21 +2203,12 @@
           <w:szCs w:val="24"/>
         </w:rPr>
       </w:pPr>
-      <w:proofErr w:type="spellStart"/>
-      <w:r>
-        <w:rPr>
-          <w:rFonts w:asciiTheme="minorBidi" w:hAnsiTheme="minorBidi"/>
-          <w:szCs w:val="24"/>
-        </w:rPr>
-        <w:t>add_customer</w:t>
-      </w:r>
-      <w:proofErr w:type="spellEnd"/>
-      <w:r>
-        <w:rPr>
-          <w:rFonts w:asciiTheme="minorBidi" w:hAnsiTheme="minorBidi"/>
-          <w:szCs w:val="24"/>
-        </w:rPr>
-        <w:t xml:space="preserve"> (...)</w:t>
+      <w:r>
+        <w:rPr>
+          <w:rFonts w:asciiTheme="minorBidi" w:hAnsiTheme="minorBidi"/>
+          <w:szCs w:val="24"/>
+        </w:rPr>
+        <w:t>add_customer (...)</w:t>
       </w:r>
     </w:p>
     <w:p>
@@ -3551,21 +2224,12 @@
           <w:szCs w:val="24"/>
         </w:rPr>
       </w:pPr>
-      <w:proofErr w:type="spellStart"/>
-      <w:r>
-        <w:rPr>
-          <w:rFonts w:asciiTheme="minorBidi" w:hAnsiTheme="minorBidi"/>
-          <w:szCs w:val="24"/>
-        </w:rPr>
-        <w:t>add_administrator</w:t>
-      </w:r>
-      <w:proofErr w:type="spellEnd"/>
-      <w:r>
-        <w:rPr>
-          <w:rFonts w:asciiTheme="minorBidi" w:hAnsiTheme="minorBidi"/>
-          <w:szCs w:val="24"/>
-        </w:rPr>
-        <w:t xml:space="preserve"> (...)</w:t>
+      <w:r>
+        <w:rPr>
+          <w:rFonts w:asciiTheme="minorBidi" w:hAnsiTheme="minorBidi"/>
+          <w:szCs w:val="24"/>
+        </w:rPr>
+        <w:t>add_administrator (...)</w:t>
       </w:r>
     </w:p>
     <w:p>
@@ -3581,21 +2245,12 @@
           <w:szCs w:val="24"/>
         </w:rPr>
       </w:pPr>
-      <w:proofErr w:type="spellStart"/>
-      <w:r>
-        <w:rPr>
-          <w:rFonts w:asciiTheme="minorBidi" w:hAnsiTheme="minorBidi"/>
-          <w:szCs w:val="24"/>
-        </w:rPr>
-        <w:t>remove_airline</w:t>
-      </w:r>
-      <w:proofErr w:type="spellEnd"/>
-      <w:r>
-        <w:rPr>
-          <w:rFonts w:asciiTheme="minorBidi" w:hAnsiTheme="minorBidi"/>
-          <w:szCs w:val="24"/>
-        </w:rPr>
-        <w:t xml:space="preserve"> (airline)</w:t>
+      <w:r>
+        <w:rPr>
+          <w:rFonts w:asciiTheme="minorBidi" w:hAnsiTheme="minorBidi"/>
+          <w:szCs w:val="24"/>
+        </w:rPr>
+        <w:t>remove_airline (airline)</w:t>
       </w:r>
     </w:p>
     <w:p>
@@ -3611,21 +2266,12 @@
           <w:szCs w:val="24"/>
         </w:rPr>
       </w:pPr>
-      <w:proofErr w:type="spellStart"/>
-      <w:r>
-        <w:rPr>
-          <w:rFonts w:asciiTheme="minorBidi" w:hAnsiTheme="minorBidi"/>
-          <w:szCs w:val="24"/>
-        </w:rPr>
-        <w:t>remove_customer</w:t>
-      </w:r>
-      <w:proofErr w:type="spellEnd"/>
-      <w:r>
-        <w:rPr>
-          <w:rFonts w:asciiTheme="minorBidi" w:hAnsiTheme="minorBidi"/>
-          <w:szCs w:val="24"/>
-        </w:rPr>
-        <w:t xml:space="preserve"> (customer)</w:t>
+      <w:r>
+        <w:rPr>
+          <w:rFonts w:asciiTheme="minorBidi" w:hAnsiTheme="minorBidi"/>
+          <w:szCs w:val="24"/>
+        </w:rPr>
+        <w:t>remove_customer (customer)</w:t>
       </w:r>
     </w:p>
     <w:p>
@@ -3641,21 +2287,12 @@
           <w:szCs w:val="24"/>
         </w:rPr>
       </w:pPr>
-      <w:proofErr w:type="spellStart"/>
-      <w:r>
-        <w:rPr>
-          <w:rFonts w:asciiTheme="minorBidi" w:hAnsiTheme="minorBidi"/>
-          <w:szCs w:val="24"/>
-        </w:rPr>
-        <w:t>remove_administrator</w:t>
-      </w:r>
-      <w:proofErr w:type="spellEnd"/>
-      <w:r>
-        <w:rPr>
-          <w:rFonts w:asciiTheme="minorBidi" w:hAnsiTheme="minorBidi"/>
-          <w:szCs w:val="24"/>
-        </w:rPr>
-        <w:t xml:space="preserve"> (administrator)</w:t>
+      <w:r>
+        <w:rPr>
+          <w:rFonts w:asciiTheme="minorBidi" w:hAnsiTheme="minorBidi"/>
+          <w:szCs w:val="24"/>
+        </w:rPr>
+        <w:t>remove_administrator (administrator)</w:t>
       </w:r>
     </w:p>
     <w:p>
@@ -3738,28 +2375,12 @@
           <w:rFonts w:asciiTheme="minorBidi" w:hAnsiTheme="minorBidi"/>
         </w:rPr>
       </w:pPr>
-      <w:proofErr w:type="spellStart"/>
-      <w:r>
-        <w:rPr>
-          <w:rFonts w:asciiTheme="minorBidi" w:hAnsiTheme="minorBidi"/>
-        </w:rPr>
-        <w:t>Testings</w:t>
-      </w:r>
-      <w:proofErr w:type="spellEnd"/>
-      <w:r>
-        <w:rPr>
-          <w:rFonts w:asciiTheme="minorBidi" w:hAnsiTheme="minorBidi"/>
-        </w:rPr>
-        <w:t xml:space="preserve"> unit-</w:t>
-      </w:r>
-      <w:proofErr w:type="spellStart"/>
-      <w:r>
-        <w:rPr>
-          <w:rFonts w:asciiTheme="minorBidi" w:hAnsiTheme="minorBidi"/>
-        </w:rPr>
-        <w:t>pytest</w:t>
-      </w:r>
-      <w:proofErr w:type="spellEnd"/>
+      <w:r>
+        <w:rPr>
+          <w:rFonts w:asciiTheme="minorBidi" w:hAnsiTheme="minorBidi"/>
+        </w:rPr>
+        <w:t>Testings unit-pytest</w:t>
+      </w:r>
     </w:p>
     <w:p>
       <w:pPr>

</xml_diff>

<commit_message>
Logger final, Repo get_all_sp
</commit_message>
<xml_diff>
--- a/Logisticts/FlightProject.docx
+++ b/Logisticts/FlightProject.docx
@@ -17,127 +17,16 @@
       <w:r>
         <w:rPr>
           <w:rFonts w:asciiTheme="minorBidi" w:hAnsiTheme="minorBidi"/>
-          <w:b/>
-          <w:bCs/>
-          <w:sz w:val="32"/>
-          <w:szCs w:val="28"/>
-        </w:rPr>
-        <w:t>Flights Project Structure</w:t>
-      </w:r>
-    </w:p>
-    <w:p>
-      <w:pPr>
-        <w:bidi w:val="0"/>
-        <w:rPr>
-          <w:rFonts w:asciiTheme="minorBidi" w:hAnsiTheme="minorBidi"/>
-          <w:u w:val="single"/>
-        </w:rPr>
-      </w:pPr>
-      <w:r>
-        <w:rPr>
-          <w:rFonts w:asciiTheme="minorBidi" w:hAnsiTheme="minorBidi"/>
-          <w:u w:val="single"/>
-        </w:rPr>
-        <w:t>Users:</w:t>
-      </w:r>
-    </w:p>
-    <w:p>
-      <w:pPr>
-        <w:pStyle w:val="a5"/>
-        <w:numPr>
-          <w:ilvl w:val="0"/>
-          <w:numId w:val="1"/>
-        </w:numPr>
-        <w:bidi w:val="0"/>
-        <w:rPr>
-          <w:rFonts w:asciiTheme="minorBidi" w:hAnsiTheme="minorBidi"/>
-        </w:rPr>
-      </w:pPr>
-      <w:r>
-        <w:rPr>
-          <w:rFonts w:asciiTheme="minorBidi" w:hAnsiTheme="minorBidi"/>
-        </w:rPr>
-        <w:t>Administrator</w:t>
-      </w:r>
-    </w:p>
-    <w:p>
-      <w:pPr>
-        <w:pStyle w:val="a5"/>
-        <w:numPr>
-          <w:ilvl w:val="0"/>
-          <w:numId w:val="1"/>
-        </w:numPr>
-        <w:bidi w:val="0"/>
-        <w:rPr>
-          <w:rFonts w:asciiTheme="minorBidi" w:hAnsiTheme="minorBidi"/>
-        </w:rPr>
-      </w:pPr>
-      <w:r>
-        <w:rPr>
-          <w:rFonts w:asciiTheme="minorBidi" w:hAnsiTheme="minorBidi"/>
-        </w:rPr>
-        <w:t>Airline</w:t>
-      </w:r>
-    </w:p>
-    <w:p>
-      <w:pPr>
-        <w:pStyle w:val="a5"/>
-        <w:numPr>
-          <w:ilvl w:val="0"/>
-          <w:numId w:val="1"/>
-        </w:numPr>
-        <w:bidi w:val="0"/>
-        <w:rPr>
-          <w:rFonts w:asciiTheme="minorBidi" w:hAnsiTheme="minorBidi"/>
-        </w:rPr>
-      </w:pPr>
-      <w:r>
-        <w:rPr>
-          <w:rFonts w:asciiTheme="minorBidi" w:hAnsiTheme="minorBidi"/>
-        </w:rPr>
-        <w:t>Customer</w:t>
-      </w:r>
-    </w:p>
-    <w:p>
-      <w:pPr>
-        <w:pStyle w:val="a5"/>
-        <w:numPr>
-          <w:ilvl w:val="0"/>
-          <w:numId w:val="1"/>
-        </w:numPr>
-        <w:bidi w:val="0"/>
-        <w:rPr>
-          <w:rFonts w:asciiTheme="minorBidi" w:hAnsiTheme="minorBidi"/>
-        </w:rPr>
-      </w:pPr>
-      <w:r>
-        <w:rPr>
-          <w:rFonts w:asciiTheme="minorBidi" w:hAnsiTheme="minorBidi"/>
-        </w:rPr>
-        <w:t>Anonymous (Unlogged)</w:t>
-      </w:r>
-    </w:p>
-    <w:p>
-      <w:pPr>
-        <w:bidi w:val="0"/>
-        <w:rPr>
-          <w:rFonts w:asciiTheme="minorBidi" w:hAnsiTheme="minorBidi"/>
-          <w:u w:val="single"/>
-        </w:rPr>
-      </w:pPr>
-      <w:r>
-        <w:rPr>
-          <w:rFonts w:asciiTheme="minorBidi" w:hAnsiTheme="minorBidi"/>
           <w:noProof/>
         </w:rPr>
         <w:drawing>
-          <wp:anchor distT="0" distB="0" distL="114300" distR="114300" simplePos="0" relativeHeight="251658240" behindDoc="0" locked="0" layoutInCell="1" allowOverlap="1" wp14:anchorId="7A5A7AF7" wp14:editId="5E6E1AD7">
+          <wp:anchor distT="0" distB="0" distL="114300" distR="114300" simplePos="0" relativeHeight="251658240" behindDoc="0" locked="0" layoutInCell="1" allowOverlap="1" wp14:anchorId="7A5A7AF7" wp14:editId="24AA8292">
             <wp:simplePos x="0" y="0"/>
             <wp:positionH relativeFrom="column">
-              <wp:posOffset>-273685</wp:posOffset>
+              <wp:posOffset>-13335</wp:posOffset>
             </wp:positionH>
             <wp:positionV relativeFrom="paragraph">
-              <wp:posOffset>218440</wp:posOffset>
+              <wp:posOffset>0</wp:posOffset>
             </wp:positionV>
             <wp:extent cx="5940425" cy="7486015"/>
             <wp:effectExtent l="0" t="0" r="3175" b="635"/>
@@ -197,6 +86,117 @@
       <w:r>
         <w:rPr>
           <w:rFonts w:asciiTheme="minorBidi" w:hAnsiTheme="minorBidi"/>
+          <w:b/>
+          <w:bCs/>
+          <w:sz w:val="32"/>
+          <w:szCs w:val="28"/>
+        </w:rPr>
+        <w:t>Flights Project Structure</w:t>
+      </w:r>
+    </w:p>
+    <w:p>
+      <w:pPr>
+        <w:bidi w:val="0"/>
+        <w:rPr>
+          <w:rFonts w:asciiTheme="minorBidi" w:hAnsiTheme="minorBidi"/>
+          <w:u w:val="single"/>
+        </w:rPr>
+      </w:pPr>
+      <w:r>
+        <w:rPr>
+          <w:rFonts w:asciiTheme="minorBidi" w:hAnsiTheme="minorBidi"/>
+          <w:u w:val="single"/>
+        </w:rPr>
+        <w:t>Users:</w:t>
+      </w:r>
+    </w:p>
+    <w:p>
+      <w:pPr>
+        <w:pStyle w:val="a5"/>
+        <w:numPr>
+          <w:ilvl w:val="0"/>
+          <w:numId w:val="1"/>
+        </w:numPr>
+        <w:bidi w:val="0"/>
+        <w:rPr>
+          <w:rFonts w:asciiTheme="minorBidi" w:hAnsiTheme="minorBidi"/>
+        </w:rPr>
+      </w:pPr>
+      <w:r>
+        <w:rPr>
+          <w:rFonts w:asciiTheme="minorBidi" w:hAnsiTheme="minorBidi"/>
+        </w:rPr>
+        <w:t>Administrator</w:t>
+      </w:r>
+    </w:p>
+    <w:p>
+      <w:pPr>
+        <w:pStyle w:val="a5"/>
+        <w:numPr>
+          <w:ilvl w:val="0"/>
+          <w:numId w:val="1"/>
+        </w:numPr>
+        <w:bidi w:val="0"/>
+        <w:rPr>
+          <w:rFonts w:asciiTheme="minorBidi" w:hAnsiTheme="minorBidi"/>
+        </w:rPr>
+      </w:pPr>
+      <w:r>
+        <w:rPr>
+          <w:rFonts w:asciiTheme="minorBidi" w:hAnsiTheme="minorBidi"/>
+        </w:rPr>
+        <w:t>Airline</w:t>
+      </w:r>
+    </w:p>
+    <w:p>
+      <w:pPr>
+        <w:pStyle w:val="a5"/>
+        <w:numPr>
+          <w:ilvl w:val="0"/>
+          <w:numId w:val="1"/>
+        </w:numPr>
+        <w:bidi w:val="0"/>
+        <w:rPr>
+          <w:rFonts w:asciiTheme="minorBidi" w:hAnsiTheme="minorBidi"/>
+        </w:rPr>
+      </w:pPr>
+      <w:r>
+        <w:rPr>
+          <w:rFonts w:asciiTheme="minorBidi" w:hAnsiTheme="minorBidi"/>
+        </w:rPr>
+        <w:t>Customer</w:t>
+      </w:r>
+    </w:p>
+    <w:p>
+      <w:pPr>
+        <w:pStyle w:val="a5"/>
+        <w:numPr>
+          <w:ilvl w:val="0"/>
+          <w:numId w:val="1"/>
+        </w:numPr>
+        <w:bidi w:val="0"/>
+        <w:rPr>
+          <w:rFonts w:asciiTheme="minorBidi" w:hAnsiTheme="minorBidi"/>
+        </w:rPr>
+      </w:pPr>
+      <w:r>
+        <w:rPr>
+          <w:rFonts w:asciiTheme="minorBidi" w:hAnsiTheme="minorBidi"/>
+        </w:rPr>
+        <w:t>Anonymous (Unlogged)</w:t>
+      </w:r>
+    </w:p>
+    <w:p>
+      <w:pPr>
+        <w:bidi w:val="0"/>
+        <w:rPr>
+          <w:rFonts w:asciiTheme="minorBidi" w:hAnsiTheme="minorBidi"/>
+          <w:u w:val="single"/>
+        </w:rPr>
+      </w:pPr>
+      <w:r>
+        <w:rPr>
+          <w:rFonts w:asciiTheme="minorBidi" w:hAnsiTheme="minorBidi"/>
           <w:u w:val="single"/>
         </w:rPr>
         <w:t>Database Structure:</w:t>
@@ -239,12 +239,37 @@
           <w:color w:val="70AD47" w:themeColor="accent6"/>
         </w:rPr>
       </w:pPr>
-      <w:r>
-        <w:rPr>
-          <w:rFonts w:asciiTheme="minorBidi" w:hAnsiTheme="minorBidi"/>
-          <w:color w:val="70AD47" w:themeColor="accent6"/>
-        </w:rPr>
-        <w:t>get_airline_by_username(_username text)</w:t>
+      <w:proofErr w:type="spellStart"/>
+      <w:r>
+        <w:rPr>
+          <w:rFonts w:asciiTheme="minorBidi" w:hAnsiTheme="minorBidi"/>
+          <w:color w:val="70AD47" w:themeColor="accent6"/>
+        </w:rPr>
+        <w:t>get_airline_by_</w:t>
+      </w:r>
+      <w:proofErr w:type="gramStart"/>
+      <w:r>
+        <w:rPr>
+          <w:rFonts w:asciiTheme="minorBidi" w:hAnsiTheme="minorBidi"/>
+          <w:color w:val="70AD47" w:themeColor="accent6"/>
+        </w:rPr>
+        <w:t>username</w:t>
+      </w:r>
+      <w:proofErr w:type="spellEnd"/>
+      <w:r>
+        <w:rPr>
+          <w:rFonts w:asciiTheme="minorBidi" w:hAnsiTheme="minorBidi"/>
+          <w:color w:val="70AD47" w:themeColor="accent6"/>
+        </w:rPr>
+        <w:t>(</w:t>
+      </w:r>
+      <w:proofErr w:type="gramEnd"/>
+      <w:r>
+        <w:rPr>
+          <w:rFonts w:asciiTheme="minorBidi" w:hAnsiTheme="minorBidi"/>
+          <w:color w:val="70AD47" w:themeColor="accent6"/>
+        </w:rPr>
+        <w:t>_username text)</w:t>
       </w:r>
     </w:p>
     <w:p>
@@ -260,12 +285,37 @@
           <w:color w:val="70AD47" w:themeColor="accent6"/>
         </w:rPr>
       </w:pPr>
-      <w:r>
-        <w:rPr>
-          <w:rFonts w:asciiTheme="minorBidi" w:hAnsiTheme="minorBidi"/>
-          <w:color w:val="70AD47" w:themeColor="accent6"/>
-        </w:rPr>
-        <w:t>get_customer_by_username(_username text)</w:t>
+      <w:proofErr w:type="spellStart"/>
+      <w:r>
+        <w:rPr>
+          <w:rFonts w:asciiTheme="minorBidi" w:hAnsiTheme="minorBidi"/>
+          <w:color w:val="70AD47" w:themeColor="accent6"/>
+        </w:rPr>
+        <w:t>get_customer_by_</w:t>
+      </w:r>
+      <w:proofErr w:type="gramStart"/>
+      <w:r>
+        <w:rPr>
+          <w:rFonts w:asciiTheme="minorBidi" w:hAnsiTheme="minorBidi"/>
+          <w:color w:val="70AD47" w:themeColor="accent6"/>
+        </w:rPr>
+        <w:t>username</w:t>
+      </w:r>
+      <w:proofErr w:type="spellEnd"/>
+      <w:r>
+        <w:rPr>
+          <w:rFonts w:asciiTheme="minorBidi" w:hAnsiTheme="minorBidi"/>
+          <w:color w:val="70AD47" w:themeColor="accent6"/>
+        </w:rPr>
+        <w:t>(</w:t>
+      </w:r>
+      <w:proofErr w:type="gramEnd"/>
+      <w:r>
+        <w:rPr>
+          <w:rFonts w:asciiTheme="minorBidi" w:hAnsiTheme="minorBidi"/>
+          <w:color w:val="70AD47" w:themeColor="accent6"/>
+        </w:rPr>
+        <w:t>_username text)</w:t>
       </w:r>
     </w:p>
     <w:p>
@@ -281,12 +331,53 @@
           <w:color w:val="70AD47" w:themeColor="accent6"/>
         </w:rPr>
       </w:pPr>
-      <w:r>
-        <w:rPr>
-          <w:rFonts w:asciiTheme="minorBidi" w:hAnsiTheme="minorBidi"/>
-          <w:color w:val="70AD47" w:themeColor="accent6"/>
-        </w:rPr>
-        <w:t>get_user_by_username(_username tex)</w:t>
+      <w:proofErr w:type="spellStart"/>
+      <w:r>
+        <w:rPr>
+          <w:rFonts w:asciiTheme="minorBidi" w:hAnsiTheme="minorBidi"/>
+          <w:color w:val="70AD47" w:themeColor="accent6"/>
+        </w:rPr>
+        <w:t>get_user_by_</w:t>
+      </w:r>
+      <w:proofErr w:type="gramStart"/>
+      <w:r>
+        <w:rPr>
+          <w:rFonts w:asciiTheme="minorBidi" w:hAnsiTheme="minorBidi"/>
+          <w:color w:val="70AD47" w:themeColor="accent6"/>
+        </w:rPr>
+        <w:t>username</w:t>
+      </w:r>
+      <w:proofErr w:type="spellEnd"/>
+      <w:r>
+        <w:rPr>
+          <w:rFonts w:asciiTheme="minorBidi" w:hAnsiTheme="minorBidi"/>
+          <w:color w:val="70AD47" w:themeColor="accent6"/>
+        </w:rPr>
+        <w:t>(</w:t>
+      </w:r>
+      <w:proofErr w:type="gramEnd"/>
+      <w:r>
+        <w:rPr>
+          <w:rFonts w:asciiTheme="minorBidi" w:hAnsiTheme="minorBidi"/>
+          <w:color w:val="70AD47" w:themeColor="accent6"/>
+        </w:rPr>
+        <w:t xml:space="preserve">_username </w:t>
+      </w:r>
+      <w:proofErr w:type="spellStart"/>
+      <w:r>
+        <w:rPr>
+          <w:rFonts w:asciiTheme="minorBidi" w:hAnsiTheme="minorBidi"/>
+          <w:color w:val="70AD47" w:themeColor="accent6"/>
+        </w:rPr>
+        <w:t>tex</w:t>
+      </w:r>
+      <w:proofErr w:type="spellEnd"/>
+      <w:r>
+        <w:rPr>
+          <w:rFonts w:asciiTheme="minorBidi" w:hAnsiTheme="minorBidi"/>
+          <w:color w:val="70AD47" w:themeColor="accent6"/>
+        </w:rPr>
+        <w:t>)</w:t>
       </w:r>
     </w:p>
     <w:p>
@@ -302,12 +393,85 @@
           <w:color w:val="70AD47" w:themeColor="accent6"/>
         </w:rPr>
       </w:pPr>
-      <w:r>
-        <w:rPr>
-          <w:rFonts w:asciiTheme="minorBidi" w:hAnsiTheme="minorBidi"/>
-          <w:color w:val="70AD47" w:themeColor="accent6"/>
-        </w:rPr>
-        <w:t>get_flights_by_parameters(_origin_country_id int, _destination_country_id int,_date date)</w:t>
+      <w:proofErr w:type="spellStart"/>
+      <w:r>
+        <w:rPr>
+          <w:rFonts w:asciiTheme="minorBidi" w:hAnsiTheme="minorBidi"/>
+          <w:color w:val="70AD47" w:themeColor="accent6"/>
+        </w:rPr>
+        <w:t>get_flights_by_</w:t>
+      </w:r>
+      <w:proofErr w:type="gramStart"/>
+      <w:r>
+        <w:rPr>
+          <w:rFonts w:asciiTheme="minorBidi" w:hAnsiTheme="minorBidi"/>
+          <w:color w:val="70AD47" w:themeColor="accent6"/>
+        </w:rPr>
+        <w:t>parameters</w:t>
+      </w:r>
+      <w:proofErr w:type="spellEnd"/>
+      <w:r>
+        <w:rPr>
+          <w:rFonts w:asciiTheme="minorBidi" w:hAnsiTheme="minorBidi"/>
+          <w:color w:val="70AD47" w:themeColor="accent6"/>
+        </w:rPr>
+        <w:t>(</w:t>
+      </w:r>
+      <w:proofErr w:type="gramEnd"/>
+      <w:r>
+        <w:rPr>
+          <w:rFonts w:asciiTheme="minorBidi" w:hAnsiTheme="minorBidi"/>
+          <w:color w:val="70AD47" w:themeColor="accent6"/>
+        </w:rPr>
+        <w:t>_</w:t>
+      </w:r>
+      <w:proofErr w:type="spellStart"/>
+      <w:r>
+        <w:rPr>
+          <w:rFonts w:asciiTheme="minorBidi" w:hAnsiTheme="minorBidi"/>
+          <w:color w:val="70AD47" w:themeColor="accent6"/>
+        </w:rPr>
+        <w:t>origin_country_id</w:t>
+      </w:r>
+      <w:proofErr w:type="spellEnd"/>
+      <w:r>
+        <w:rPr>
+          <w:rFonts w:asciiTheme="minorBidi" w:hAnsiTheme="minorBidi"/>
+          <w:color w:val="70AD47" w:themeColor="accent6"/>
+        </w:rPr>
+        <w:t xml:space="preserve"> int, _</w:t>
+      </w:r>
+      <w:proofErr w:type="spellStart"/>
+      <w:r>
+        <w:rPr>
+          <w:rFonts w:asciiTheme="minorBidi" w:hAnsiTheme="minorBidi"/>
+          <w:color w:val="70AD47" w:themeColor="accent6"/>
+        </w:rPr>
+        <w:t>destination_country_id</w:t>
+      </w:r>
+      <w:proofErr w:type="spellEnd"/>
+      <w:r>
+        <w:rPr>
+          <w:rFonts w:asciiTheme="minorBidi" w:hAnsiTheme="minorBidi"/>
+          <w:color w:val="70AD47" w:themeColor="accent6"/>
+        </w:rPr>
+        <w:t xml:space="preserve"> </w:t>
+      </w:r>
+      <w:proofErr w:type="spellStart"/>
+      <w:r>
+        <w:rPr>
+          <w:rFonts w:asciiTheme="minorBidi" w:hAnsiTheme="minorBidi"/>
+          <w:color w:val="70AD47" w:themeColor="accent6"/>
+        </w:rPr>
+        <w:t>int,_date</w:t>
+      </w:r>
+      <w:proofErr w:type="spellEnd"/>
+      <w:r>
+        <w:rPr>
+          <w:rFonts w:asciiTheme="minorBidi" w:hAnsiTheme="minorBidi"/>
+          <w:color w:val="70AD47" w:themeColor="accent6"/>
+        </w:rPr>
+        <w:t xml:space="preserve"> date)</w:t>
       </w:r>
     </w:p>
     <w:p>
@@ -323,12 +487,69 @@
           <w:color w:val="70AD47" w:themeColor="accent6"/>
         </w:rPr>
       </w:pPr>
-      <w:r>
-        <w:rPr>
-          <w:rFonts w:asciiTheme="minorBidi" w:hAnsiTheme="minorBidi"/>
-          <w:color w:val="70AD47" w:themeColor="accent6"/>
-        </w:rPr>
-        <w:t>get_flights_by_airline_ID(_airline_id bigint)</w:t>
+      <w:proofErr w:type="spellStart"/>
+      <w:r>
+        <w:rPr>
+          <w:rFonts w:asciiTheme="minorBidi" w:hAnsiTheme="minorBidi"/>
+          <w:color w:val="70AD47" w:themeColor="accent6"/>
+        </w:rPr>
+        <w:t>get_flights_by_airline_</w:t>
+      </w:r>
+      <w:proofErr w:type="gramStart"/>
+      <w:r>
+        <w:rPr>
+          <w:rFonts w:asciiTheme="minorBidi" w:hAnsiTheme="minorBidi"/>
+          <w:color w:val="70AD47" w:themeColor="accent6"/>
+        </w:rPr>
+        <w:t>ID</w:t>
+      </w:r>
+      <w:proofErr w:type="spellEnd"/>
+      <w:r>
+        <w:rPr>
+          <w:rFonts w:asciiTheme="minorBidi" w:hAnsiTheme="minorBidi"/>
+          <w:color w:val="70AD47" w:themeColor="accent6"/>
+        </w:rPr>
+        <w:t>(</w:t>
+      </w:r>
+      <w:proofErr w:type="gramEnd"/>
+      <w:r>
+        <w:rPr>
+          <w:rFonts w:asciiTheme="minorBidi" w:hAnsiTheme="minorBidi"/>
+          <w:color w:val="70AD47" w:themeColor="accent6"/>
+        </w:rPr>
+        <w:t>_</w:t>
+      </w:r>
+      <w:proofErr w:type="spellStart"/>
+      <w:r>
+        <w:rPr>
+          <w:rFonts w:asciiTheme="minorBidi" w:hAnsiTheme="minorBidi"/>
+          <w:color w:val="70AD47" w:themeColor="accent6"/>
+        </w:rPr>
+        <w:t>airline_id</w:t>
+      </w:r>
+      <w:proofErr w:type="spellEnd"/>
+      <w:r>
+        <w:rPr>
+          <w:rFonts w:asciiTheme="minorBidi" w:hAnsiTheme="minorBidi"/>
+          <w:color w:val="70AD47" w:themeColor="accent6"/>
+        </w:rPr>
+        <w:t xml:space="preserve"> </w:t>
+      </w:r>
+      <w:proofErr w:type="spellStart"/>
+      <w:r>
+        <w:rPr>
+          <w:rFonts w:asciiTheme="minorBidi" w:hAnsiTheme="minorBidi"/>
+          <w:color w:val="70AD47" w:themeColor="accent6"/>
+        </w:rPr>
+        <w:t>bigint</w:t>
+      </w:r>
+      <w:proofErr w:type="spellEnd"/>
+      <w:r>
+        <w:rPr>
+          <w:rFonts w:asciiTheme="minorBidi" w:hAnsiTheme="minorBidi"/>
+          <w:color w:val="70AD47" w:themeColor="accent6"/>
+        </w:rPr>
+        <w:t>)</w:t>
       </w:r>
     </w:p>
     <w:p>
@@ -349,7 +570,39 @@
           <w:rFonts w:asciiTheme="minorBidi" w:hAnsiTheme="minorBidi"/>
           <w:color w:val="70AD47" w:themeColor="accent6"/>
         </w:rPr>
-        <w:t>get_arrival_flights_12hours(_country_id int)</w:t>
+        <w:t>get_arrival_flights_12</w:t>
+      </w:r>
+      <w:proofErr w:type="gramStart"/>
+      <w:r>
+        <w:rPr>
+          <w:rFonts w:asciiTheme="minorBidi" w:hAnsiTheme="minorBidi"/>
+          <w:color w:val="70AD47" w:themeColor="accent6"/>
+        </w:rPr>
+        <w:t>hours(</w:t>
+      </w:r>
+      <w:proofErr w:type="gramEnd"/>
+      <w:r>
+        <w:rPr>
+          <w:rFonts w:asciiTheme="minorBidi" w:hAnsiTheme="minorBidi"/>
+          <w:color w:val="70AD47" w:themeColor="accent6"/>
+        </w:rPr>
+        <w:t>_</w:t>
+      </w:r>
+      <w:proofErr w:type="spellStart"/>
+      <w:r>
+        <w:rPr>
+          <w:rFonts w:asciiTheme="minorBidi" w:hAnsiTheme="minorBidi"/>
+          <w:color w:val="70AD47" w:themeColor="accent6"/>
+        </w:rPr>
+        <w:t>country_id</w:t>
+      </w:r>
+      <w:proofErr w:type="spellEnd"/>
+      <w:r>
+        <w:rPr>
+          <w:rFonts w:asciiTheme="minorBidi" w:hAnsiTheme="minorBidi"/>
+          <w:color w:val="70AD47" w:themeColor="accent6"/>
+        </w:rPr>
+        <w:t xml:space="preserve"> int)</w:t>
       </w:r>
     </w:p>
     <w:p>
@@ -370,7 +623,39 @@
           <w:rFonts w:asciiTheme="minorBidi" w:hAnsiTheme="minorBidi"/>
           <w:color w:val="70AD47" w:themeColor="accent6"/>
         </w:rPr>
-        <w:t>get_departure_flights_12hours(_country_id int)</w:t>
+        <w:t>get_departure_flights_12</w:t>
+      </w:r>
+      <w:proofErr w:type="gramStart"/>
+      <w:r>
+        <w:rPr>
+          <w:rFonts w:asciiTheme="minorBidi" w:hAnsiTheme="minorBidi"/>
+          <w:color w:val="70AD47" w:themeColor="accent6"/>
+        </w:rPr>
+        <w:t>hours(</w:t>
+      </w:r>
+      <w:proofErr w:type="gramEnd"/>
+      <w:r>
+        <w:rPr>
+          <w:rFonts w:asciiTheme="minorBidi" w:hAnsiTheme="minorBidi"/>
+          <w:color w:val="70AD47" w:themeColor="accent6"/>
+        </w:rPr>
+        <w:t>_</w:t>
+      </w:r>
+      <w:proofErr w:type="spellStart"/>
+      <w:r>
+        <w:rPr>
+          <w:rFonts w:asciiTheme="minorBidi" w:hAnsiTheme="minorBidi"/>
+          <w:color w:val="70AD47" w:themeColor="accent6"/>
+        </w:rPr>
+        <w:t>country_id</w:t>
+      </w:r>
+      <w:proofErr w:type="spellEnd"/>
+      <w:r>
+        <w:rPr>
+          <w:rFonts w:asciiTheme="minorBidi" w:hAnsiTheme="minorBidi"/>
+          <w:color w:val="70AD47" w:themeColor="accent6"/>
+        </w:rPr>
+        <w:t xml:space="preserve"> int)</w:t>
       </w:r>
     </w:p>
     <w:p>
@@ -386,12 +671,53 @@
           <w:color w:val="70AD47" w:themeColor="accent6"/>
         </w:rPr>
       </w:pPr>
-      <w:r>
-        <w:rPr>
-          <w:rFonts w:asciiTheme="minorBidi" w:hAnsiTheme="minorBidi"/>
-          <w:color w:val="70AD47" w:themeColor="accent6"/>
-        </w:rPr>
-        <w:t>get_tickets_by_customer(_customer_id int)</w:t>
+      <w:proofErr w:type="spellStart"/>
+      <w:r>
+        <w:rPr>
+          <w:rFonts w:asciiTheme="minorBidi" w:hAnsiTheme="minorBidi"/>
+          <w:color w:val="70AD47" w:themeColor="accent6"/>
+        </w:rPr>
+        <w:t>get_tickets_by_</w:t>
+      </w:r>
+      <w:proofErr w:type="gramStart"/>
+      <w:r>
+        <w:rPr>
+          <w:rFonts w:asciiTheme="minorBidi" w:hAnsiTheme="minorBidi"/>
+          <w:color w:val="70AD47" w:themeColor="accent6"/>
+        </w:rPr>
+        <w:t>customer</w:t>
+      </w:r>
+      <w:proofErr w:type="spellEnd"/>
+      <w:r>
+        <w:rPr>
+          <w:rFonts w:asciiTheme="minorBidi" w:hAnsiTheme="minorBidi"/>
+          <w:color w:val="70AD47" w:themeColor="accent6"/>
+        </w:rPr>
+        <w:t>(</w:t>
+      </w:r>
+      <w:proofErr w:type="gramEnd"/>
+      <w:r>
+        <w:rPr>
+          <w:rFonts w:asciiTheme="minorBidi" w:hAnsiTheme="minorBidi"/>
+          <w:color w:val="70AD47" w:themeColor="accent6"/>
+        </w:rPr>
+        <w:t>_</w:t>
+      </w:r>
+      <w:proofErr w:type="spellStart"/>
+      <w:r>
+        <w:rPr>
+          <w:rFonts w:asciiTheme="minorBidi" w:hAnsiTheme="minorBidi"/>
+          <w:color w:val="70AD47" w:themeColor="accent6"/>
+        </w:rPr>
+        <w:t>customer_id</w:t>
+      </w:r>
+      <w:proofErr w:type="spellEnd"/>
+      <w:r>
+        <w:rPr>
+          <w:rFonts w:asciiTheme="minorBidi" w:hAnsiTheme="minorBidi"/>
+          <w:color w:val="70AD47" w:themeColor="accent6"/>
+        </w:rPr>
+        <w:t xml:space="preserve"> int)</w:t>
       </w:r>
     </w:p>
     <w:p>
@@ -490,13 +816,13 @@
           <w:rFonts w:asciiTheme="minorBidi" w:hAnsiTheme="minorBidi"/>
           <w:bCs/>
           <w:iCs/>
-          <w:color w:val="70AD47" w:themeColor="accent6"/>
-        </w:rPr>
-      </w:pPr>
-      <w:r>
-        <w:rPr>
-          <w:rFonts w:asciiTheme="minorBidi" w:hAnsiTheme="minorBidi"/>
-          <w:color w:val="70AD47" w:themeColor="accent6"/>
+          <w:color w:val="FFC000" w:themeColor="accent4"/>
+        </w:rPr>
+      </w:pPr>
+      <w:r>
+        <w:rPr>
+          <w:rFonts w:asciiTheme="minorBidi" w:hAnsiTheme="minorBidi"/>
+          <w:color w:val="FFC000" w:themeColor="accent4"/>
           <w:szCs w:val="24"/>
         </w:rPr>
         <w:t>Logger</w:t>
@@ -514,13 +840,13 @@
           <w:rFonts w:asciiTheme="minorBidi" w:hAnsiTheme="minorBidi"/>
           <w:bCs/>
           <w:iCs/>
-          <w:color w:val="70AD47" w:themeColor="accent6"/>
-        </w:rPr>
-      </w:pPr>
-      <w:r>
-        <w:rPr>
-          <w:rFonts w:asciiTheme="minorBidi" w:hAnsiTheme="minorBidi"/>
-          <w:color w:val="70AD47" w:themeColor="accent6"/>
+          <w:color w:val="FFC000" w:themeColor="accent4"/>
+        </w:rPr>
+      </w:pPr>
+      <w:r>
+        <w:rPr>
+          <w:rFonts w:asciiTheme="minorBidi" w:hAnsiTheme="minorBidi"/>
+          <w:color w:val="FFC000" w:themeColor="accent4"/>
           <w:szCs w:val="24"/>
         </w:rPr>
         <w:t>Logger class-singleton</w:t>
@@ -528,7 +854,7 @@
       <w:r>
         <w:rPr>
           <w:rFonts w:asciiTheme="minorBidi" w:hAnsiTheme="minorBidi"/>
-          <w:color w:val="70AD47" w:themeColor="accent6"/>
+          <w:color w:val="FFC000" w:themeColor="accent4"/>
           <w:szCs w:val="24"/>
         </w:rPr>
         <w:t>. Activation of every function</w:t>
@@ -536,7 +862,7 @@
       <w:r>
         <w:rPr>
           <w:rFonts w:asciiTheme="minorBidi" w:hAnsiTheme="minorBidi"/>
-          <w:color w:val="70AD47" w:themeColor="accent6"/>
+          <w:color w:val="FFC000" w:themeColor="accent4"/>
           <w:szCs w:val="24"/>
         </w:rPr>
         <w:t xml:space="preserve"> from </w:t>
@@ -546,7 +872,7 @@
           <w:rFonts w:asciiTheme="minorBidi" w:hAnsiTheme="minorBidi"/>
           <w:i/>
           <w:iCs/>
-          <w:color w:val="70AD47" w:themeColor="accent6"/>
+          <w:color w:val="FFC000" w:themeColor="accent4"/>
           <w:szCs w:val="24"/>
           <w:u w:val="single"/>
         </w:rPr>
@@ -564,13 +890,17 @@
         <w:spacing w:after="0" w:line="276" w:lineRule="auto"/>
         <w:rPr>
           <w:rFonts w:asciiTheme="minorBidi" w:hAnsiTheme="minorBidi"/>
-          <w:color w:val="70AD47" w:themeColor="accent6"/>
-          <w:szCs w:val="24"/>
-        </w:rPr>
-      </w:pPr>
-      <w:r>
-        <w:rPr>
-          <w:rFonts w:asciiTheme="minorBidi" w:hAnsiTheme="minorBidi"/>
+          <w:b/>
+          <w:bCs/>
+          <w:color w:val="70AD47" w:themeColor="accent6"/>
+          <w:szCs w:val="24"/>
+        </w:rPr>
+      </w:pPr>
+      <w:r>
+        <w:rPr>
+          <w:rFonts w:asciiTheme="minorBidi" w:hAnsiTheme="minorBidi"/>
+          <w:b/>
+          <w:bCs/>
           <w:color w:val="70AD47" w:themeColor="accent6"/>
           <w:szCs w:val="24"/>
         </w:rPr>
@@ -589,13 +919,17 @@
         <w:ind w:left="1068"/>
         <w:rPr>
           <w:rFonts w:asciiTheme="minorBidi" w:hAnsiTheme="minorBidi"/>
-          <w:color w:val="70AD47" w:themeColor="accent6"/>
-          <w:szCs w:val="24"/>
-        </w:rPr>
-      </w:pPr>
-      <w:r>
-        <w:rPr>
-          <w:rFonts w:asciiTheme="minorBidi" w:hAnsiTheme="minorBidi"/>
+          <w:b/>
+          <w:bCs/>
+          <w:color w:val="70AD47" w:themeColor="accent6"/>
+          <w:szCs w:val="24"/>
+        </w:rPr>
+      </w:pPr>
+      <w:r>
+        <w:rPr>
+          <w:rFonts w:asciiTheme="minorBidi" w:hAnsiTheme="minorBidi"/>
+          <w:b/>
+          <w:bCs/>
           <w:color w:val="70AD47" w:themeColor="accent6"/>
           <w:szCs w:val="24"/>
         </w:rPr>
@@ -614,13 +948,17 @@
         <w:ind w:left="1788"/>
         <w:rPr>
           <w:rFonts w:asciiTheme="minorBidi" w:hAnsiTheme="minorBidi"/>
-          <w:color w:val="70AD47" w:themeColor="accent6"/>
-          <w:szCs w:val="24"/>
-        </w:rPr>
-      </w:pPr>
-      <w:r>
-        <w:rPr>
-          <w:rFonts w:asciiTheme="minorBidi" w:hAnsiTheme="minorBidi"/>
+          <w:b/>
+          <w:bCs/>
+          <w:color w:val="70AD47" w:themeColor="accent6"/>
+          <w:szCs w:val="24"/>
+        </w:rPr>
+      </w:pPr>
+      <w:r>
+        <w:rPr>
+          <w:rFonts w:asciiTheme="minorBidi" w:hAnsiTheme="minorBidi"/>
+          <w:b/>
+          <w:bCs/>
           <w:color w:val="70AD47" w:themeColor="accent6"/>
           <w:szCs w:val="24"/>
         </w:rPr>
@@ -629,10 +967,34 @@
       <w:r>
         <w:rPr>
           <w:rFonts w:asciiTheme="minorBidi" w:hAnsiTheme="minorBidi"/>
-          <w:color w:val="70AD47" w:themeColor="accent6"/>
-          <w:szCs w:val="24"/>
-        </w:rPr>
-        <w:t>lass(dbmodel)</w:t>
+          <w:b/>
+          <w:bCs/>
+          <w:color w:val="70AD47" w:themeColor="accent6"/>
+          <w:szCs w:val="24"/>
+        </w:rPr>
+        <w:t>lass(</w:t>
+      </w:r>
+      <w:proofErr w:type="spellStart"/>
+      <w:r>
+        <w:rPr>
+          <w:rFonts w:asciiTheme="minorBidi" w:hAnsiTheme="minorBidi"/>
+          <w:b/>
+          <w:bCs/>
+          <w:color w:val="70AD47" w:themeColor="accent6"/>
+          <w:szCs w:val="24"/>
+        </w:rPr>
+        <w:t>dbmodel</w:t>
+      </w:r>
+      <w:proofErr w:type="spellEnd"/>
+      <w:r>
+        <w:rPr>
+          <w:rFonts w:asciiTheme="minorBidi" w:hAnsiTheme="minorBidi"/>
+          <w:b/>
+          <w:bCs/>
+          <w:color w:val="70AD47" w:themeColor="accent6"/>
+          <w:szCs w:val="24"/>
+        </w:rPr>
+        <w:t>)</w:t>
       </w:r>
     </w:p>
     <w:p>
@@ -647,18 +1009,24 @@
         <w:ind w:left="1068"/>
         <w:rPr>
           <w:rFonts w:asciiTheme="minorBidi" w:hAnsiTheme="minorBidi"/>
-          <w:color w:val="70AD47" w:themeColor="accent6"/>
-          <w:szCs w:val="24"/>
-        </w:rPr>
-      </w:pPr>
-      <w:r>
-        <w:rPr>
-          <w:rFonts w:asciiTheme="minorBidi" w:hAnsiTheme="minorBidi"/>
+          <w:b/>
+          <w:bCs/>
+          <w:color w:val="70AD47" w:themeColor="accent6"/>
+          <w:szCs w:val="24"/>
+        </w:rPr>
+      </w:pPr>
+      <w:proofErr w:type="spellStart"/>
+      <w:r>
+        <w:rPr>
+          <w:rFonts w:asciiTheme="minorBidi" w:hAnsiTheme="minorBidi"/>
+          <w:b/>
+          <w:bCs/>
           <w:color w:val="70AD47" w:themeColor="accent6"/>
           <w:szCs w:val="24"/>
         </w:rPr>
         <w:t>AirlineCompany</w:t>
       </w:r>
+      <w:proofErr w:type="spellEnd"/>
     </w:p>
     <w:p>
       <w:pPr>
@@ -672,17 +1040,43 @@
         <w:ind w:left="1788"/>
         <w:rPr>
           <w:rFonts w:asciiTheme="minorBidi" w:hAnsiTheme="minorBidi"/>
-          <w:color w:val="70AD47" w:themeColor="accent6"/>
-          <w:szCs w:val="24"/>
-        </w:rPr>
-      </w:pPr>
-      <w:r>
-        <w:rPr>
-          <w:rFonts w:asciiTheme="minorBidi" w:hAnsiTheme="minorBidi"/>
-          <w:color w:val="70AD47" w:themeColor="accent6"/>
-          <w:szCs w:val="24"/>
-        </w:rPr>
-        <w:t>class(dbmodel)</w:t>
+          <w:b/>
+          <w:bCs/>
+          <w:color w:val="70AD47" w:themeColor="accent6"/>
+          <w:szCs w:val="24"/>
+        </w:rPr>
+      </w:pPr>
+      <w:r>
+        <w:rPr>
+          <w:rFonts w:asciiTheme="minorBidi" w:hAnsiTheme="minorBidi"/>
+          <w:b/>
+          <w:bCs/>
+          <w:color w:val="70AD47" w:themeColor="accent6"/>
+          <w:szCs w:val="24"/>
+        </w:rPr>
+        <w:t>class(</w:t>
+      </w:r>
+      <w:proofErr w:type="spellStart"/>
+      <w:r>
+        <w:rPr>
+          <w:rFonts w:asciiTheme="minorBidi" w:hAnsiTheme="minorBidi"/>
+          <w:b/>
+          <w:bCs/>
+          <w:color w:val="70AD47" w:themeColor="accent6"/>
+          <w:szCs w:val="24"/>
+        </w:rPr>
+        <w:t>dbmodel</w:t>
+      </w:r>
+      <w:proofErr w:type="spellEnd"/>
+      <w:r>
+        <w:rPr>
+          <w:rFonts w:asciiTheme="minorBidi" w:hAnsiTheme="minorBidi"/>
+          <w:b/>
+          <w:bCs/>
+          <w:color w:val="70AD47" w:themeColor="accent6"/>
+          <w:szCs w:val="24"/>
+        </w:rPr>
+        <w:t>)</w:t>
       </w:r>
     </w:p>
     <w:p>
@@ -697,13 +1091,17 @@
         <w:ind w:left="1068"/>
         <w:rPr>
           <w:rFonts w:asciiTheme="minorBidi" w:hAnsiTheme="minorBidi"/>
-          <w:color w:val="70AD47" w:themeColor="accent6"/>
-          <w:szCs w:val="24"/>
-        </w:rPr>
-      </w:pPr>
-      <w:r>
-        <w:rPr>
-          <w:rFonts w:asciiTheme="minorBidi" w:hAnsiTheme="minorBidi"/>
+          <w:b/>
+          <w:bCs/>
+          <w:color w:val="70AD47" w:themeColor="accent6"/>
+          <w:szCs w:val="24"/>
+        </w:rPr>
+      </w:pPr>
+      <w:r>
+        <w:rPr>
+          <w:rFonts w:asciiTheme="minorBidi" w:hAnsiTheme="minorBidi"/>
+          <w:b/>
+          <w:bCs/>
           <w:color w:val="70AD47" w:themeColor="accent6"/>
           <w:szCs w:val="24"/>
         </w:rPr>
@@ -722,17 +1120,43 @@
         <w:ind w:left="1788"/>
         <w:rPr>
           <w:rFonts w:asciiTheme="minorBidi" w:hAnsiTheme="minorBidi"/>
-          <w:color w:val="70AD47" w:themeColor="accent6"/>
-          <w:szCs w:val="24"/>
-        </w:rPr>
-      </w:pPr>
-      <w:r>
-        <w:rPr>
-          <w:rFonts w:asciiTheme="minorBidi" w:hAnsiTheme="minorBidi"/>
-          <w:color w:val="70AD47" w:themeColor="accent6"/>
-          <w:szCs w:val="24"/>
-        </w:rPr>
-        <w:t>class(dbmodel)</w:t>
+          <w:b/>
+          <w:bCs/>
+          <w:color w:val="70AD47" w:themeColor="accent6"/>
+          <w:szCs w:val="24"/>
+        </w:rPr>
+      </w:pPr>
+      <w:r>
+        <w:rPr>
+          <w:rFonts w:asciiTheme="minorBidi" w:hAnsiTheme="minorBidi"/>
+          <w:b/>
+          <w:bCs/>
+          <w:color w:val="70AD47" w:themeColor="accent6"/>
+          <w:szCs w:val="24"/>
+        </w:rPr>
+        <w:t>class(</w:t>
+      </w:r>
+      <w:proofErr w:type="spellStart"/>
+      <w:r>
+        <w:rPr>
+          <w:rFonts w:asciiTheme="minorBidi" w:hAnsiTheme="minorBidi"/>
+          <w:b/>
+          <w:bCs/>
+          <w:color w:val="70AD47" w:themeColor="accent6"/>
+          <w:szCs w:val="24"/>
+        </w:rPr>
+        <w:t>dbmodel</w:t>
+      </w:r>
+      <w:proofErr w:type="spellEnd"/>
+      <w:r>
+        <w:rPr>
+          <w:rFonts w:asciiTheme="minorBidi" w:hAnsiTheme="minorBidi"/>
+          <w:b/>
+          <w:bCs/>
+          <w:color w:val="70AD47" w:themeColor="accent6"/>
+          <w:szCs w:val="24"/>
+        </w:rPr>
+        <w:t>)</w:t>
       </w:r>
     </w:p>
     <w:p>
@@ -747,13 +1171,17 @@
         <w:ind w:left="1068"/>
         <w:rPr>
           <w:rFonts w:asciiTheme="minorBidi" w:hAnsiTheme="minorBidi"/>
-          <w:color w:val="70AD47" w:themeColor="accent6"/>
-          <w:szCs w:val="24"/>
-        </w:rPr>
-      </w:pPr>
-      <w:r>
-        <w:rPr>
-          <w:rFonts w:asciiTheme="minorBidi" w:hAnsiTheme="minorBidi"/>
+          <w:b/>
+          <w:bCs/>
+          <w:color w:val="70AD47" w:themeColor="accent6"/>
+          <w:szCs w:val="24"/>
+        </w:rPr>
+      </w:pPr>
+      <w:r>
+        <w:rPr>
+          <w:rFonts w:asciiTheme="minorBidi" w:hAnsiTheme="minorBidi"/>
+          <w:b/>
+          <w:bCs/>
           <w:color w:val="70AD47" w:themeColor="accent6"/>
           <w:szCs w:val="24"/>
         </w:rPr>
@@ -772,17 +1200,43 @@
         <w:ind w:left="1788"/>
         <w:rPr>
           <w:rFonts w:asciiTheme="minorBidi" w:hAnsiTheme="minorBidi"/>
-          <w:color w:val="70AD47" w:themeColor="accent6"/>
-          <w:szCs w:val="24"/>
-        </w:rPr>
-      </w:pPr>
-      <w:r>
-        <w:rPr>
-          <w:rFonts w:asciiTheme="minorBidi" w:hAnsiTheme="minorBidi"/>
-          <w:color w:val="70AD47" w:themeColor="accent6"/>
-          <w:szCs w:val="24"/>
-        </w:rPr>
-        <w:t>class(dbmodel)</w:t>
+          <w:b/>
+          <w:bCs/>
+          <w:color w:val="70AD47" w:themeColor="accent6"/>
+          <w:szCs w:val="24"/>
+        </w:rPr>
+      </w:pPr>
+      <w:r>
+        <w:rPr>
+          <w:rFonts w:asciiTheme="minorBidi" w:hAnsiTheme="minorBidi"/>
+          <w:b/>
+          <w:bCs/>
+          <w:color w:val="70AD47" w:themeColor="accent6"/>
+          <w:szCs w:val="24"/>
+        </w:rPr>
+        <w:t>class(</w:t>
+      </w:r>
+      <w:proofErr w:type="spellStart"/>
+      <w:r>
+        <w:rPr>
+          <w:rFonts w:asciiTheme="minorBidi" w:hAnsiTheme="minorBidi"/>
+          <w:b/>
+          <w:bCs/>
+          <w:color w:val="70AD47" w:themeColor="accent6"/>
+          <w:szCs w:val="24"/>
+        </w:rPr>
+        <w:t>dbmodel</w:t>
+      </w:r>
+      <w:proofErr w:type="spellEnd"/>
+      <w:r>
+        <w:rPr>
+          <w:rFonts w:asciiTheme="minorBidi" w:hAnsiTheme="minorBidi"/>
+          <w:b/>
+          <w:bCs/>
+          <w:color w:val="70AD47" w:themeColor="accent6"/>
+          <w:szCs w:val="24"/>
+        </w:rPr>
+        <w:t>)</w:t>
       </w:r>
     </w:p>
     <w:p>
@@ -797,13 +1251,17 @@
         <w:ind w:left="1068"/>
         <w:rPr>
           <w:rFonts w:asciiTheme="minorBidi" w:hAnsiTheme="minorBidi"/>
-          <w:color w:val="70AD47" w:themeColor="accent6"/>
-          <w:szCs w:val="24"/>
-        </w:rPr>
-      </w:pPr>
-      <w:r>
-        <w:rPr>
-          <w:rFonts w:asciiTheme="minorBidi" w:hAnsiTheme="minorBidi"/>
+          <w:b/>
+          <w:bCs/>
+          <w:color w:val="70AD47" w:themeColor="accent6"/>
+          <w:szCs w:val="24"/>
+        </w:rPr>
+      </w:pPr>
+      <w:r>
+        <w:rPr>
+          <w:rFonts w:asciiTheme="minorBidi" w:hAnsiTheme="minorBidi"/>
+          <w:b/>
+          <w:bCs/>
           <w:color w:val="70AD47" w:themeColor="accent6"/>
           <w:szCs w:val="24"/>
         </w:rPr>
@@ -822,21 +1280,49 @@
         <w:ind w:left="1788"/>
         <w:rPr>
           <w:rFonts w:asciiTheme="minorBidi" w:hAnsiTheme="minorBidi"/>
-          <w:color w:val="70AD47" w:themeColor="accent6"/>
-          <w:szCs w:val="24"/>
-        </w:rPr>
-      </w:pPr>
-      <w:r>
-        <w:rPr>
-          <w:rFonts w:asciiTheme="minorBidi" w:hAnsiTheme="minorBidi"/>
-          <w:color w:val="70AD47" w:themeColor="accent6"/>
-          <w:szCs w:val="24"/>
-        </w:rPr>
-        <w:t>class(dbmodel)</w:t>
-      </w:r>
-      <w:r>
-        <w:rPr>
-          <w:rFonts w:asciiTheme="minorBidi" w:hAnsiTheme="minorBidi"/>
+          <w:b/>
+          <w:bCs/>
+          <w:color w:val="70AD47" w:themeColor="accent6"/>
+          <w:szCs w:val="24"/>
+        </w:rPr>
+      </w:pPr>
+      <w:r>
+        <w:rPr>
+          <w:rFonts w:asciiTheme="minorBidi" w:hAnsiTheme="minorBidi"/>
+          <w:b/>
+          <w:bCs/>
+          <w:color w:val="70AD47" w:themeColor="accent6"/>
+          <w:szCs w:val="24"/>
+        </w:rPr>
+        <w:t>class(</w:t>
+      </w:r>
+      <w:proofErr w:type="spellStart"/>
+      <w:r>
+        <w:rPr>
+          <w:rFonts w:asciiTheme="minorBidi" w:hAnsiTheme="minorBidi"/>
+          <w:b/>
+          <w:bCs/>
+          <w:color w:val="70AD47" w:themeColor="accent6"/>
+          <w:szCs w:val="24"/>
+        </w:rPr>
+        <w:t>dbmodel</w:t>
+      </w:r>
+      <w:proofErr w:type="spellEnd"/>
+      <w:r>
+        <w:rPr>
+          <w:rFonts w:asciiTheme="minorBidi" w:hAnsiTheme="minorBidi"/>
+          <w:b/>
+          <w:bCs/>
+          <w:color w:val="70AD47" w:themeColor="accent6"/>
+          <w:szCs w:val="24"/>
+        </w:rPr>
+        <w:t>)</w:t>
+      </w:r>
+      <w:r>
+        <w:rPr>
+          <w:rFonts w:asciiTheme="minorBidi" w:hAnsiTheme="minorBidi"/>
+          <w:b/>
+          <w:bCs/>
           <w:color w:val="70AD47" w:themeColor="accent6"/>
         </w:rPr>
         <w:tab/>
@@ -854,13 +1340,17 @@
         <w:ind w:left="1068"/>
         <w:rPr>
           <w:rFonts w:asciiTheme="minorBidi" w:hAnsiTheme="minorBidi"/>
-          <w:color w:val="70AD47" w:themeColor="accent6"/>
-          <w:szCs w:val="24"/>
-        </w:rPr>
-      </w:pPr>
-      <w:r>
-        <w:rPr>
-          <w:rFonts w:asciiTheme="minorBidi" w:hAnsiTheme="minorBidi"/>
+          <w:b/>
+          <w:bCs/>
+          <w:color w:val="70AD47" w:themeColor="accent6"/>
+          <w:szCs w:val="24"/>
+        </w:rPr>
+      </w:pPr>
+      <w:r>
+        <w:rPr>
+          <w:rFonts w:asciiTheme="minorBidi" w:hAnsiTheme="minorBidi"/>
+          <w:b/>
+          <w:bCs/>
           <w:color w:val="70AD47" w:themeColor="accent6"/>
           <w:szCs w:val="24"/>
         </w:rPr>
@@ -879,17 +1369,43 @@
         <w:ind w:left="1788"/>
         <w:rPr>
           <w:rFonts w:asciiTheme="minorBidi" w:hAnsiTheme="minorBidi"/>
-          <w:color w:val="70AD47" w:themeColor="accent6"/>
-          <w:szCs w:val="24"/>
-        </w:rPr>
-      </w:pPr>
-      <w:r>
-        <w:rPr>
-          <w:rFonts w:asciiTheme="minorBidi" w:hAnsiTheme="minorBidi"/>
-          <w:color w:val="70AD47" w:themeColor="accent6"/>
-          <w:szCs w:val="24"/>
-        </w:rPr>
-        <w:t>class(dbmodel)</w:t>
+          <w:b/>
+          <w:bCs/>
+          <w:color w:val="70AD47" w:themeColor="accent6"/>
+          <w:szCs w:val="24"/>
+        </w:rPr>
+      </w:pPr>
+      <w:r>
+        <w:rPr>
+          <w:rFonts w:asciiTheme="minorBidi" w:hAnsiTheme="minorBidi"/>
+          <w:b/>
+          <w:bCs/>
+          <w:color w:val="70AD47" w:themeColor="accent6"/>
+          <w:szCs w:val="24"/>
+        </w:rPr>
+        <w:t>class(</w:t>
+      </w:r>
+      <w:proofErr w:type="spellStart"/>
+      <w:r>
+        <w:rPr>
+          <w:rFonts w:asciiTheme="minorBidi" w:hAnsiTheme="minorBidi"/>
+          <w:b/>
+          <w:bCs/>
+          <w:color w:val="70AD47" w:themeColor="accent6"/>
+          <w:szCs w:val="24"/>
+        </w:rPr>
+        <w:t>dbmodel</w:t>
+      </w:r>
+      <w:proofErr w:type="spellEnd"/>
+      <w:r>
+        <w:rPr>
+          <w:rFonts w:asciiTheme="minorBidi" w:hAnsiTheme="minorBidi"/>
+          <w:b/>
+          <w:bCs/>
+          <w:color w:val="70AD47" w:themeColor="accent6"/>
+          <w:szCs w:val="24"/>
+        </w:rPr>
+        <w:t>)</w:t>
       </w:r>
     </w:p>
     <w:p>
@@ -903,12 +1419,16 @@
         <w:ind w:left="1068"/>
         <w:rPr>
           <w:rFonts w:asciiTheme="minorBidi" w:hAnsiTheme="minorBidi"/>
-          <w:color w:val="70AD47" w:themeColor="accent6"/>
-        </w:rPr>
-      </w:pPr>
-      <w:r>
-        <w:rPr>
-          <w:rFonts w:asciiTheme="minorBidi" w:hAnsiTheme="minorBidi"/>
+          <w:b/>
+          <w:bCs/>
+          <w:color w:val="70AD47" w:themeColor="accent6"/>
+        </w:rPr>
+      </w:pPr>
+      <w:r>
+        <w:rPr>
+          <w:rFonts w:asciiTheme="minorBidi" w:hAnsiTheme="minorBidi"/>
+          <w:b/>
+          <w:bCs/>
           <w:color w:val="70AD47" w:themeColor="accent6"/>
           <w:szCs w:val="24"/>
         </w:rPr>
@@ -927,17 +1447,43 @@
         <w:ind w:left="1788"/>
         <w:rPr>
           <w:rFonts w:asciiTheme="minorBidi" w:hAnsiTheme="minorBidi"/>
-          <w:color w:val="70AD47" w:themeColor="accent6"/>
-          <w:szCs w:val="24"/>
-        </w:rPr>
-      </w:pPr>
-      <w:r>
-        <w:rPr>
-          <w:rFonts w:asciiTheme="minorBidi" w:hAnsiTheme="minorBidi"/>
-          <w:color w:val="70AD47" w:themeColor="accent6"/>
-          <w:szCs w:val="24"/>
-        </w:rPr>
-        <w:t>class(dbmodel)</w:t>
+          <w:b/>
+          <w:bCs/>
+          <w:color w:val="70AD47" w:themeColor="accent6"/>
+          <w:szCs w:val="24"/>
+        </w:rPr>
+      </w:pPr>
+      <w:r>
+        <w:rPr>
+          <w:rFonts w:asciiTheme="minorBidi" w:hAnsiTheme="minorBidi"/>
+          <w:b/>
+          <w:bCs/>
+          <w:color w:val="70AD47" w:themeColor="accent6"/>
+          <w:szCs w:val="24"/>
+        </w:rPr>
+        <w:t>class(</w:t>
+      </w:r>
+      <w:proofErr w:type="spellStart"/>
+      <w:r>
+        <w:rPr>
+          <w:rFonts w:asciiTheme="minorBidi" w:hAnsiTheme="minorBidi"/>
+          <w:b/>
+          <w:bCs/>
+          <w:color w:val="70AD47" w:themeColor="accent6"/>
+          <w:szCs w:val="24"/>
+        </w:rPr>
+        <w:t>dbmodel</w:t>
+      </w:r>
+      <w:proofErr w:type="spellEnd"/>
+      <w:r>
+        <w:rPr>
+          <w:rFonts w:asciiTheme="minorBidi" w:hAnsiTheme="minorBidi"/>
+          <w:b/>
+          <w:bCs/>
+          <w:color w:val="70AD47" w:themeColor="accent6"/>
+          <w:szCs w:val="24"/>
+        </w:rPr>
+        <w:t>)</w:t>
       </w:r>
     </w:p>
     <w:p>
@@ -1004,12 +1550,18 @@
         <w:spacing w:after="0" w:line="276" w:lineRule="auto"/>
         <w:rPr>
           <w:rFonts w:asciiTheme="minorBidi" w:hAnsiTheme="minorBidi"/>
-          <w:szCs w:val="24"/>
-        </w:rPr>
-      </w:pPr>
-      <w:r>
-        <w:rPr>
-          <w:rFonts w:asciiTheme="minorBidi" w:hAnsiTheme="minorBidi"/>
+          <w:b/>
+          <w:bCs/>
+          <w:color w:val="70AD47" w:themeColor="accent6"/>
+          <w:szCs w:val="24"/>
+        </w:rPr>
+      </w:pPr>
+      <w:r>
+        <w:rPr>
+          <w:rFonts w:asciiTheme="minorBidi" w:hAnsiTheme="minorBidi"/>
+          <w:b/>
+          <w:bCs/>
+          <w:color w:val="70AD47" w:themeColor="accent6"/>
           <w:szCs w:val="24"/>
         </w:rPr>
         <w:t>Get by id, Get All, Add, Update, Add All, Remove</w:t>
@@ -1028,12 +1580,37 @@
           <w:szCs w:val="24"/>
         </w:rPr>
       </w:pPr>
-      <w:r>
-        <w:rPr>
-          <w:rFonts w:asciiTheme="minorBidi" w:hAnsiTheme="minorBidi"/>
-          <w:szCs w:val="24"/>
-        </w:rPr>
-        <w:t>getFlightsByOriginCountryId(country_id)</w:t>
+      <w:proofErr w:type="spellStart"/>
+      <w:r>
+        <w:rPr>
+          <w:rFonts w:asciiTheme="minorBidi" w:hAnsiTheme="minorBidi"/>
+          <w:szCs w:val="24"/>
+        </w:rPr>
+        <w:t>getFlightsByOriginCountryId</w:t>
+      </w:r>
+      <w:proofErr w:type="spellEnd"/>
+      <w:r>
+        <w:rPr>
+          <w:rFonts w:asciiTheme="minorBidi" w:hAnsiTheme="minorBidi"/>
+          <w:szCs w:val="24"/>
+        </w:rPr>
+        <w:t>(</w:t>
+      </w:r>
+      <w:proofErr w:type="spellStart"/>
+      <w:r>
+        <w:rPr>
+          <w:rFonts w:asciiTheme="minorBidi" w:hAnsiTheme="minorBidi"/>
+          <w:szCs w:val="24"/>
+        </w:rPr>
+        <w:t>country_id</w:t>
+      </w:r>
+      <w:proofErr w:type="spellEnd"/>
+      <w:r>
+        <w:rPr>
+          <w:rFonts w:asciiTheme="minorBidi" w:hAnsiTheme="minorBidi"/>
+          <w:szCs w:val="24"/>
+        </w:rPr>
+        <w:t>)</w:t>
       </w:r>
     </w:p>
     <w:p>
@@ -1049,12 +1626,37 @@
           <w:szCs w:val="24"/>
         </w:rPr>
       </w:pPr>
-      <w:r>
-        <w:rPr>
-          <w:rFonts w:asciiTheme="minorBidi" w:hAnsiTheme="minorBidi"/>
-          <w:szCs w:val="24"/>
-        </w:rPr>
-        <w:t>getFlightsByDestinationCountryId(country_id)</w:t>
+      <w:proofErr w:type="spellStart"/>
+      <w:r>
+        <w:rPr>
+          <w:rFonts w:asciiTheme="minorBidi" w:hAnsiTheme="minorBidi"/>
+          <w:szCs w:val="24"/>
+        </w:rPr>
+        <w:t>getFlightsByDestinationCountryId</w:t>
+      </w:r>
+      <w:proofErr w:type="spellEnd"/>
+      <w:r>
+        <w:rPr>
+          <w:rFonts w:asciiTheme="minorBidi" w:hAnsiTheme="minorBidi"/>
+          <w:szCs w:val="24"/>
+        </w:rPr>
+        <w:t>(</w:t>
+      </w:r>
+      <w:proofErr w:type="spellStart"/>
+      <w:r>
+        <w:rPr>
+          <w:rFonts w:asciiTheme="minorBidi" w:hAnsiTheme="minorBidi"/>
+          <w:szCs w:val="24"/>
+        </w:rPr>
+        <w:t>country_id</w:t>
+      </w:r>
+      <w:proofErr w:type="spellEnd"/>
+      <w:r>
+        <w:rPr>
+          <w:rFonts w:asciiTheme="minorBidi" w:hAnsiTheme="minorBidi"/>
+          <w:szCs w:val="24"/>
+        </w:rPr>
+        <w:t>)</w:t>
       </w:r>
     </w:p>
     <w:p>
@@ -1070,12 +1672,21 @@
           <w:szCs w:val="24"/>
         </w:rPr>
       </w:pPr>
-      <w:r>
-        <w:rPr>
-          <w:rFonts w:asciiTheme="minorBidi" w:hAnsiTheme="minorBidi"/>
-          <w:szCs w:val="24"/>
-        </w:rPr>
-        <w:t>getFlightsByDepartureDate(date)</w:t>
+      <w:proofErr w:type="spellStart"/>
+      <w:r>
+        <w:rPr>
+          <w:rFonts w:asciiTheme="minorBidi" w:hAnsiTheme="minorBidi"/>
+          <w:szCs w:val="24"/>
+        </w:rPr>
+        <w:t>getFlightsByDepartureDate</w:t>
+      </w:r>
+      <w:proofErr w:type="spellEnd"/>
+      <w:r>
+        <w:rPr>
+          <w:rFonts w:asciiTheme="minorBidi" w:hAnsiTheme="minorBidi"/>
+          <w:szCs w:val="24"/>
+        </w:rPr>
+        <w:t>(date)</w:t>
       </w:r>
     </w:p>
     <w:p>
@@ -1091,12 +1702,21 @@
           <w:szCs w:val="24"/>
         </w:rPr>
       </w:pPr>
-      <w:r>
-        <w:rPr>
-          <w:rFonts w:asciiTheme="minorBidi" w:hAnsiTheme="minorBidi"/>
-          <w:szCs w:val="24"/>
-        </w:rPr>
-        <w:t>getFlightsByLandingDate(date)</w:t>
+      <w:proofErr w:type="spellStart"/>
+      <w:r>
+        <w:rPr>
+          <w:rFonts w:asciiTheme="minorBidi" w:hAnsiTheme="minorBidi"/>
+          <w:szCs w:val="24"/>
+        </w:rPr>
+        <w:t>getFlightsByLandingDate</w:t>
+      </w:r>
+      <w:proofErr w:type="spellEnd"/>
+      <w:r>
+        <w:rPr>
+          <w:rFonts w:asciiTheme="minorBidi" w:hAnsiTheme="minorBidi"/>
+          <w:szCs w:val="24"/>
+        </w:rPr>
+        <w:t>(date)</w:t>
       </w:r>
     </w:p>
     <w:p>
@@ -1118,11 +1738,75 @@
         </w:rPr>
         <w:t xml:space="preserve">SP: </w:t>
       </w:r>
-      <w:r>
-        <w:rPr>
-          <w:rFonts w:asciiTheme="minorBidi" w:hAnsiTheme="minorBidi"/>
-        </w:rPr>
-        <w:t>get_flights_by_parameters(_origin_country_id int, _destination_country_id int,_date date)</w:t>
+      <w:proofErr w:type="spellStart"/>
+      <w:r>
+        <w:rPr>
+          <w:rFonts w:asciiTheme="minorBidi" w:hAnsiTheme="minorBidi"/>
+        </w:rPr>
+        <w:t>get_flights_by_</w:t>
+      </w:r>
+      <w:proofErr w:type="gramStart"/>
+      <w:r>
+        <w:rPr>
+          <w:rFonts w:asciiTheme="minorBidi" w:hAnsiTheme="minorBidi"/>
+        </w:rPr>
+        <w:t>parameters</w:t>
+      </w:r>
+      <w:proofErr w:type="spellEnd"/>
+      <w:r>
+        <w:rPr>
+          <w:rFonts w:asciiTheme="minorBidi" w:hAnsiTheme="minorBidi"/>
+        </w:rPr>
+        <w:t>(</w:t>
+      </w:r>
+      <w:proofErr w:type="gramEnd"/>
+      <w:r>
+        <w:rPr>
+          <w:rFonts w:asciiTheme="minorBidi" w:hAnsiTheme="minorBidi"/>
+        </w:rPr>
+        <w:t>_</w:t>
+      </w:r>
+      <w:proofErr w:type="spellStart"/>
+      <w:r>
+        <w:rPr>
+          <w:rFonts w:asciiTheme="minorBidi" w:hAnsiTheme="minorBidi"/>
+        </w:rPr>
+        <w:t>origin_country_id</w:t>
+      </w:r>
+      <w:proofErr w:type="spellEnd"/>
+      <w:r>
+        <w:rPr>
+          <w:rFonts w:asciiTheme="minorBidi" w:hAnsiTheme="minorBidi"/>
+        </w:rPr>
+        <w:t xml:space="preserve"> int, _</w:t>
+      </w:r>
+      <w:proofErr w:type="spellStart"/>
+      <w:r>
+        <w:rPr>
+          <w:rFonts w:asciiTheme="minorBidi" w:hAnsiTheme="minorBidi"/>
+        </w:rPr>
+        <w:t>destination_country_id</w:t>
+      </w:r>
+      <w:proofErr w:type="spellEnd"/>
+      <w:r>
+        <w:rPr>
+          <w:rFonts w:asciiTheme="minorBidi" w:hAnsiTheme="minorBidi"/>
+        </w:rPr>
+        <w:t xml:space="preserve"> </w:t>
+      </w:r>
+      <w:proofErr w:type="spellStart"/>
+      <w:r>
+        <w:rPr>
+          <w:rFonts w:asciiTheme="minorBidi" w:hAnsiTheme="minorBidi"/>
+        </w:rPr>
+        <w:t>int,_date</w:t>
+      </w:r>
+      <w:proofErr w:type="spellEnd"/>
+      <w:r>
+        <w:rPr>
+          <w:rFonts w:asciiTheme="minorBidi" w:hAnsiTheme="minorBidi"/>
+        </w:rPr>
+        <w:t xml:space="preserve"> date)</w:t>
       </w:r>
     </w:p>
     <w:p>
@@ -1141,7 +1825,63 @@
         <w:rPr>
           <w:rFonts w:asciiTheme="minorBidi" w:hAnsiTheme="minorBidi"/>
         </w:rPr>
-        <w:t>SP: get_flights_by_airline_ID(_airline_id bigint)</w:t>
+        <w:t xml:space="preserve">SP: </w:t>
+      </w:r>
+      <w:proofErr w:type="spellStart"/>
+      <w:r>
+        <w:rPr>
+          <w:rFonts w:asciiTheme="minorBidi" w:hAnsiTheme="minorBidi"/>
+        </w:rPr>
+        <w:t>get_flights_by_airline_</w:t>
+      </w:r>
+      <w:proofErr w:type="gramStart"/>
+      <w:r>
+        <w:rPr>
+          <w:rFonts w:asciiTheme="minorBidi" w:hAnsiTheme="minorBidi"/>
+        </w:rPr>
+        <w:t>ID</w:t>
+      </w:r>
+      <w:proofErr w:type="spellEnd"/>
+      <w:r>
+        <w:rPr>
+          <w:rFonts w:asciiTheme="minorBidi" w:hAnsiTheme="minorBidi"/>
+        </w:rPr>
+        <w:t>(</w:t>
+      </w:r>
+      <w:proofErr w:type="gramEnd"/>
+      <w:r>
+        <w:rPr>
+          <w:rFonts w:asciiTheme="minorBidi" w:hAnsiTheme="minorBidi"/>
+        </w:rPr>
+        <w:t>_</w:t>
+      </w:r>
+      <w:proofErr w:type="spellStart"/>
+      <w:r>
+        <w:rPr>
+          <w:rFonts w:asciiTheme="minorBidi" w:hAnsiTheme="minorBidi"/>
+        </w:rPr>
+        <w:t>airline_id</w:t>
+      </w:r>
+      <w:proofErr w:type="spellEnd"/>
+      <w:r>
+        <w:rPr>
+          <w:rFonts w:asciiTheme="minorBidi" w:hAnsiTheme="minorBidi"/>
+        </w:rPr>
+        <w:t xml:space="preserve"> </w:t>
+      </w:r>
+      <w:proofErr w:type="spellStart"/>
+      <w:r>
+        <w:rPr>
+          <w:rFonts w:asciiTheme="minorBidi" w:hAnsiTheme="minorBidi"/>
+        </w:rPr>
+        <w:t>bigint</w:t>
+      </w:r>
+      <w:proofErr w:type="spellEnd"/>
+      <w:r>
+        <w:rPr>
+          <w:rFonts w:asciiTheme="minorBidi" w:hAnsiTheme="minorBidi"/>
+        </w:rPr>
+        <w:t>)</w:t>
       </w:r>
     </w:p>
     <w:p>
@@ -1161,7 +1901,35 @@
           <w:rFonts w:asciiTheme="minorBidi" w:hAnsiTheme="minorBidi"/>
         </w:rPr>
         <w:lastRenderedPageBreak/>
-        <w:t>SP: get_arrival_flights_12hours(_country_id int)</w:t>
+        <w:t>SP: get_arrival_flights_12</w:t>
+      </w:r>
+      <w:proofErr w:type="gramStart"/>
+      <w:r>
+        <w:rPr>
+          <w:rFonts w:asciiTheme="minorBidi" w:hAnsiTheme="minorBidi"/>
+        </w:rPr>
+        <w:t>hours(</w:t>
+      </w:r>
+      <w:proofErr w:type="gramEnd"/>
+      <w:r>
+        <w:rPr>
+          <w:rFonts w:asciiTheme="minorBidi" w:hAnsiTheme="minorBidi"/>
+        </w:rPr>
+        <w:t>_</w:t>
+      </w:r>
+      <w:proofErr w:type="spellStart"/>
+      <w:r>
+        <w:rPr>
+          <w:rFonts w:asciiTheme="minorBidi" w:hAnsiTheme="minorBidi"/>
+        </w:rPr>
+        <w:t>country_id</w:t>
+      </w:r>
+      <w:proofErr w:type="spellEnd"/>
+      <w:r>
+        <w:rPr>
+          <w:rFonts w:asciiTheme="minorBidi" w:hAnsiTheme="minorBidi"/>
+        </w:rPr>
+        <w:t xml:space="preserve"> int)</w:t>
       </w:r>
     </w:p>
     <w:p>
@@ -1180,7 +1948,35 @@
         <w:rPr>
           <w:rFonts w:asciiTheme="minorBidi" w:hAnsiTheme="minorBidi"/>
         </w:rPr>
-        <w:t>SP: get_departure_flights_12hours(_country_id int)</w:t>
+        <w:t>SP: get_departure_flights_12</w:t>
+      </w:r>
+      <w:proofErr w:type="gramStart"/>
+      <w:r>
+        <w:rPr>
+          <w:rFonts w:asciiTheme="minorBidi" w:hAnsiTheme="minorBidi"/>
+        </w:rPr>
+        <w:t>hours(</w:t>
+      </w:r>
+      <w:proofErr w:type="gramEnd"/>
+      <w:r>
+        <w:rPr>
+          <w:rFonts w:asciiTheme="minorBidi" w:hAnsiTheme="minorBidi"/>
+        </w:rPr>
+        <w:t>_</w:t>
+      </w:r>
+      <w:proofErr w:type="spellStart"/>
+      <w:r>
+        <w:rPr>
+          <w:rFonts w:asciiTheme="minorBidi" w:hAnsiTheme="minorBidi"/>
+        </w:rPr>
+        <w:t>country_id</w:t>
+      </w:r>
+      <w:proofErr w:type="spellEnd"/>
+      <w:r>
+        <w:rPr>
+          <w:rFonts w:asciiTheme="minorBidi" w:hAnsiTheme="minorBidi"/>
+        </w:rPr>
+        <w:t xml:space="preserve"> int)</w:t>
       </w:r>
     </w:p>
     <w:p>
@@ -1196,12 +1992,21 @@
           <w:szCs w:val="24"/>
         </w:rPr>
       </w:pPr>
-      <w:r>
-        <w:rPr>
-          <w:rFonts w:asciiTheme="minorBidi" w:hAnsiTheme="minorBidi"/>
-          <w:szCs w:val="24"/>
-        </w:rPr>
-        <w:t>getFlightsByCustomer(customer)</w:t>
+      <w:proofErr w:type="spellStart"/>
+      <w:r>
+        <w:rPr>
+          <w:rFonts w:asciiTheme="minorBidi" w:hAnsiTheme="minorBidi"/>
+          <w:szCs w:val="24"/>
+        </w:rPr>
+        <w:t>getFlightsByCustomer</w:t>
+      </w:r>
+      <w:proofErr w:type="spellEnd"/>
+      <w:r>
+        <w:rPr>
+          <w:rFonts w:asciiTheme="minorBidi" w:hAnsiTheme="minorBidi"/>
+          <w:szCs w:val="24"/>
+        </w:rPr>
+        <w:t>(customer)</w:t>
       </w:r>
     </w:p>
     <w:p>
@@ -1224,11 +2029,47 @@
         </w:rPr>
         <w:t xml:space="preserve">SP: </w:t>
       </w:r>
-      <w:r>
-        <w:rPr>
-          <w:rFonts w:asciiTheme="minorBidi" w:hAnsiTheme="minorBidi"/>
-        </w:rPr>
-        <w:t>get_tickets_by_customer(_customer_id int)</w:t>
+      <w:proofErr w:type="spellStart"/>
+      <w:r>
+        <w:rPr>
+          <w:rFonts w:asciiTheme="minorBidi" w:hAnsiTheme="minorBidi"/>
+        </w:rPr>
+        <w:t>get_tickets_by_</w:t>
+      </w:r>
+      <w:proofErr w:type="gramStart"/>
+      <w:r>
+        <w:rPr>
+          <w:rFonts w:asciiTheme="minorBidi" w:hAnsiTheme="minorBidi"/>
+        </w:rPr>
+        <w:t>customer</w:t>
+      </w:r>
+      <w:proofErr w:type="spellEnd"/>
+      <w:r>
+        <w:rPr>
+          <w:rFonts w:asciiTheme="minorBidi" w:hAnsiTheme="minorBidi"/>
+        </w:rPr>
+        <w:t>(</w:t>
+      </w:r>
+      <w:proofErr w:type="gramEnd"/>
+      <w:r>
+        <w:rPr>
+          <w:rFonts w:asciiTheme="minorBidi" w:hAnsiTheme="minorBidi"/>
+        </w:rPr>
+        <w:t>_</w:t>
+      </w:r>
+      <w:proofErr w:type="spellStart"/>
+      <w:r>
+        <w:rPr>
+          <w:rFonts w:asciiTheme="minorBidi" w:hAnsiTheme="minorBidi"/>
+        </w:rPr>
+        <w:t>customer_id</w:t>
+      </w:r>
+      <w:proofErr w:type="spellEnd"/>
+      <w:r>
+        <w:rPr>
+          <w:rFonts w:asciiTheme="minorBidi" w:hAnsiTheme="minorBidi"/>
+        </w:rPr>
+        <w:t xml:space="preserve"> int)</w:t>
       </w:r>
     </w:p>
     <w:p>
@@ -1251,11 +2092,47 @@
         </w:rPr>
         <w:t xml:space="preserve">SP: </w:t>
       </w:r>
-      <w:r>
-        <w:rPr>
-          <w:rFonts w:asciiTheme="minorBidi" w:hAnsiTheme="minorBidi"/>
-        </w:rPr>
-        <w:t>get_user_by_username(_username tex)</w:t>
+      <w:proofErr w:type="spellStart"/>
+      <w:r>
+        <w:rPr>
+          <w:rFonts w:asciiTheme="minorBidi" w:hAnsiTheme="minorBidi"/>
+        </w:rPr>
+        <w:t>get_user_by_</w:t>
+      </w:r>
+      <w:proofErr w:type="gramStart"/>
+      <w:r>
+        <w:rPr>
+          <w:rFonts w:asciiTheme="minorBidi" w:hAnsiTheme="minorBidi"/>
+        </w:rPr>
+        <w:t>username</w:t>
+      </w:r>
+      <w:proofErr w:type="spellEnd"/>
+      <w:r>
+        <w:rPr>
+          <w:rFonts w:asciiTheme="minorBidi" w:hAnsiTheme="minorBidi"/>
+        </w:rPr>
+        <w:t>(</w:t>
+      </w:r>
+      <w:proofErr w:type="gramEnd"/>
+      <w:r>
+        <w:rPr>
+          <w:rFonts w:asciiTheme="minorBidi" w:hAnsiTheme="minorBidi"/>
+        </w:rPr>
+        <w:t xml:space="preserve">_username </w:t>
+      </w:r>
+      <w:proofErr w:type="spellStart"/>
+      <w:r>
+        <w:rPr>
+          <w:rFonts w:asciiTheme="minorBidi" w:hAnsiTheme="minorBidi"/>
+        </w:rPr>
+        <w:t>tex</w:t>
+      </w:r>
+      <w:proofErr w:type="spellEnd"/>
+      <w:r>
+        <w:rPr>
+          <w:rFonts w:asciiTheme="minorBidi" w:hAnsiTheme="minorBidi"/>
+        </w:rPr>
+        <w:t>)</w:t>
       </w:r>
     </w:p>
     <w:p>
@@ -1271,12 +2148,37 @@
           <w:szCs w:val="24"/>
         </w:rPr>
       </w:pPr>
-      <w:r>
-        <w:rPr>
-          <w:rFonts w:asciiTheme="minorBidi" w:hAnsiTheme="minorBidi"/>
-          <w:szCs w:val="24"/>
-        </w:rPr>
-        <w:t>getAirlinesByCountry(country_id)</w:t>
+      <w:proofErr w:type="spellStart"/>
+      <w:r>
+        <w:rPr>
+          <w:rFonts w:asciiTheme="minorBidi" w:hAnsiTheme="minorBidi"/>
+          <w:szCs w:val="24"/>
+        </w:rPr>
+        <w:t>getAirlinesByCountry</w:t>
+      </w:r>
+      <w:proofErr w:type="spellEnd"/>
+      <w:r>
+        <w:rPr>
+          <w:rFonts w:asciiTheme="minorBidi" w:hAnsiTheme="minorBidi"/>
+          <w:szCs w:val="24"/>
+        </w:rPr>
+        <w:t>(</w:t>
+      </w:r>
+      <w:proofErr w:type="spellStart"/>
+      <w:r>
+        <w:rPr>
+          <w:rFonts w:asciiTheme="minorBidi" w:hAnsiTheme="minorBidi"/>
+          <w:szCs w:val="24"/>
+        </w:rPr>
+        <w:t>country_id</w:t>
+      </w:r>
+      <w:proofErr w:type="spellEnd"/>
+      <w:r>
+        <w:rPr>
+          <w:rFonts w:asciiTheme="minorBidi" w:hAnsiTheme="minorBidi"/>
+          <w:szCs w:val="24"/>
+        </w:rPr>
+        <w:t>)</w:t>
       </w:r>
     </w:p>
     <w:p>
@@ -1298,11 +2200,33 @@
         </w:rPr>
         <w:t xml:space="preserve">SP: </w:t>
       </w:r>
-      <w:r>
-        <w:rPr>
-          <w:rFonts w:asciiTheme="minorBidi" w:hAnsiTheme="minorBidi"/>
-        </w:rPr>
-        <w:t>get_airline_by_username(_username text)</w:t>
+      <w:proofErr w:type="spellStart"/>
+      <w:r>
+        <w:rPr>
+          <w:rFonts w:asciiTheme="minorBidi" w:hAnsiTheme="minorBidi"/>
+        </w:rPr>
+        <w:t>get_airline_by_</w:t>
+      </w:r>
+      <w:proofErr w:type="gramStart"/>
+      <w:r>
+        <w:rPr>
+          <w:rFonts w:asciiTheme="minorBidi" w:hAnsiTheme="minorBidi"/>
+        </w:rPr>
+        <w:t>username</w:t>
+      </w:r>
+      <w:proofErr w:type="spellEnd"/>
+      <w:r>
+        <w:rPr>
+          <w:rFonts w:asciiTheme="minorBidi" w:hAnsiTheme="minorBidi"/>
+        </w:rPr>
+        <w:t>(</w:t>
+      </w:r>
+      <w:proofErr w:type="gramEnd"/>
+      <w:r>
+        <w:rPr>
+          <w:rFonts w:asciiTheme="minorBidi" w:hAnsiTheme="minorBidi"/>
+        </w:rPr>
+        <w:t>_username text)</w:t>
       </w:r>
     </w:p>
     <w:p>
@@ -1324,7 +2248,39 @@
           <w:rFonts w:asciiTheme="minorBidi" w:hAnsiTheme="minorBidi"/>
           <w:szCs w:val="24"/>
         </w:rPr>
-        <w:t>SP: get_customer_by_username(_username text</w:t>
+        <w:t xml:space="preserve">SP: </w:t>
+      </w:r>
+      <w:proofErr w:type="spellStart"/>
+      <w:r>
+        <w:rPr>
+          <w:rFonts w:asciiTheme="minorBidi" w:hAnsiTheme="minorBidi"/>
+          <w:szCs w:val="24"/>
+        </w:rPr>
+        <w:t>get_customer_by_</w:t>
+      </w:r>
+      <w:proofErr w:type="gramStart"/>
+      <w:r>
+        <w:rPr>
+          <w:rFonts w:asciiTheme="minorBidi" w:hAnsiTheme="minorBidi"/>
+          <w:szCs w:val="24"/>
+        </w:rPr>
+        <w:t>username</w:t>
+      </w:r>
+      <w:proofErr w:type="spellEnd"/>
+      <w:r>
+        <w:rPr>
+          <w:rFonts w:asciiTheme="minorBidi" w:hAnsiTheme="minorBidi"/>
+          <w:szCs w:val="24"/>
+        </w:rPr>
+        <w:t>(</w:t>
+      </w:r>
+      <w:proofErr w:type="gramEnd"/>
+      <w:r>
+        <w:rPr>
+          <w:rFonts w:asciiTheme="minorBidi" w:hAnsiTheme="minorBidi"/>
+          <w:szCs w:val="24"/>
+        </w:rPr>
+        <w:t>_username text</w:t>
       </w:r>
       <w:r>
         <w:rPr>
@@ -1369,6 +2325,7 @@
           <w:rFonts w:asciiTheme="minorBidi" w:hAnsiTheme="minorBidi"/>
         </w:rPr>
       </w:pPr>
+      <w:proofErr w:type="spellStart"/>
       <w:r>
         <w:rPr>
           <w:rFonts w:asciiTheme="minorBidi" w:hAnsiTheme="minorBidi"/>
@@ -1376,6 +2333,7 @@
         </w:rPr>
         <w:t>FacadeBase</w:t>
       </w:r>
+      <w:proofErr w:type="spellEnd"/>
     </w:p>
     <w:p>
       <w:pPr>
@@ -1390,6 +2348,7 @@
         </w:rPr>
       </w:pPr>
       <w:bookmarkStart w:id="0" w:name="_Hlk155698148"/>
+      <w:proofErr w:type="spellStart"/>
       <w:r>
         <w:rPr>
           <w:rFonts w:asciiTheme="minorBidi" w:hAnsiTheme="minorBidi"/>
@@ -1398,6 +2357,7 @@
         <w:t>FacadeBase</w:t>
       </w:r>
       <w:bookmarkEnd w:id="0"/>
+      <w:proofErr w:type="spellEnd"/>
       <w:r>
         <w:rPr>
           <w:rFonts w:asciiTheme="minorBidi" w:hAnsiTheme="minorBidi"/>
@@ -1419,12 +2379,37 @@
           <w:szCs w:val="24"/>
         </w:rPr>
       </w:pPr>
-      <w:r>
-        <w:rPr>
-          <w:rFonts w:asciiTheme="minorBidi" w:hAnsiTheme="minorBidi"/>
-          <w:szCs w:val="24"/>
-        </w:rPr>
-        <w:t>get_all_flights()</w:t>
+      <w:proofErr w:type="spellStart"/>
+      <w:r>
+        <w:rPr>
+          <w:rFonts w:asciiTheme="minorBidi" w:hAnsiTheme="minorBidi"/>
+          <w:szCs w:val="24"/>
+        </w:rPr>
+        <w:t>get_all_</w:t>
+      </w:r>
+      <w:proofErr w:type="gramStart"/>
+      <w:r>
+        <w:rPr>
+          <w:rFonts w:asciiTheme="minorBidi" w:hAnsiTheme="minorBidi"/>
+          <w:szCs w:val="24"/>
+        </w:rPr>
+        <w:t>flights</w:t>
+      </w:r>
+      <w:proofErr w:type="spellEnd"/>
+      <w:r>
+        <w:rPr>
+          <w:rFonts w:asciiTheme="minorBidi" w:hAnsiTheme="minorBidi"/>
+          <w:szCs w:val="24"/>
+        </w:rPr>
+        <w:t>(</w:t>
+      </w:r>
+      <w:proofErr w:type="gramEnd"/>
+      <w:r>
+        <w:rPr>
+          <w:rFonts w:asciiTheme="minorBidi" w:hAnsiTheme="minorBidi"/>
+          <w:szCs w:val="24"/>
+        </w:rPr>
+        <w:t>)</w:t>
       </w:r>
     </w:p>
     <w:p>
@@ -1440,12 +2425,21 @@
           <w:szCs w:val="24"/>
         </w:rPr>
       </w:pPr>
-      <w:r>
-        <w:rPr>
-          <w:rFonts w:asciiTheme="minorBidi" w:hAnsiTheme="minorBidi"/>
-          <w:szCs w:val="24"/>
-        </w:rPr>
-        <w:t>get_flight_by_id(id)</w:t>
+      <w:proofErr w:type="spellStart"/>
+      <w:r>
+        <w:rPr>
+          <w:rFonts w:asciiTheme="minorBidi" w:hAnsiTheme="minorBidi"/>
+          <w:szCs w:val="24"/>
+        </w:rPr>
+        <w:t>get_flight_by_id</w:t>
+      </w:r>
+      <w:proofErr w:type="spellEnd"/>
+      <w:r>
+        <w:rPr>
+          <w:rFonts w:asciiTheme="minorBidi" w:hAnsiTheme="minorBidi"/>
+          <w:szCs w:val="24"/>
+        </w:rPr>
+        <w:t>(id)</w:t>
       </w:r>
     </w:p>
     <w:p>
@@ -1461,12 +2455,62 @@
           <w:szCs w:val="24"/>
         </w:rPr>
       </w:pPr>
-      <w:r>
-        <w:rPr>
-          <w:rFonts w:asciiTheme="minorBidi" w:hAnsiTheme="minorBidi"/>
-          <w:szCs w:val="24"/>
-        </w:rPr>
-        <w:t>get_flights_by_parameters(origin_country_id, destination_country_id, date)</w:t>
+      <w:proofErr w:type="spellStart"/>
+      <w:r>
+        <w:rPr>
+          <w:rFonts w:asciiTheme="minorBidi" w:hAnsiTheme="minorBidi"/>
+          <w:szCs w:val="24"/>
+        </w:rPr>
+        <w:t>get_flights_by_</w:t>
+      </w:r>
+      <w:proofErr w:type="gramStart"/>
+      <w:r>
+        <w:rPr>
+          <w:rFonts w:asciiTheme="minorBidi" w:hAnsiTheme="minorBidi"/>
+          <w:szCs w:val="24"/>
+        </w:rPr>
+        <w:t>parameters</w:t>
+      </w:r>
+      <w:proofErr w:type="spellEnd"/>
+      <w:r>
+        <w:rPr>
+          <w:rFonts w:asciiTheme="minorBidi" w:hAnsiTheme="minorBidi"/>
+          <w:szCs w:val="24"/>
+        </w:rPr>
+        <w:t>(</w:t>
+      </w:r>
+      <w:proofErr w:type="spellStart"/>
+      <w:proofErr w:type="gramEnd"/>
+      <w:r>
+        <w:rPr>
+          <w:rFonts w:asciiTheme="minorBidi" w:hAnsiTheme="minorBidi"/>
+          <w:szCs w:val="24"/>
+        </w:rPr>
+        <w:t>origin_country_id</w:t>
+      </w:r>
+      <w:proofErr w:type="spellEnd"/>
+      <w:r>
+        <w:rPr>
+          <w:rFonts w:asciiTheme="minorBidi" w:hAnsiTheme="minorBidi"/>
+          <w:szCs w:val="24"/>
+        </w:rPr>
+        <w:t xml:space="preserve">, </w:t>
+      </w:r>
+      <w:proofErr w:type="spellStart"/>
+      <w:r>
+        <w:rPr>
+          <w:rFonts w:asciiTheme="minorBidi" w:hAnsiTheme="minorBidi"/>
+          <w:szCs w:val="24"/>
+        </w:rPr>
+        <w:t>destination_country_id</w:t>
+      </w:r>
+      <w:proofErr w:type="spellEnd"/>
+      <w:r>
+        <w:rPr>
+          <w:rFonts w:asciiTheme="minorBidi" w:hAnsiTheme="minorBidi"/>
+          <w:szCs w:val="24"/>
+        </w:rPr>
+        <w:t>, date)</w:t>
       </w:r>
     </w:p>
     <w:p>
@@ -1482,12 +2526,37 @@
           <w:szCs w:val="24"/>
         </w:rPr>
       </w:pPr>
-      <w:r>
-        <w:rPr>
-          <w:rFonts w:asciiTheme="minorBidi" w:hAnsiTheme="minorBidi"/>
-          <w:szCs w:val="24"/>
-        </w:rPr>
-        <w:t>get_all_airlines()</w:t>
+      <w:proofErr w:type="spellStart"/>
+      <w:r>
+        <w:rPr>
+          <w:rFonts w:asciiTheme="minorBidi" w:hAnsiTheme="minorBidi"/>
+          <w:szCs w:val="24"/>
+        </w:rPr>
+        <w:t>get_all_</w:t>
+      </w:r>
+      <w:proofErr w:type="gramStart"/>
+      <w:r>
+        <w:rPr>
+          <w:rFonts w:asciiTheme="minorBidi" w:hAnsiTheme="minorBidi"/>
+          <w:szCs w:val="24"/>
+        </w:rPr>
+        <w:t>airlines</w:t>
+      </w:r>
+      <w:proofErr w:type="spellEnd"/>
+      <w:r>
+        <w:rPr>
+          <w:rFonts w:asciiTheme="minorBidi" w:hAnsiTheme="minorBidi"/>
+          <w:szCs w:val="24"/>
+        </w:rPr>
+        <w:t>(</w:t>
+      </w:r>
+      <w:proofErr w:type="gramEnd"/>
+      <w:r>
+        <w:rPr>
+          <w:rFonts w:asciiTheme="minorBidi" w:hAnsiTheme="minorBidi"/>
+          <w:szCs w:val="24"/>
+        </w:rPr>
+        <w:t>)</w:t>
       </w:r>
     </w:p>
     <w:p>
@@ -1503,12 +2572,21 @@
           <w:szCs w:val="24"/>
         </w:rPr>
       </w:pPr>
-      <w:r>
-        <w:rPr>
-          <w:rFonts w:asciiTheme="minorBidi" w:hAnsiTheme="minorBidi"/>
-          <w:szCs w:val="24"/>
-        </w:rPr>
-        <w:t>get_airline_by_id(id)</w:t>
+      <w:proofErr w:type="spellStart"/>
+      <w:r>
+        <w:rPr>
+          <w:rFonts w:asciiTheme="minorBidi" w:hAnsiTheme="minorBidi"/>
+          <w:szCs w:val="24"/>
+        </w:rPr>
+        <w:t>get_airline_by_id</w:t>
+      </w:r>
+      <w:proofErr w:type="spellEnd"/>
+      <w:r>
+        <w:rPr>
+          <w:rFonts w:asciiTheme="minorBidi" w:hAnsiTheme="minorBidi"/>
+          <w:szCs w:val="24"/>
+        </w:rPr>
+        <w:t>(id)</w:t>
       </w:r>
     </w:p>
     <w:p>
@@ -1524,12 +2602,37 @@
           <w:szCs w:val="24"/>
         </w:rPr>
       </w:pPr>
-      <w:r>
-        <w:rPr>
-          <w:rFonts w:asciiTheme="minorBidi" w:hAnsiTheme="minorBidi"/>
-          <w:szCs w:val="24"/>
-        </w:rPr>
-        <w:t>get_airline_by_parameters( … )</w:t>
+      <w:proofErr w:type="spellStart"/>
+      <w:r>
+        <w:rPr>
+          <w:rFonts w:asciiTheme="minorBidi" w:hAnsiTheme="minorBidi"/>
+          <w:szCs w:val="24"/>
+        </w:rPr>
+        <w:t>get_airline_by_</w:t>
+      </w:r>
+      <w:proofErr w:type="gramStart"/>
+      <w:r>
+        <w:rPr>
+          <w:rFonts w:asciiTheme="minorBidi" w:hAnsiTheme="minorBidi"/>
+          <w:szCs w:val="24"/>
+        </w:rPr>
+        <w:t>parameters</w:t>
+      </w:r>
+      <w:proofErr w:type="spellEnd"/>
+      <w:r>
+        <w:rPr>
+          <w:rFonts w:asciiTheme="minorBidi" w:hAnsiTheme="minorBidi"/>
+          <w:szCs w:val="24"/>
+        </w:rPr>
+        <w:t>( …</w:t>
+      </w:r>
+      <w:proofErr w:type="gramEnd"/>
+      <w:r>
+        <w:rPr>
+          <w:rFonts w:asciiTheme="minorBidi" w:hAnsiTheme="minorBidi"/>
+          <w:szCs w:val="24"/>
+        </w:rPr>
+        <w:t xml:space="preserve"> )</w:t>
       </w:r>
     </w:p>
     <w:p>
@@ -1545,12 +2648,37 @@
           <w:szCs w:val="24"/>
         </w:rPr>
       </w:pPr>
-      <w:r>
-        <w:rPr>
-          <w:rFonts w:asciiTheme="minorBidi" w:hAnsiTheme="minorBidi"/>
-          <w:szCs w:val="24"/>
-        </w:rPr>
-        <w:t>get_all_countries()</w:t>
+      <w:proofErr w:type="spellStart"/>
+      <w:r>
+        <w:rPr>
+          <w:rFonts w:asciiTheme="minorBidi" w:hAnsiTheme="minorBidi"/>
+          <w:szCs w:val="24"/>
+        </w:rPr>
+        <w:t>get_all_</w:t>
+      </w:r>
+      <w:proofErr w:type="gramStart"/>
+      <w:r>
+        <w:rPr>
+          <w:rFonts w:asciiTheme="minorBidi" w:hAnsiTheme="minorBidi"/>
+          <w:szCs w:val="24"/>
+        </w:rPr>
+        <w:t>countries</w:t>
+      </w:r>
+      <w:proofErr w:type="spellEnd"/>
+      <w:r>
+        <w:rPr>
+          <w:rFonts w:asciiTheme="minorBidi" w:hAnsiTheme="minorBidi"/>
+          <w:szCs w:val="24"/>
+        </w:rPr>
+        <w:t>(</w:t>
+      </w:r>
+      <w:proofErr w:type="gramEnd"/>
+      <w:r>
+        <w:rPr>
+          <w:rFonts w:asciiTheme="minorBidi" w:hAnsiTheme="minorBidi"/>
+          <w:szCs w:val="24"/>
+        </w:rPr>
+        <w:t>)</w:t>
       </w:r>
     </w:p>
     <w:p>
@@ -1566,12 +2694,21 @@
           <w:szCs w:val="24"/>
         </w:rPr>
       </w:pPr>
-      <w:r>
-        <w:rPr>
-          <w:rFonts w:asciiTheme="minorBidi" w:hAnsiTheme="minorBidi"/>
-          <w:szCs w:val="24"/>
-        </w:rPr>
-        <w:t>get_country_by_id(id)</w:t>
+      <w:proofErr w:type="spellStart"/>
+      <w:r>
+        <w:rPr>
+          <w:rFonts w:asciiTheme="minorBidi" w:hAnsiTheme="minorBidi"/>
+          <w:szCs w:val="24"/>
+        </w:rPr>
+        <w:t>get_country_by_id</w:t>
+      </w:r>
+      <w:proofErr w:type="spellEnd"/>
+      <w:r>
+        <w:rPr>
+          <w:rFonts w:asciiTheme="minorBidi" w:hAnsiTheme="minorBidi"/>
+          <w:szCs w:val="24"/>
+        </w:rPr>
+        <w:t>(id)</w:t>
       </w:r>
     </w:p>
     <w:p>
@@ -1587,12 +2724,37 @@
           <w:szCs w:val="24"/>
         </w:rPr>
       </w:pPr>
-      <w:r>
-        <w:rPr>
-          <w:rFonts w:asciiTheme="minorBidi" w:hAnsiTheme="minorBidi"/>
-          <w:szCs w:val="24"/>
-        </w:rPr>
-        <w:t>create_new_user ( user ) - for internal usage</w:t>
+      <w:proofErr w:type="spellStart"/>
+      <w:r>
+        <w:rPr>
+          <w:rFonts w:asciiTheme="minorBidi" w:hAnsiTheme="minorBidi"/>
+          <w:szCs w:val="24"/>
+        </w:rPr>
+        <w:t>create_new_user</w:t>
+      </w:r>
+      <w:proofErr w:type="spellEnd"/>
+      <w:r>
+        <w:rPr>
+          <w:rFonts w:asciiTheme="minorBidi" w:hAnsiTheme="minorBidi"/>
+          <w:szCs w:val="24"/>
+        </w:rPr>
+        <w:t xml:space="preserve"> </w:t>
+      </w:r>
+      <w:proofErr w:type="gramStart"/>
+      <w:r>
+        <w:rPr>
+          <w:rFonts w:asciiTheme="minorBidi" w:hAnsiTheme="minorBidi"/>
+          <w:szCs w:val="24"/>
+        </w:rPr>
+        <w:t>( user</w:t>
+      </w:r>
+      <w:proofErr w:type="gramEnd"/>
+      <w:r>
+        <w:rPr>
+          <w:rFonts w:asciiTheme="minorBidi" w:hAnsiTheme="minorBidi"/>
+          <w:szCs w:val="24"/>
+        </w:rPr>
+        <w:t xml:space="preserve"> ) - for internal usage</w:t>
       </w:r>
     </w:p>
     <w:p>
@@ -1630,6 +2792,7 @@
           <w:szCs w:val="24"/>
         </w:rPr>
       </w:pPr>
+      <w:proofErr w:type="spellStart"/>
       <w:r>
         <w:rPr>
           <w:rFonts w:asciiTheme="minorBidi" w:hAnsiTheme="minorBidi"/>
@@ -1637,6 +2800,7 @@
         </w:rPr>
         <w:t>AnonymousFacade</w:t>
       </w:r>
+      <w:proofErr w:type="spellEnd"/>
     </w:p>
     <w:p>
       <w:pPr>
@@ -1651,6 +2815,7 @@
           <w:szCs w:val="24"/>
         </w:rPr>
       </w:pPr>
+      <w:proofErr w:type="spellStart"/>
       <w:r>
         <w:rPr>
           <w:rFonts w:asciiTheme="minorBidi" w:hAnsiTheme="minorBidi"/>
@@ -1658,12 +2823,29 @@
         </w:rPr>
         <w:t>AnonymousFacade</w:t>
       </w:r>
-      <w:r>
-        <w:rPr>
-          <w:rFonts w:asciiTheme="minorBidi" w:hAnsiTheme="minorBidi"/>
-          <w:szCs w:val="24"/>
-        </w:rPr>
-        <w:t xml:space="preserve"> class(inherits façade base)</w:t>
+      <w:proofErr w:type="spellEnd"/>
+      <w:r>
+        <w:rPr>
+          <w:rFonts w:asciiTheme="minorBidi" w:hAnsiTheme="minorBidi"/>
+          <w:szCs w:val="24"/>
+        </w:rPr>
+        <w:t xml:space="preserve"> </w:t>
+      </w:r>
+      <w:proofErr w:type="gramStart"/>
+      <w:r>
+        <w:rPr>
+          <w:rFonts w:asciiTheme="minorBidi" w:hAnsiTheme="minorBidi"/>
+          <w:szCs w:val="24"/>
+        </w:rPr>
+        <w:t>class(</w:t>
+      </w:r>
+      <w:proofErr w:type="gramEnd"/>
+      <w:r>
+        <w:rPr>
+          <w:rFonts w:asciiTheme="minorBidi" w:hAnsiTheme="minorBidi"/>
+          <w:szCs w:val="24"/>
+        </w:rPr>
+        <w:t>inherits façade base)</w:t>
       </w:r>
     </w:p>
     <w:p>
@@ -1684,7 +2866,23 @@
           <w:rFonts w:asciiTheme="minorBidi" w:hAnsiTheme="minorBidi"/>
           <w:szCs w:val="24"/>
         </w:rPr>
-        <w:t>login ( username, password )</w:t>
+        <w:t xml:space="preserve">login </w:t>
+      </w:r>
+      <w:proofErr w:type="gramStart"/>
+      <w:r>
+        <w:rPr>
+          <w:rFonts w:asciiTheme="minorBidi" w:hAnsiTheme="minorBidi"/>
+          <w:szCs w:val="24"/>
+        </w:rPr>
+        <w:t>( username</w:t>
+      </w:r>
+      <w:proofErr w:type="gramEnd"/>
+      <w:r>
+        <w:rPr>
+          <w:rFonts w:asciiTheme="minorBidi" w:hAnsiTheme="minorBidi"/>
+          <w:szCs w:val="24"/>
+        </w:rPr>
+        <w:t>, password )</w:t>
       </w:r>
     </w:p>
     <w:p>
@@ -1719,7 +2917,23 @@
           <w:rFonts w:asciiTheme="minorBidi" w:hAnsiTheme="minorBidi"/>
           <w:szCs w:val="24"/>
         </w:rPr>
-        <w:t xml:space="preserve">[customer, airline or admin] and a </w:t>
+        <w:t xml:space="preserve">[customer, </w:t>
+      </w:r>
+      <w:proofErr w:type="gramStart"/>
+      <w:r>
+        <w:rPr>
+          <w:rFonts w:asciiTheme="minorBidi" w:hAnsiTheme="minorBidi"/>
+          <w:szCs w:val="24"/>
+        </w:rPr>
+        <w:t>airline</w:t>
+      </w:r>
+      <w:proofErr w:type="gramEnd"/>
+      <w:r>
+        <w:rPr>
+          <w:rFonts w:asciiTheme="minorBidi" w:hAnsiTheme="minorBidi"/>
+          <w:szCs w:val="24"/>
+        </w:rPr>
+        <w:t xml:space="preserve"> or admin] and a </w:t>
       </w:r>
       <w:r>
         <w:rPr>
@@ -1754,7 +2968,23 @@
           <w:rFonts w:asciiTheme="minorBidi" w:hAnsiTheme="minorBidi"/>
           <w:szCs w:val="24"/>
         </w:rPr>
-        <w:t>Upon failure will return None or raise an error (i.e. WrongPasswordError)</w:t>
+        <w:t xml:space="preserve">Upon failure will return None or raise an error (i.e. </w:t>
+      </w:r>
+      <w:proofErr w:type="spellStart"/>
+      <w:r>
+        <w:rPr>
+          <w:rFonts w:asciiTheme="minorBidi" w:hAnsiTheme="minorBidi"/>
+          <w:szCs w:val="24"/>
+        </w:rPr>
+        <w:t>WrongPasswordError</w:t>
+      </w:r>
+      <w:proofErr w:type="spellEnd"/>
+      <w:r>
+        <w:rPr>
+          <w:rFonts w:asciiTheme="minorBidi" w:hAnsiTheme="minorBidi"/>
+          <w:szCs w:val="24"/>
+        </w:rPr>
+        <w:t>)</w:t>
       </w:r>
     </w:p>
     <w:p>
@@ -1770,12 +3000,37 @@
           <w:szCs w:val="24"/>
         </w:rPr>
       </w:pPr>
-      <w:r>
-        <w:rPr>
-          <w:rFonts w:asciiTheme="minorBidi" w:hAnsiTheme="minorBidi"/>
-          <w:szCs w:val="24"/>
-        </w:rPr>
-        <w:t>add_customer ( … )</w:t>
+      <w:proofErr w:type="spellStart"/>
+      <w:r>
+        <w:rPr>
+          <w:rFonts w:asciiTheme="minorBidi" w:hAnsiTheme="minorBidi"/>
+          <w:szCs w:val="24"/>
+        </w:rPr>
+        <w:t>add_customer</w:t>
+      </w:r>
+      <w:proofErr w:type="spellEnd"/>
+      <w:r>
+        <w:rPr>
+          <w:rFonts w:asciiTheme="minorBidi" w:hAnsiTheme="minorBidi"/>
+          <w:szCs w:val="24"/>
+        </w:rPr>
+        <w:t xml:space="preserve"> </w:t>
+      </w:r>
+      <w:proofErr w:type="gramStart"/>
+      <w:r>
+        <w:rPr>
+          <w:rFonts w:asciiTheme="minorBidi" w:hAnsiTheme="minorBidi"/>
+          <w:szCs w:val="24"/>
+        </w:rPr>
+        <w:t>( …</w:t>
+      </w:r>
+      <w:proofErr w:type="gramEnd"/>
+      <w:r>
+        <w:rPr>
+          <w:rFonts w:asciiTheme="minorBidi" w:hAnsiTheme="minorBidi"/>
+          <w:szCs w:val="24"/>
+        </w:rPr>
+        <w:t xml:space="preserve"> )</w:t>
       </w:r>
     </w:p>
     <w:p>
@@ -1802,6 +3057,7 @@
           <w:szCs w:val="24"/>
         </w:rPr>
       </w:pPr>
+      <w:proofErr w:type="spellStart"/>
       <w:r>
         <w:rPr>
           <w:rFonts w:asciiTheme="minorBidi" w:hAnsiTheme="minorBidi"/>
@@ -1809,6 +3065,7 @@
         </w:rPr>
         <w:t>CustomerFacade</w:t>
       </w:r>
+      <w:proofErr w:type="spellEnd"/>
     </w:p>
     <w:p>
       <w:pPr>
@@ -1823,6 +3080,7 @@
           <w:szCs w:val="24"/>
         </w:rPr>
       </w:pPr>
+      <w:proofErr w:type="spellStart"/>
       <w:r>
         <w:rPr>
           <w:rFonts w:asciiTheme="minorBidi" w:hAnsiTheme="minorBidi"/>
@@ -1830,12 +3088,29 @@
         </w:rPr>
         <w:t>CustomerFacade</w:t>
       </w:r>
-      <w:r>
-        <w:rPr>
-          <w:rFonts w:asciiTheme="minorBidi" w:hAnsiTheme="minorBidi"/>
-          <w:szCs w:val="24"/>
-        </w:rPr>
-        <w:t xml:space="preserve"> class(inherits façade base)</w:t>
+      <w:proofErr w:type="spellEnd"/>
+      <w:r>
+        <w:rPr>
+          <w:rFonts w:asciiTheme="minorBidi" w:hAnsiTheme="minorBidi"/>
+          <w:szCs w:val="24"/>
+        </w:rPr>
+        <w:t xml:space="preserve"> </w:t>
+      </w:r>
+      <w:proofErr w:type="gramStart"/>
+      <w:r>
+        <w:rPr>
+          <w:rFonts w:asciiTheme="minorBidi" w:hAnsiTheme="minorBidi"/>
+          <w:szCs w:val="24"/>
+        </w:rPr>
+        <w:t>class(</w:t>
+      </w:r>
+      <w:proofErr w:type="gramEnd"/>
+      <w:r>
+        <w:rPr>
+          <w:rFonts w:asciiTheme="minorBidi" w:hAnsiTheme="minorBidi"/>
+          <w:szCs w:val="24"/>
+        </w:rPr>
+        <w:t>inherits façade base)</w:t>
       </w:r>
     </w:p>
     <w:p>
@@ -1851,12 +3126,21 @@
           <w:szCs w:val="24"/>
         </w:rPr>
       </w:pPr>
-      <w:r>
-        <w:rPr>
-          <w:rFonts w:asciiTheme="minorBidi" w:hAnsiTheme="minorBidi"/>
-          <w:szCs w:val="24"/>
-        </w:rPr>
-        <w:t>update_customer (customer)</w:t>
+      <w:proofErr w:type="spellStart"/>
+      <w:r>
+        <w:rPr>
+          <w:rFonts w:asciiTheme="minorBidi" w:hAnsiTheme="minorBidi"/>
+          <w:szCs w:val="24"/>
+        </w:rPr>
+        <w:t>update_customer</w:t>
+      </w:r>
+      <w:proofErr w:type="spellEnd"/>
+      <w:r>
+        <w:rPr>
+          <w:rFonts w:asciiTheme="minorBidi" w:hAnsiTheme="minorBidi"/>
+          <w:szCs w:val="24"/>
+        </w:rPr>
+        <w:t xml:space="preserve"> (customer)</w:t>
       </w:r>
     </w:p>
     <w:p>
@@ -1872,12 +3156,21 @@
           <w:szCs w:val="24"/>
         </w:rPr>
       </w:pPr>
-      <w:r>
-        <w:rPr>
-          <w:rFonts w:asciiTheme="minorBidi" w:hAnsiTheme="minorBidi"/>
-          <w:szCs w:val="24"/>
-        </w:rPr>
-        <w:t>add_ticket (ticket)</w:t>
+      <w:proofErr w:type="spellStart"/>
+      <w:r>
+        <w:rPr>
+          <w:rFonts w:asciiTheme="minorBidi" w:hAnsiTheme="minorBidi"/>
+          <w:szCs w:val="24"/>
+        </w:rPr>
+        <w:t>add_ticket</w:t>
+      </w:r>
+      <w:proofErr w:type="spellEnd"/>
+      <w:r>
+        <w:rPr>
+          <w:rFonts w:asciiTheme="minorBidi" w:hAnsiTheme="minorBidi"/>
+          <w:szCs w:val="24"/>
+        </w:rPr>
+        <w:t xml:space="preserve"> (ticket)</w:t>
       </w:r>
     </w:p>
     <w:p>
@@ -1893,12 +3186,21 @@
           <w:szCs w:val="24"/>
         </w:rPr>
       </w:pPr>
-      <w:r>
-        <w:rPr>
-          <w:rFonts w:asciiTheme="minorBidi" w:hAnsiTheme="minorBidi"/>
-          <w:szCs w:val="24"/>
-        </w:rPr>
-        <w:t>remove_ticket (ticket)</w:t>
+      <w:proofErr w:type="spellStart"/>
+      <w:r>
+        <w:rPr>
+          <w:rFonts w:asciiTheme="minorBidi" w:hAnsiTheme="minorBidi"/>
+          <w:szCs w:val="24"/>
+        </w:rPr>
+        <w:t>remove_ticket</w:t>
+      </w:r>
+      <w:proofErr w:type="spellEnd"/>
+      <w:r>
+        <w:rPr>
+          <w:rFonts w:asciiTheme="minorBidi" w:hAnsiTheme="minorBidi"/>
+          <w:szCs w:val="24"/>
+        </w:rPr>
+        <w:t xml:space="preserve"> (ticket)</w:t>
       </w:r>
     </w:p>
     <w:p>
@@ -1914,12 +3216,21 @@
           <w:szCs w:val="24"/>
         </w:rPr>
       </w:pPr>
-      <w:r>
-        <w:rPr>
-          <w:rFonts w:asciiTheme="minorBidi" w:hAnsiTheme="minorBidi"/>
-          <w:szCs w:val="24"/>
-        </w:rPr>
-        <w:t>get_my_tickets ()</w:t>
+      <w:proofErr w:type="spellStart"/>
+      <w:r>
+        <w:rPr>
+          <w:rFonts w:asciiTheme="minorBidi" w:hAnsiTheme="minorBidi"/>
+          <w:szCs w:val="24"/>
+        </w:rPr>
+        <w:t>get_my_tickets</w:t>
+      </w:r>
+      <w:proofErr w:type="spellEnd"/>
+      <w:r>
+        <w:rPr>
+          <w:rFonts w:asciiTheme="minorBidi" w:hAnsiTheme="minorBidi"/>
+          <w:szCs w:val="24"/>
+        </w:rPr>
+        <w:t xml:space="preserve"> ()</w:t>
       </w:r>
     </w:p>
     <w:p>
@@ -1946,6 +3257,7 @@
           <w:szCs w:val="24"/>
         </w:rPr>
       </w:pPr>
+      <w:proofErr w:type="spellStart"/>
       <w:r>
         <w:rPr>
           <w:rFonts w:asciiTheme="minorBidi" w:hAnsiTheme="minorBidi"/>
@@ -1953,6 +3265,7 @@
         </w:rPr>
         <w:t>AirlineFacade</w:t>
       </w:r>
+      <w:proofErr w:type="spellEnd"/>
     </w:p>
     <w:p>
       <w:pPr>
@@ -1967,6 +3280,7 @@
           <w:szCs w:val="24"/>
         </w:rPr>
       </w:pPr>
+      <w:proofErr w:type="spellStart"/>
       <w:r>
         <w:rPr>
           <w:rFonts w:asciiTheme="minorBidi" w:hAnsiTheme="minorBidi"/>
@@ -1974,12 +3288,29 @@
         </w:rPr>
         <w:t>AirlineFacade</w:t>
       </w:r>
-      <w:r>
-        <w:rPr>
-          <w:rFonts w:asciiTheme="minorBidi" w:hAnsiTheme="minorBidi"/>
-          <w:szCs w:val="24"/>
-        </w:rPr>
-        <w:t xml:space="preserve"> class(inherits façade base)</w:t>
+      <w:proofErr w:type="spellEnd"/>
+      <w:r>
+        <w:rPr>
+          <w:rFonts w:asciiTheme="minorBidi" w:hAnsiTheme="minorBidi"/>
+          <w:szCs w:val="24"/>
+        </w:rPr>
+        <w:t xml:space="preserve"> </w:t>
+      </w:r>
+      <w:proofErr w:type="gramStart"/>
+      <w:r>
+        <w:rPr>
+          <w:rFonts w:asciiTheme="minorBidi" w:hAnsiTheme="minorBidi"/>
+          <w:szCs w:val="24"/>
+        </w:rPr>
+        <w:t>class(</w:t>
+      </w:r>
+      <w:proofErr w:type="gramEnd"/>
+      <w:r>
+        <w:rPr>
+          <w:rFonts w:asciiTheme="minorBidi" w:hAnsiTheme="minorBidi"/>
+          <w:szCs w:val="24"/>
+        </w:rPr>
+        <w:t>inherits façade base)</w:t>
       </w:r>
     </w:p>
     <w:p>
@@ -1995,13 +3326,22 @@
           <w:szCs w:val="24"/>
         </w:rPr>
       </w:pPr>
+      <w:proofErr w:type="spellStart"/>
       <w:r>
         <w:rPr>
           <w:rFonts w:asciiTheme="minorBidi" w:hAnsiTheme="minorBidi"/>
           <w:szCs w:val="24"/>
         </w:rPr>
         <w:lastRenderedPageBreak/>
-        <w:t>get_my_flights ()</w:t>
+        <w:t>get_my_flights</w:t>
+      </w:r>
+      <w:proofErr w:type="spellEnd"/>
+      <w:r>
+        <w:rPr>
+          <w:rFonts w:asciiTheme="minorBidi" w:hAnsiTheme="minorBidi"/>
+          <w:szCs w:val="24"/>
+        </w:rPr>
+        <w:t xml:space="preserve"> ()</w:t>
       </w:r>
     </w:p>
     <w:p>
@@ -2017,12 +3357,21 @@
           <w:szCs w:val="24"/>
         </w:rPr>
       </w:pPr>
-      <w:r>
-        <w:rPr>
-          <w:rFonts w:asciiTheme="minorBidi" w:hAnsiTheme="minorBidi"/>
-          <w:szCs w:val="24"/>
-        </w:rPr>
-        <w:t>update_airline (airline)</w:t>
+      <w:proofErr w:type="spellStart"/>
+      <w:r>
+        <w:rPr>
+          <w:rFonts w:asciiTheme="minorBidi" w:hAnsiTheme="minorBidi"/>
+          <w:szCs w:val="24"/>
+        </w:rPr>
+        <w:t>update_airline</w:t>
+      </w:r>
+      <w:proofErr w:type="spellEnd"/>
+      <w:r>
+        <w:rPr>
+          <w:rFonts w:asciiTheme="minorBidi" w:hAnsiTheme="minorBidi"/>
+          <w:szCs w:val="24"/>
+        </w:rPr>
+        <w:t xml:space="preserve"> (airline)</w:t>
       </w:r>
     </w:p>
     <w:p>
@@ -2038,12 +3387,21 @@
           <w:szCs w:val="24"/>
         </w:rPr>
       </w:pPr>
-      <w:r>
-        <w:rPr>
-          <w:rFonts w:asciiTheme="minorBidi" w:hAnsiTheme="minorBidi"/>
-          <w:szCs w:val="24"/>
-        </w:rPr>
-        <w:t>add_flight (flight)</w:t>
+      <w:proofErr w:type="spellStart"/>
+      <w:r>
+        <w:rPr>
+          <w:rFonts w:asciiTheme="minorBidi" w:hAnsiTheme="minorBidi"/>
+          <w:szCs w:val="24"/>
+        </w:rPr>
+        <w:t>add_flight</w:t>
+      </w:r>
+      <w:proofErr w:type="spellEnd"/>
+      <w:r>
+        <w:rPr>
+          <w:rFonts w:asciiTheme="minorBidi" w:hAnsiTheme="minorBidi"/>
+          <w:szCs w:val="24"/>
+        </w:rPr>
+        <w:t xml:space="preserve"> (flight)</w:t>
       </w:r>
     </w:p>
     <w:p>
@@ -2059,12 +3417,21 @@
           <w:szCs w:val="24"/>
         </w:rPr>
       </w:pPr>
-      <w:r>
-        <w:rPr>
-          <w:rFonts w:asciiTheme="minorBidi" w:hAnsiTheme="minorBidi"/>
-          <w:szCs w:val="24"/>
-        </w:rPr>
-        <w:t>update_flight (flight)</w:t>
+      <w:proofErr w:type="spellStart"/>
+      <w:r>
+        <w:rPr>
+          <w:rFonts w:asciiTheme="minorBidi" w:hAnsiTheme="minorBidi"/>
+          <w:szCs w:val="24"/>
+        </w:rPr>
+        <w:t>update_flight</w:t>
+      </w:r>
+      <w:proofErr w:type="spellEnd"/>
+      <w:r>
+        <w:rPr>
+          <w:rFonts w:asciiTheme="minorBidi" w:hAnsiTheme="minorBidi"/>
+          <w:szCs w:val="24"/>
+        </w:rPr>
+        <w:t xml:space="preserve"> (flight)</w:t>
       </w:r>
     </w:p>
     <w:p>
@@ -2080,12 +3447,21 @@
           <w:szCs w:val="24"/>
         </w:rPr>
       </w:pPr>
-      <w:r>
-        <w:rPr>
-          <w:rFonts w:asciiTheme="minorBidi" w:hAnsiTheme="minorBidi"/>
-          <w:szCs w:val="24"/>
-        </w:rPr>
-        <w:t>remove_flight (flight)</w:t>
+      <w:proofErr w:type="spellStart"/>
+      <w:r>
+        <w:rPr>
+          <w:rFonts w:asciiTheme="minorBidi" w:hAnsiTheme="minorBidi"/>
+          <w:szCs w:val="24"/>
+        </w:rPr>
+        <w:t>remove_flight</w:t>
+      </w:r>
+      <w:proofErr w:type="spellEnd"/>
+      <w:r>
+        <w:rPr>
+          <w:rFonts w:asciiTheme="minorBidi" w:hAnsiTheme="minorBidi"/>
+          <w:szCs w:val="24"/>
+        </w:rPr>
+        <w:t xml:space="preserve"> (flight)</w:t>
       </w:r>
     </w:p>
     <w:p>
@@ -2112,6 +3488,7 @@
           <w:szCs w:val="24"/>
         </w:rPr>
       </w:pPr>
+      <w:proofErr w:type="spellStart"/>
       <w:r>
         <w:rPr>
           <w:rFonts w:asciiTheme="minorBidi" w:hAnsiTheme="minorBidi"/>
@@ -2119,6 +3496,7 @@
         </w:rPr>
         <w:t>AdministratorFacade</w:t>
       </w:r>
+      <w:proofErr w:type="spellEnd"/>
     </w:p>
     <w:p>
       <w:pPr>
@@ -2133,6 +3511,7 @@
           <w:szCs w:val="24"/>
         </w:rPr>
       </w:pPr>
+      <w:proofErr w:type="spellStart"/>
       <w:r>
         <w:rPr>
           <w:rFonts w:asciiTheme="minorBidi" w:hAnsiTheme="minorBidi"/>
@@ -2140,12 +3519,29 @@
         </w:rPr>
         <w:t>AdministratorFacade</w:t>
       </w:r>
-      <w:r>
-        <w:rPr>
-          <w:rFonts w:asciiTheme="minorBidi" w:hAnsiTheme="minorBidi"/>
-          <w:szCs w:val="24"/>
-        </w:rPr>
-        <w:t xml:space="preserve"> class(inherits façade base)</w:t>
+      <w:proofErr w:type="spellEnd"/>
+      <w:r>
+        <w:rPr>
+          <w:rFonts w:asciiTheme="minorBidi" w:hAnsiTheme="minorBidi"/>
+          <w:szCs w:val="24"/>
+        </w:rPr>
+        <w:t xml:space="preserve"> </w:t>
+      </w:r>
+      <w:proofErr w:type="gramStart"/>
+      <w:r>
+        <w:rPr>
+          <w:rFonts w:asciiTheme="minorBidi" w:hAnsiTheme="minorBidi"/>
+          <w:szCs w:val="24"/>
+        </w:rPr>
+        <w:t>class(</w:t>
+      </w:r>
+      <w:proofErr w:type="gramEnd"/>
+      <w:r>
+        <w:rPr>
+          <w:rFonts w:asciiTheme="minorBidi" w:hAnsiTheme="minorBidi"/>
+          <w:szCs w:val="24"/>
+        </w:rPr>
+        <w:t>inherits façade base)</w:t>
       </w:r>
     </w:p>
     <w:p>
@@ -2161,12 +3557,37 @@
           <w:szCs w:val="24"/>
         </w:rPr>
       </w:pPr>
-      <w:r>
-        <w:rPr>
-          <w:rFonts w:asciiTheme="minorBidi" w:hAnsiTheme="minorBidi"/>
-          <w:szCs w:val="24"/>
-        </w:rPr>
-        <w:t>get_all_customers()</w:t>
+      <w:proofErr w:type="spellStart"/>
+      <w:r>
+        <w:rPr>
+          <w:rFonts w:asciiTheme="minorBidi" w:hAnsiTheme="minorBidi"/>
+          <w:szCs w:val="24"/>
+        </w:rPr>
+        <w:t>get_all_</w:t>
+      </w:r>
+      <w:proofErr w:type="gramStart"/>
+      <w:r>
+        <w:rPr>
+          <w:rFonts w:asciiTheme="minorBidi" w:hAnsiTheme="minorBidi"/>
+          <w:szCs w:val="24"/>
+        </w:rPr>
+        <w:t>customers</w:t>
+      </w:r>
+      <w:proofErr w:type="spellEnd"/>
+      <w:r>
+        <w:rPr>
+          <w:rFonts w:asciiTheme="minorBidi" w:hAnsiTheme="minorBidi"/>
+          <w:szCs w:val="24"/>
+        </w:rPr>
+        <w:t>(</w:t>
+      </w:r>
+      <w:proofErr w:type="gramEnd"/>
+      <w:r>
+        <w:rPr>
+          <w:rFonts w:asciiTheme="minorBidi" w:hAnsiTheme="minorBidi"/>
+          <w:szCs w:val="24"/>
+        </w:rPr>
+        <w:t>)</w:t>
       </w:r>
     </w:p>
     <w:p>
@@ -2182,12 +3603,21 @@
           <w:szCs w:val="24"/>
         </w:rPr>
       </w:pPr>
-      <w:r>
-        <w:rPr>
-          <w:rFonts w:asciiTheme="minorBidi" w:hAnsiTheme="minorBidi"/>
-          <w:szCs w:val="24"/>
-        </w:rPr>
-        <w:t>add_airline (...)</w:t>
+      <w:proofErr w:type="spellStart"/>
+      <w:r>
+        <w:rPr>
+          <w:rFonts w:asciiTheme="minorBidi" w:hAnsiTheme="minorBidi"/>
+          <w:szCs w:val="24"/>
+        </w:rPr>
+        <w:t>add_airline</w:t>
+      </w:r>
+      <w:proofErr w:type="spellEnd"/>
+      <w:r>
+        <w:rPr>
+          <w:rFonts w:asciiTheme="minorBidi" w:hAnsiTheme="minorBidi"/>
+          <w:szCs w:val="24"/>
+        </w:rPr>
+        <w:t xml:space="preserve"> (...)</w:t>
       </w:r>
     </w:p>
     <w:p>
@@ -2203,12 +3633,21 @@
           <w:szCs w:val="24"/>
         </w:rPr>
       </w:pPr>
-      <w:r>
-        <w:rPr>
-          <w:rFonts w:asciiTheme="minorBidi" w:hAnsiTheme="minorBidi"/>
-          <w:szCs w:val="24"/>
-        </w:rPr>
-        <w:t>add_customer (...)</w:t>
+      <w:proofErr w:type="spellStart"/>
+      <w:r>
+        <w:rPr>
+          <w:rFonts w:asciiTheme="minorBidi" w:hAnsiTheme="minorBidi"/>
+          <w:szCs w:val="24"/>
+        </w:rPr>
+        <w:t>add_customer</w:t>
+      </w:r>
+      <w:proofErr w:type="spellEnd"/>
+      <w:r>
+        <w:rPr>
+          <w:rFonts w:asciiTheme="minorBidi" w:hAnsiTheme="minorBidi"/>
+          <w:szCs w:val="24"/>
+        </w:rPr>
+        <w:t xml:space="preserve"> (...)</w:t>
       </w:r>
     </w:p>
     <w:p>
@@ -2224,12 +3663,21 @@
           <w:szCs w:val="24"/>
         </w:rPr>
       </w:pPr>
-      <w:r>
-        <w:rPr>
-          <w:rFonts w:asciiTheme="minorBidi" w:hAnsiTheme="minorBidi"/>
-          <w:szCs w:val="24"/>
-        </w:rPr>
-        <w:t>add_administrator (...)</w:t>
+      <w:proofErr w:type="spellStart"/>
+      <w:r>
+        <w:rPr>
+          <w:rFonts w:asciiTheme="minorBidi" w:hAnsiTheme="minorBidi"/>
+          <w:szCs w:val="24"/>
+        </w:rPr>
+        <w:t>add_administrator</w:t>
+      </w:r>
+      <w:proofErr w:type="spellEnd"/>
+      <w:r>
+        <w:rPr>
+          <w:rFonts w:asciiTheme="minorBidi" w:hAnsiTheme="minorBidi"/>
+          <w:szCs w:val="24"/>
+        </w:rPr>
+        <w:t xml:space="preserve"> (...)</w:t>
       </w:r>
     </w:p>
     <w:p>
@@ -2245,12 +3693,21 @@
           <w:szCs w:val="24"/>
         </w:rPr>
       </w:pPr>
-      <w:r>
-        <w:rPr>
-          <w:rFonts w:asciiTheme="minorBidi" w:hAnsiTheme="minorBidi"/>
-          <w:szCs w:val="24"/>
-        </w:rPr>
-        <w:t>remove_airline (airline)</w:t>
+      <w:proofErr w:type="spellStart"/>
+      <w:r>
+        <w:rPr>
+          <w:rFonts w:asciiTheme="minorBidi" w:hAnsiTheme="minorBidi"/>
+          <w:szCs w:val="24"/>
+        </w:rPr>
+        <w:t>remove_airline</w:t>
+      </w:r>
+      <w:proofErr w:type="spellEnd"/>
+      <w:r>
+        <w:rPr>
+          <w:rFonts w:asciiTheme="minorBidi" w:hAnsiTheme="minorBidi"/>
+          <w:szCs w:val="24"/>
+        </w:rPr>
+        <w:t xml:space="preserve"> (airline)</w:t>
       </w:r>
     </w:p>
     <w:p>
@@ -2266,12 +3723,21 @@
           <w:szCs w:val="24"/>
         </w:rPr>
       </w:pPr>
-      <w:r>
-        <w:rPr>
-          <w:rFonts w:asciiTheme="minorBidi" w:hAnsiTheme="minorBidi"/>
-          <w:szCs w:val="24"/>
-        </w:rPr>
-        <w:t>remove_customer (customer)</w:t>
+      <w:proofErr w:type="spellStart"/>
+      <w:r>
+        <w:rPr>
+          <w:rFonts w:asciiTheme="minorBidi" w:hAnsiTheme="minorBidi"/>
+          <w:szCs w:val="24"/>
+        </w:rPr>
+        <w:t>remove_customer</w:t>
+      </w:r>
+      <w:proofErr w:type="spellEnd"/>
+      <w:r>
+        <w:rPr>
+          <w:rFonts w:asciiTheme="minorBidi" w:hAnsiTheme="minorBidi"/>
+          <w:szCs w:val="24"/>
+        </w:rPr>
+        <w:t xml:space="preserve"> (customer)</w:t>
       </w:r>
     </w:p>
     <w:p>
@@ -2287,12 +3753,21 @@
           <w:szCs w:val="24"/>
         </w:rPr>
       </w:pPr>
-      <w:r>
-        <w:rPr>
-          <w:rFonts w:asciiTheme="minorBidi" w:hAnsiTheme="minorBidi"/>
-          <w:szCs w:val="24"/>
-        </w:rPr>
-        <w:t>remove_administrator (administrator)</w:t>
+      <w:proofErr w:type="spellStart"/>
+      <w:r>
+        <w:rPr>
+          <w:rFonts w:asciiTheme="minorBidi" w:hAnsiTheme="minorBidi"/>
+          <w:szCs w:val="24"/>
+        </w:rPr>
+        <w:t>remove_administrator</w:t>
+      </w:r>
+      <w:proofErr w:type="spellEnd"/>
+      <w:r>
+        <w:rPr>
+          <w:rFonts w:asciiTheme="minorBidi" w:hAnsiTheme="minorBidi"/>
+          <w:szCs w:val="24"/>
+        </w:rPr>
+        <w:t xml:space="preserve"> (administrator)</w:t>
       </w:r>
     </w:p>
     <w:p>
@@ -2375,12 +3850,28 @@
           <w:rFonts w:asciiTheme="minorBidi" w:hAnsiTheme="minorBidi"/>
         </w:rPr>
       </w:pPr>
-      <w:r>
-        <w:rPr>
-          <w:rFonts w:asciiTheme="minorBidi" w:hAnsiTheme="minorBidi"/>
-        </w:rPr>
-        <w:t>Testings unit-pytest</w:t>
-      </w:r>
+      <w:proofErr w:type="spellStart"/>
+      <w:r>
+        <w:rPr>
+          <w:rFonts w:asciiTheme="minorBidi" w:hAnsiTheme="minorBidi"/>
+        </w:rPr>
+        <w:t>Testings</w:t>
+      </w:r>
+      <w:proofErr w:type="spellEnd"/>
+      <w:r>
+        <w:rPr>
+          <w:rFonts w:asciiTheme="minorBidi" w:hAnsiTheme="minorBidi"/>
+        </w:rPr>
+        <w:t xml:space="preserve"> unit-</w:t>
+      </w:r>
+      <w:proofErr w:type="spellStart"/>
+      <w:r>
+        <w:rPr>
+          <w:rFonts w:asciiTheme="minorBidi" w:hAnsiTheme="minorBidi"/>
+        </w:rPr>
+        <w:t>pytest</w:t>
+      </w:r>
+      <w:proofErr w:type="spellEnd"/>
     </w:p>
     <w:p>
       <w:pPr>

</xml_diff>

<commit_message>
FacadeBase second, AnonymousFacade first
</commit_message>
<xml_diff>
--- a/Logisticts/FlightProject.docx
+++ b/Logisticts/FlightProject.docx
@@ -17,16 +17,127 @@
       <w:r>
         <w:rPr>
           <w:rFonts w:asciiTheme="minorBidi" w:hAnsiTheme="minorBidi"/>
+          <w:b/>
+          <w:bCs/>
+          <w:sz w:val="32"/>
+          <w:szCs w:val="28"/>
+        </w:rPr>
+        <w:t>Flights Project Structure</w:t>
+      </w:r>
+    </w:p>
+    <w:p>
+      <w:pPr>
+        <w:bidi w:val="0"/>
+        <w:rPr>
+          <w:rFonts w:asciiTheme="minorBidi" w:hAnsiTheme="minorBidi"/>
+          <w:u w:val="single"/>
+        </w:rPr>
+      </w:pPr>
+      <w:r>
+        <w:rPr>
+          <w:rFonts w:asciiTheme="minorBidi" w:hAnsiTheme="minorBidi"/>
+          <w:u w:val="single"/>
+        </w:rPr>
+        <w:t>Users:</w:t>
+      </w:r>
+    </w:p>
+    <w:p>
+      <w:pPr>
+        <w:pStyle w:val="a5"/>
+        <w:numPr>
+          <w:ilvl w:val="0"/>
+          <w:numId w:val="1"/>
+        </w:numPr>
+        <w:bidi w:val="0"/>
+        <w:rPr>
+          <w:rFonts w:asciiTheme="minorBidi" w:hAnsiTheme="minorBidi"/>
+        </w:rPr>
+      </w:pPr>
+      <w:r>
+        <w:rPr>
+          <w:rFonts w:asciiTheme="minorBidi" w:hAnsiTheme="minorBidi"/>
+        </w:rPr>
+        <w:t>Administrator</w:t>
+      </w:r>
+    </w:p>
+    <w:p>
+      <w:pPr>
+        <w:pStyle w:val="a5"/>
+        <w:numPr>
+          <w:ilvl w:val="0"/>
+          <w:numId w:val="1"/>
+        </w:numPr>
+        <w:bidi w:val="0"/>
+        <w:rPr>
+          <w:rFonts w:asciiTheme="minorBidi" w:hAnsiTheme="minorBidi"/>
+        </w:rPr>
+      </w:pPr>
+      <w:r>
+        <w:rPr>
+          <w:rFonts w:asciiTheme="minorBidi" w:hAnsiTheme="minorBidi"/>
+        </w:rPr>
+        <w:t>Airline</w:t>
+      </w:r>
+    </w:p>
+    <w:p>
+      <w:pPr>
+        <w:pStyle w:val="a5"/>
+        <w:numPr>
+          <w:ilvl w:val="0"/>
+          <w:numId w:val="1"/>
+        </w:numPr>
+        <w:bidi w:val="0"/>
+        <w:rPr>
+          <w:rFonts w:asciiTheme="minorBidi" w:hAnsiTheme="minorBidi"/>
+        </w:rPr>
+      </w:pPr>
+      <w:r>
+        <w:rPr>
+          <w:rFonts w:asciiTheme="minorBidi" w:hAnsiTheme="minorBidi"/>
+        </w:rPr>
+        <w:t>Customer</w:t>
+      </w:r>
+    </w:p>
+    <w:p>
+      <w:pPr>
+        <w:pStyle w:val="a5"/>
+        <w:numPr>
+          <w:ilvl w:val="0"/>
+          <w:numId w:val="1"/>
+        </w:numPr>
+        <w:bidi w:val="0"/>
+        <w:rPr>
+          <w:rFonts w:asciiTheme="minorBidi" w:hAnsiTheme="minorBidi"/>
+        </w:rPr>
+      </w:pPr>
+      <w:r>
+        <w:rPr>
+          <w:rFonts w:asciiTheme="minorBidi" w:hAnsiTheme="minorBidi"/>
+        </w:rPr>
+        <w:t>Anonymous (Unlogged)</w:t>
+      </w:r>
+    </w:p>
+    <w:p>
+      <w:pPr>
+        <w:bidi w:val="0"/>
+        <w:rPr>
+          <w:rFonts w:asciiTheme="minorBidi" w:hAnsiTheme="minorBidi"/>
+          <w:u w:val="single"/>
+        </w:rPr>
+      </w:pPr>
+      <w:r>
+        <w:rPr>
+          <w:rFonts w:asciiTheme="minorBidi" w:hAnsiTheme="minorBidi"/>
           <w:noProof/>
         </w:rPr>
         <w:drawing>
-          <wp:anchor distT="0" distB="0" distL="114300" distR="114300" simplePos="0" relativeHeight="251658240" behindDoc="0" locked="0" layoutInCell="1" allowOverlap="1" wp14:anchorId="7A5A7AF7" wp14:editId="24AA8292">
+          <wp:anchor distT="0" distB="0" distL="114300" distR="114300" simplePos="0" relativeHeight="251658240" behindDoc="0" locked="0" layoutInCell="1" allowOverlap="1" wp14:anchorId="7A5A7AF7" wp14:editId="3A2C3E12">
             <wp:simplePos x="0" y="0"/>
             <wp:positionH relativeFrom="column">
-              <wp:posOffset>-13335</wp:posOffset>
+              <wp:posOffset>-76835</wp:posOffset>
             </wp:positionH>
             <wp:positionV relativeFrom="paragraph">
-              <wp:posOffset>0</wp:posOffset>
+              <wp:posOffset>218440</wp:posOffset>
             </wp:positionV>
             <wp:extent cx="5940425" cy="7486015"/>
             <wp:effectExtent l="0" t="0" r="3175" b="635"/>
@@ -86,117 +197,6 @@
       <w:r>
         <w:rPr>
           <w:rFonts w:asciiTheme="minorBidi" w:hAnsiTheme="minorBidi"/>
-          <w:b/>
-          <w:bCs/>
-          <w:sz w:val="32"/>
-          <w:szCs w:val="28"/>
-        </w:rPr>
-        <w:t>Flights Project Structure</w:t>
-      </w:r>
-    </w:p>
-    <w:p>
-      <w:pPr>
-        <w:bidi w:val="0"/>
-        <w:rPr>
-          <w:rFonts w:asciiTheme="minorBidi" w:hAnsiTheme="minorBidi"/>
-          <w:u w:val="single"/>
-        </w:rPr>
-      </w:pPr>
-      <w:r>
-        <w:rPr>
-          <w:rFonts w:asciiTheme="minorBidi" w:hAnsiTheme="minorBidi"/>
-          <w:u w:val="single"/>
-        </w:rPr>
-        <w:t>Users:</w:t>
-      </w:r>
-    </w:p>
-    <w:p>
-      <w:pPr>
-        <w:pStyle w:val="a5"/>
-        <w:numPr>
-          <w:ilvl w:val="0"/>
-          <w:numId w:val="1"/>
-        </w:numPr>
-        <w:bidi w:val="0"/>
-        <w:rPr>
-          <w:rFonts w:asciiTheme="minorBidi" w:hAnsiTheme="minorBidi"/>
-        </w:rPr>
-      </w:pPr>
-      <w:r>
-        <w:rPr>
-          <w:rFonts w:asciiTheme="minorBidi" w:hAnsiTheme="minorBidi"/>
-        </w:rPr>
-        <w:t>Administrator</w:t>
-      </w:r>
-    </w:p>
-    <w:p>
-      <w:pPr>
-        <w:pStyle w:val="a5"/>
-        <w:numPr>
-          <w:ilvl w:val="0"/>
-          <w:numId w:val="1"/>
-        </w:numPr>
-        <w:bidi w:val="0"/>
-        <w:rPr>
-          <w:rFonts w:asciiTheme="minorBidi" w:hAnsiTheme="minorBidi"/>
-        </w:rPr>
-      </w:pPr>
-      <w:r>
-        <w:rPr>
-          <w:rFonts w:asciiTheme="minorBidi" w:hAnsiTheme="minorBidi"/>
-        </w:rPr>
-        <w:t>Airline</w:t>
-      </w:r>
-    </w:p>
-    <w:p>
-      <w:pPr>
-        <w:pStyle w:val="a5"/>
-        <w:numPr>
-          <w:ilvl w:val="0"/>
-          <w:numId w:val="1"/>
-        </w:numPr>
-        <w:bidi w:val="0"/>
-        <w:rPr>
-          <w:rFonts w:asciiTheme="minorBidi" w:hAnsiTheme="minorBidi"/>
-        </w:rPr>
-      </w:pPr>
-      <w:r>
-        <w:rPr>
-          <w:rFonts w:asciiTheme="minorBidi" w:hAnsiTheme="minorBidi"/>
-        </w:rPr>
-        <w:t>Customer</w:t>
-      </w:r>
-    </w:p>
-    <w:p>
-      <w:pPr>
-        <w:pStyle w:val="a5"/>
-        <w:numPr>
-          <w:ilvl w:val="0"/>
-          <w:numId w:val="1"/>
-        </w:numPr>
-        <w:bidi w:val="0"/>
-        <w:rPr>
-          <w:rFonts w:asciiTheme="minorBidi" w:hAnsiTheme="minorBidi"/>
-        </w:rPr>
-      </w:pPr>
-      <w:r>
-        <w:rPr>
-          <w:rFonts w:asciiTheme="minorBidi" w:hAnsiTheme="minorBidi"/>
-        </w:rPr>
-        <w:t>Anonymous (Unlogged)</w:t>
-      </w:r>
-    </w:p>
-    <w:p>
-      <w:pPr>
-        <w:bidi w:val="0"/>
-        <w:rPr>
-          <w:rFonts w:asciiTheme="minorBidi" w:hAnsiTheme="minorBidi"/>
-          <w:u w:val="single"/>
-        </w:rPr>
-      </w:pPr>
-      <w:r>
-        <w:rPr>
-          <w:rFonts w:asciiTheme="minorBidi" w:hAnsiTheme="minorBidi"/>
           <w:u w:val="single"/>
         </w:rPr>
         <w:t>Database Structure:</w:t>
@@ -236,13 +236,17 @@
         <w:bidi w:val="0"/>
         <w:rPr>
           <w:rFonts w:asciiTheme="minorBidi" w:hAnsiTheme="minorBidi"/>
-          <w:color w:val="70AD47" w:themeColor="accent6"/>
-        </w:rPr>
-      </w:pPr>
-      <w:proofErr w:type="spellStart"/>
-      <w:r>
-        <w:rPr>
-          <w:rFonts w:asciiTheme="minorBidi" w:hAnsiTheme="minorBidi"/>
+          <w:b/>
+          <w:bCs/>
+          <w:color w:val="70AD47" w:themeColor="accent6"/>
+        </w:rPr>
+      </w:pPr>
+      <w:proofErr w:type="spellStart"/>
+      <w:r>
+        <w:rPr>
+          <w:rFonts w:asciiTheme="minorBidi" w:hAnsiTheme="minorBidi"/>
+          <w:b/>
+          <w:bCs/>
           <w:color w:val="70AD47" w:themeColor="accent6"/>
         </w:rPr>
         <w:t>get_airline_by_</w:t>
@@ -251,6 +255,8 @@
       <w:r>
         <w:rPr>
           <w:rFonts w:asciiTheme="minorBidi" w:hAnsiTheme="minorBidi"/>
+          <w:b/>
+          <w:bCs/>
           <w:color w:val="70AD47" w:themeColor="accent6"/>
         </w:rPr>
         <w:t>username</w:t>
@@ -259,6 +265,8 @@
       <w:r>
         <w:rPr>
           <w:rFonts w:asciiTheme="minorBidi" w:hAnsiTheme="minorBidi"/>
+          <w:b/>
+          <w:bCs/>
           <w:color w:val="70AD47" w:themeColor="accent6"/>
         </w:rPr>
         <w:t>(</w:t>
@@ -267,6 +275,8 @@
       <w:r>
         <w:rPr>
           <w:rFonts w:asciiTheme="minorBidi" w:hAnsiTheme="minorBidi"/>
+          <w:b/>
+          <w:bCs/>
           <w:color w:val="70AD47" w:themeColor="accent6"/>
         </w:rPr>
         <w:t>_username text)</w:t>
@@ -282,13 +292,17 @@
         <w:bidi w:val="0"/>
         <w:rPr>
           <w:rFonts w:asciiTheme="minorBidi" w:hAnsiTheme="minorBidi"/>
-          <w:color w:val="70AD47" w:themeColor="accent6"/>
-        </w:rPr>
-      </w:pPr>
-      <w:proofErr w:type="spellStart"/>
-      <w:r>
-        <w:rPr>
-          <w:rFonts w:asciiTheme="minorBidi" w:hAnsiTheme="minorBidi"/>
+          <w:b/>
+          <w:bCs/>
+          <w:color w:val="70AD47" w:themeColor="accent6"/>
+        </w:rPr>
+      </w:pPr>
+      <w:proofErr w:type="spellStart"/>
+      <w:r>
+        <w:rPr>
+          <w:rFonts w:asciiTheme="minorBidi" w:hAnsiTheme="minorBidi"/>
+          <w:b/>
+          <w:bCs/>
           <w:color w:val="70AD47" w:themeColor="accent6"/>
         </w:rPr>
         <w:t>get_customer_by_</w:t>
@@ -297,6 +311,8 @@
       <w:r>
         <w:rPr>
           <w:rFonts w:asciiTheme="minorBidi" w:hAnsiTheme="minorBidi"/>
+          <w:b/>
+          <w:bCs/>
           <w:color w:val="70AD47" w:themeColor="accent6"/>
         </w:rPr>
         <w:t>username</w:t>
@@ -305,6 +321,8 @@
       <w:r>
         <w:rPr>
           <w:rFonts w:asciiTheme="minorBidi" w:hAnsiTheme="minorBidi"/>
+          <w:b/>
+          <w:bCs/>
           <w:color w:val="70AD47" w:themeColor="accent6"/>
         </w:rPr>
         <w:t>(</w:t>
@@ -313,6 +331,8 @@
       <w:r>
         <w:rPr>
           <w:rFonts w:asciiTheme="minorBidi" w:hAnsiTheme="minorBidi"/>
+          <w:b/>
+          <w:bCs/>
           <w:color w:val="70AD47" w:themeColor="accent6"/>
         </w:rPr>
         <w:t>_username text)</w:t>
@@ -328,13 +348,17 @@
         <w:bidi w:val="0"/>
         <w:rPr>
           <w:rFonts w:asciiTheme="minorBidi" w:hAnsiTheme="minorBidi"/>
-          <w:color w:val="70AD47" w:themeColor="accent6"/>
-        </w:rPr>
-      </w:pPr>
-      <w:proofErr w:type="spellStart"/>
-      <w:r>
-        <w:rPr>
-          <w:rFonts w:asciiTheme="minorBidi" w:hAnsiTheme="minorBidi"/>
+          <w:b/>
+          <w:bCs/>
+          <w:color w:val="70AD47" w:themeColor="accent6"/>
+        </w:rPr>
+      </w:pPr>
+      <w:proofErr w:type="spellStart"/>
+      <w:r>
+        <w:rPr>
+          <w:rFonts w:asciiTheme="minorBidi" w:hAnsiTheme="minorBidi"/>
+          <w:b/>
+          <w:bCs/>
           <w:color w:val="70AD47" w:themeColor="accent6"/>
         </w:rPr>
         <w:t>get_user_by_</w:t>
@@ -343,6 +367,8 @@
       <w:r>
         <w:rPr>
           <w:rFonts w:asciiTheme="minorBidi" w:hAnsiTheme="minorBidi"/>
+          <w:b/>
+          <w:bCs/>
           <w:color w:val="70AD47" w:themeColor="accent6"/>
         </w:rPr>
         <w:t>username</w:t>
@@ -351,6 +377,8 @@
       <w:r>
         <w:rPr>
           <w:rFonts w:asciiTheme="minorBidi" w:hAnsiTheme="minorBidi"/>
+          <w:b/>
+          <w:bCs/>
           <w:color w:val="70AD47" w:themeColor="accent6"/>
         </w:rPr>
         <w:t>(</w:t>
@@ -359,6 +387,8 @@
       <w:r>
         <w:rPr>
           <w:rFonts w:asciiTheme="minorBidi" w:hAnsiTheme="minorBidi"/>
+          <w:b/>
+          <w:bCs/>
           <w:color w:val="70AD47" w:themeColor="accent6"/>
         </w:rPr>
         <w:t xml:space="preserve">_username </w:t>
@@ -367,6 +397,8 @@
       <w:r>
         <w:rPr>
           <w:rFonts w:asciiTheme="minorBidi" w:hAnsiTheme="minorBidi"/>
+          <w:b/>
+          <w:bCs/>
           <w:color w:val="70AD47" w:themeColor="accent6"/>
         </w:rPr>
         <w:t>tex</w:t>
@@ -375,6 +407,8 @@
       <w:r>
         <w:rPr>
           <w:rFonts w:asciiTheme="minorBidi" w:hAnsiTheme="minorBidi"/>
+          <w:b/>
+          <w:bCs/>
           <w:color w:val="70AD47" w:themeColor="accent6"/>
         </w:rPr>
         <w:t>)</w:t>
@@ -390,13 +424,17 @@
         <w:bidi w:val="0"/>
         <w:rPr>
           <w:rFonts w:asciiTheme="minorBidi" w:hAnsiTheme="minorBidi"/>
-          <w:color w:val="70AD47" w:themeColor="accent6"/>
-        </w:rPr>
-      </w:pPr>
-      <w:proofErr w:type="spellStart"/>
-      <w:r>
-        <w:rPr>
-          <w:rFonts w:asciiTheme="minorBidi" w:hAnsiTheme="minorBidi"/>
+          <w:b/>
+          <w:bCs/>
+          <w:color w:val="70AD47" w:themeColor="accent6"/>
+        </w:rPr>
+      </w:pPr>
+      <w:proofErr w:type="spellStart"/>
+      <w:r>
+        <w:rPr>
+          <w:rFonts w:asciiTheme="minorBidi" w:hAnsiTheme="minorBidi"/>
+          <w:b/>
+          <w:bCs/>
           <w:color w:val="70AD47" w:themeColor="accent6"/>
         </w:rPr>
         <w:t>get_flights_by_</w:t>
@@ -405,6 +443,8 @@
       <w:r>
         <w:rPr>
           <w:rFonts w:asciiTheme="minorBidi" w:hAnsiTheme="minorBidi"/>
+          <w:b/>
+          <w:bCs/>
           <w:color w:val="70AD47" w:themeColor="accent6"/>
         </w:rPr>
         <w:t>parameters</w:t>
@@ -413,6 +453,8 @@
       <w:r>
         <w:rPr>
           <w:rFonts w:asciiTheme="minorBidi" w:hAnsiTheme="minorBidi"/>
+          <w:b/>
+          <w:bCs/>
           <w:color w:val="70AD47" w:themeColor="accent6"/>
         </w:rPr>
         <w:t>(</w:t>
@@ -421,6 +463,8 @@
       <w:r>
         <w:rPr>
           <w:rFonts w:asciiTheme="minorBidi" w:hAnsiTheme="minorBidi"/>
+          <w:b/>
+          <w:bCs/>
           <w:color w:val="70AD47" w:themeColor="accent6"/>
         </w:rPr>
         <w:t>_</w:t>
@@ -429,6 +473,8 @@
       <w:r>
         <w:rPr>
           <w:rFonts w:asciiTheme="minorBidi" w:hAnsiTheme="minorBidi"/>
+          <w:b/>
+          <w:bCs/>
           <w:color w:val="70AD47" w:themeColor="accent6"/>
         </w:rPr>
         <w:t>origin_country_id</w:t>
@@ -437,6 +483,8 @@
       <w:r>
         <w:rPr>
           <w:rFonts w:asciiTheme="minorBidi" w:hAnsiTheme="minorBidi"/>
+          <w:b/>
+          <w:bCs/>
           <w:color w:val="70AD47" w:themeColor="accent6"/>
         </w:rPr>
         <w:t xml:space="preserve"> int, _</w:t>
@@ -445,6 +493,8 @@
       <w:r>
         <w:rPr>
           <w:rFonts w:asciiTheme="minorBidi" w:hAnsiTheme="minorBidi"/>
+          <w:b/>
+          <w:bCs/>
           <w:color w:val="70AD47" w:themeColor="accent6"/>
         </w:rPr>
         <w:t>destination_country_id</w:t>
@@ -453,6 +503,8 @@
       <w:r>
         <w:rPr>
           <w:rFonts w:asciiTheme="minorBidi" w:hAnsiTheme="minorBidi"/>
+          <w:b/>
+          <w:bCs/>
           <w:color w:val="70AD47" w:themeColor="accent6"/>
         </w:rPr>
         <w:t xml:space="preserve"> </w:t>
@@ -461,6 +513,8 @@
       <w:r>
         <w:rPr>
           <w:rFonts w:asciiTheme="minorBidi" w:hAnsiTheme="minorBidi"/>
+          <w:b/>
+          <w:bCs/>
           <w:color w:val="70AD47" w:themeColor="accent6"/>
         </w:rPr>
         <w:t>int,_date</w:t>
@@ -469,6 +523,8 @@
       <w:r>
         <w:rPr>
           <w:rFonts w:asciiTheme="minorBidi" w:hAnsiTheme="minorBidi"/>
+          <w:b/>
+          <w:bCs/>
           <w:color w:val="70AD47" w:themeColor="accent6"/>
         </w:rPr>
         <w:t xml:space="preserve"> date)</w:t>
@@ -484,13 +540,17 @@
         <w:bidi w:val="0"/>
         <w:rPr>
           <w:rFonts w:asciiTheme="minorBidi" w:hAnsiTheme="minorBidi"/>
-          <w:color w:val="70AD47" w:themeColor="accent6"/>
-        </w:rPr>
-      </w:pPr>
-      <w:proofErr w:type="spellStart"/>
-      <w:r>
-        <w:rPr>
-          <w:rFonts w:asciiTheme="minorBidi" w:hAnsiTheme="minorBidi"/>
+          <w:b/>
+          <w:bCs/>
+          <w:color w:val="70AD47" w:themeColor="accent6"/>
+        </w:rPr>
+      </w:pPr>
+      <w:proofErr w:type="spellStart"/>
+      <w:r>
+        <w:rPr>
+          <w:rFonts w:asciiTheme="minorBidi" w:hAnsiTheme="minorBidi"/>
+          <w:b/>
+          <w:bCs/>
           <w:color w:val="70AD47" w:themeColor="accent6"/>
         </w:rPr>
         <w:t>get_flights_by_airline_</w:t>
@@ -499,6 +559,8 @@
       <w:r>
         <w:rPr>
           <w:rFonts w:asciiTheme="minorBidi" w:hAnsiTheme="minorBidi"/>
+          <w:b/>
+          <w:bCs/>
           <w:color w:val="70AD47" w:themeColor="accent6"/>
         </w:rPr>
         <w:t>ID</w:t>
@@ -507,6 +569,8 @@
       <w:r>
         <w:rPr>
           <w:rFonts w:asciiTheme="minorBidi" w:hAnsiTheme="minorBidi"/>
+          <w:b/>
+          <w:bCs/>
           <w:color w:val="70AD47" w:themeColor="accent6"/>
         </w:rPr>
         <w:t>(</w:t>
@@ -515,6 +579,8 @@
       <w:r>
         <w:rPr>
           <w:rFonts w:asciiTheme="minorBidi" w:hAnsiTheme="minorBidi"/>
+          <w:b/>
+          <w:bCs/>
           <w:color w:val="70AD47" w:themeColor="accent6"/>
         </w:rPr>
         <w:t>_</w:t>
@@ -523,6 +589,8 @@
       <w:r>
         <w:rPr>
           <w:rFonts w:asciiTheme="minorBidi" w:hAnsiTheme="minorBidi"/>
+          <w:b/>
+          <w:bCs/>
           <w:color w:val="70AD47" w:themeColor="accent6"/>
         </w:rPr>
         <w:t>airline_id</w:t>
@@ -531,6 +599,8 @@
       <w:r>
         <w:rPr>
           <w:rFonts w:asciiTheme="minorBidi" w:hAnsiTheme="minorBidi"/>
+          <w:b/>
+          <w:bCs/>
           <w:color w:val="70AD47" w:themeColor="accent6"/>
         </w:rPr>
         <w:t xml:space="preserve"> </w:t>
@@ -539,6 +609,8 @@
       <w:r>
         <w:rPr>
           <w:rFonts w:asciiTheme="minorBidi" w:hAnsiTheme="minorBidi"/>
+          <w:b/>
+          <w:bCs/>
           <w:color w:val="70AD47" w:themeColor="accent6"/>
         </w:rPr>
         <w:t>bigint</w:t>
@@ -547,6 +619,8 @@
       <w:r>
         <w:rPr>
           <w:rFonts w:asciiTheme="minorBidi" w:hAnsiTheme="minorBidi"/>
+          <w:b/>
+          <w:bCs/>
           <w:color w:val="70AD47" w:themeColor="accent6"/>
         </w:rPr>
         <w:t>)</w:t>
@@ -562,12 +636,16 @@
         <w:bidi w:val="0"/>
         <w:rPr>
           <w:rFonts w:asciiTheme="minorBidi" w:hAnsiTheme="minorBidi"/>
-          <w:color w:val="70AD47" w:themeColor="accent6"/>
-        </w:rPr>
-      </w:pPr>
-      <w:r>
-        <w:rPr>
-          <w:rFonts w:asciiTheme="minorBidi" w:hAnsiTheme="minorBidi"/>
+          <w:b/>
+          <w:bCs/>
+          <w:color w:val="70AD47" w:themeColor="accent6"/>
+        </w:rPr>
+      </w:pPr>
+      <w:r>
+        <w:rPr>
+          <w:rFonts w:asciiTheme="minorBidi" w:hAnsiTheme="minorBidi"/>
+          <w:b/>
+          <w:bCs/>
           <w:color w:val="70AD47" w:themeColor="accent6"/>
         </w:rPr>
         <w:t>get_arrival_flights_12</w:t>
@@ -576,6 +654,8 @@
       <w:r>
         <w:rPr>
           <w:rFonts w:asciiTheme="minorBidi" w:hAnsiTheme="minorBidi"/>
+          <w:b/>
+          <w:bCs/>
           <w:color w:val="70AD47" w:themeColor="accent6"/>
         </w:rPr>
         <w:t>hours(</w:t>
@@ -584,6 +664,8 @@
       <w:r>
         <w:rPr>
           <w:rFonts w:asciiTheme="minorBidi" w:hAnsiTheme="minorBidi"/>
+          <w:b/>
+          <w:bCs/>
           <w:color w:val="70AD47" w:themeColor="accent6"/>
         </w:rPr>
         <w:t>_</w:t>
@@ -592,6 +674,8 @@
       <w:r>
         <w:rPr>
           <w:rFonts w:asciiTheme="minorBidi" w:hAnsiTheme="minorBidi"/>
+          <w:b/>
+          <w:bCs/>
           <w:color w:val="70AD47" w:themeColor="accent6"/>
         </w:rPr>
         <w:t>country_id</w:t>
@@ -600,6 +684,8 @@
       <w:r>
         <w:rPr>
           <w:rFonts w:asciiTheme="minorBidi" w:hAnsiTheme="minorBidi"/>
+          <w:b/>
+          <w:bCs/>
           <w:color w:val="70AD47" w:themeColor="accent6"/>
         </w:rPr>
         <w:t xml:space="preserve"> int)</w:t>
@@ -615,12 +701,16 @@
         <w:bidi w:val="0"/>
         <w:rPr>
           <w:rFonts w:asciiTheme="minorBidi" w:hAnsiTheme="minorBidi"/>
-          <w:color w:val="70AD47" w:themeColor="accent6"/>
-        </w:rPr>
-      </w:pPr>
-      <w:r>
-        <w:rPr>
-          <w:rFonts w:asciiTheme="minorBidi" w:hAnsiTheme="minorBidi"/>
+          <w:b/>
+          <w:bCs/>
+          <w:color w:val="70AD47" w:themeColor="accent6"/>
+        </w:rPr>
+      </w:pPr>
+      <w:r>
+        <w:rPr>
+          <w:rFonts w:asciiTheme="minorBidi" w:hAnsiTheme="minorBidi"/>
+          <w:b/>
+          <w:bCs/>
           <w:color w:val="70AD47" w:themeColor="accent6"/>
         </w:rPr>
         <w:t>get_departure_flights_12</w:t>
@@ -629,6 +719,8 @@
       <w:r>
         <w:rPr>
           <w:rFonts w:asciiTheme="minorBidi" w:hAnsiTheme="minorBidi"/>
+          <w:b/>
+          <w:bCs/>
           <w:color w:val="70AD47" w:themeColor="accent6"/>
         </w:rPr>
         <w:t>hours(</w:t>
@@ -637,6 +729,8 @@
       <w:r>
         <w:rPr>
           <w:rFonts w:asciiTheme="minorBidi" w:hAnsiTheme="minorBidi"/>
+          <w:b/>
+          <w:bCs/>
           <w:color w:val="70AD47" w:themeColor="accent6"/>
         </w:rPr>
         <w:t>_</w:t>
@@ -645,6 +739,8 @@
       <w:r>
         <w:rPr>
           <w:rFonts w:asciiTheme="minorBidi" w:hAnsiTheme="minorBidi"/>
+          <w:b/>
+          <w:bCs/>
           <w:color w:val="70AD47" w:themeColor="accent6"/>
         </w:rPr>
         <w:t>country_id</w:t>
@@ -653,6 +749,8 @@
       <w:r>
         <w:rPr>
           <w:rFonts w:asciiTheme="minorBidi" w:hAnsiTheme="minorBidi"/>
+          <w:b/>
+          <w:bCs/>
           <w:color w:val="70AD47" w:themeColor="accent6"/>
         </w:rPr>
         <w:t xml:space="preserve"> int)</w:t>
@@ -668,13 +766,17 @@
         <w:bidi w:val="0"/>
         <w:rPr>
           <w:rFonts w:asciiTheme="minorBidi" w:hAnsiTheme="minorBidi"/>
-          <w:color w:val="70AD47" w:themeColor="accent6"/>
-        </w:rPr>
-      </w:pPr>
-      <w:proofErr w:type="spellStart"/>
-      <w:r>
-        <w:rPr>
-          <w:rFonts w:asciiTheme="minorBidi" w:hAnsiTheme="minorBidi"/>
+          <w:b/>
+          <w:bCs/>
+          <w:color w:val="70AD47" w:themeColor="accent6"/>
+        </w:rPr>
+      </w:pPr>
+      <w:proofErr w:type="spellStart"/>
+      <w:r>
+        <w:rPr>
+          <w:rFonts w:asciiTheme="minorBidi" w:hAnsiTheme="minorBidi"/>
+          <w:b/>
+          <w:bCs/>
           <w:color w:val="70AD47" w:themeColor="accent6"/>
         </w:rPr>
         <w:t>get_tickets_by_</w:t>
@@ -683,6 +785,8 @@
       <w:r>
         <w:rPr>
           <w:rFonts w:asciiTheme="minorBidi" w:hAnsiTheme="minorBidi"/>
+          <w:b/>
+          <w:bCs/>
           <w:color w:val="70AD47" w:themeColor="accent6"/>
         </w:rPr>
         <w:t>customer</w:t>
@@ -691,6 +795,8 @@
       <w:r>
         <w:rPr>
           <w:rFonts w:asciiTheme="minorBidi" w:hAnsiTheme="minorBidi"/>
+          <w:b/>
+          <w:bCs/>
           <w:color w:val="70AD47" w:themeColor="accent6"/>
         </w:rPr>
         <w:t>(</w:t>
@@ -699,6 +805,8 @@
       <w:r>
         <w:rPr>
           <w:rFonts w:asciiTheme="minorBidi" w:hAnsiTheme="minorBidi"/>
+          <w:b/>
+          <w:bCs/>
           <w:color w:val="70AD47" w:themeColor="accent6"/>
         </w:rPr>
         <w:t>_</w:t>
@@ -707,6 +815,8 @@
       <w:r>
         <w:rPr>
           <w:rFonts w:asciiTheme="minorBidi" w:hAnsiTheme="minorBidi"/>
+          <w:b/>
+          <w:bCs/>
           <w:color w:val="70AD47" w:themeColor="accent6"/>
         </w:rPr>
         <w:t>customer_id</w:t>
@@ -715,10 +825,322 @@
       <w:r>
         <w:rPr>
           <w:rFonts w:asciiTheme="minorBidi" w:hAnsiTheme="minorBidi"/>
+          <w:b/>
+          <w:bCs/>
           <w:color w:val="70AD47" w:themeColor="accent6"/>
         </w:rPr>
         <w:t xml:space="preserve"> int)</w:t>
       </w:r>
+    </w:p>
+    <w:p>
+      <w:pPr>
+        <w:numPr>
+          <w:ilvl w:val="0"/>
+          <w:numId w:val="2"/>
+        </w:numPr>
+        <w:bidi w:val="0"/>
+        <w:spacing w:after="0" w:line="276" w:lineRule="auto"/>
+        <w:rPr>
+          <w:rFonts w:asciiTheme="minorBidi" w:hAnsiTheme="minorBidi"/>
+          <w:b/>
+          <w:bCs/>
+          <w:color w:val="70AD47" w:themeColor="accent6"/>
+          <w:szCs w:val="24"/>
+        </w:rPr>
+      </w:pPr>
+      <w:proofErr w:type="spellStart"/>
+      <w:r>
+        <w:rPr>
+          <w:rFonts w:asciiTheme="minorBidi" w:hAnsiTheme="minorBidi"/>
+          <w:b/>
+          <w:bCs/>
+          <w:color w:val="70AD47" w:themeColor="accent6"/>
+          <w:szCs w:val="24"/>
+        </w:rPr>
+        <w:t>getFlightsByOriginCountryId</w:t>
+      </w:r>
+      <w:proofErr w:type="spellEnd"/>
+      <w:r>
+        <w:rPr>
+          <w:rFonts w:asciiTheme="minorBidi" w:hAnsiTheme="minorBidi"/>
+          <w:b/>
+          <w:bCs/>
+          <w:color w:val="70AD47" w:themeColor="accent6"/>
+          <w:szCs w:val="24"/>
+        </w:rPr>
+        <w:t>(</w:t>
+      </w:r>
+      <w:proofErr w:type="spellStart"/>
+      <w:r>
+        <w:rPr>
+          <w:rFonts w:asciiTheme="minorBidi" w:hAnsiTheme="minorBidi"/>
+          <w:b/>
+          <w:bCs/>
+          <w:color w:val="70AD47" w:themeColor="accent6"/>
+          <w:szCs w:val="24"/>
+        </w:rPr>
+        <w:t>country_id</w:t>
+      </w:r>
+      <w:proofErr w:type="spellEnd"/>
+      <w:r>
+        <w:rPr>
+          <w:rFonts w:asciiTheme="minorBidi" w:hAnsiTheme="minorBidi"/>
+          <w:b/>
+          <w:bCs/>
+          <w:color w:val="70AD47" w:themeColor="accent6"/>
+          <w:szCs w:val="24"/>
+        </w:rPr>
+        <w:t>)</w:t>
+      </w:r>
+    </w:p>
+    <w:p>
+      <w:pPr>
+        <w:numPr>
+          <w:ilvl w:val="0"/>
+          <w:numId w:val="2"/>
+        </w:numPr>
+        <w:bidi w:val="0"/>
+        <w:spacing w:after="0" w:line="276" w:lineRule="auto"/>
+        <w:rPr>
+          <w:rFonts w:asciiTheme="minorBidi" w:hAnsiTheme="minorBidi"/>
+          <w:b/>
+          <w:bCs/>
+          <w:color w:val="70AD47" w:themeColor="accent6"/>
+          <w:szCs w:val="24"/>
+        </w:rPr>
+      </w:pPr>
+      <w:proofErr w:type="spellStart"/>
+      <w:r>
+        <w:rPr>
+          <w:rFonts w:asciiTheme="minorBidi" w:hAnsiTheme="minorBidi"/>
+          <w:b/>
+          <w:bCs/>
+          <w:color w:val="70AD47" w:themeColor="accent6"/>
+          <w:szCs w:val="24"/>
+        </w:rPr>
+        <w:t>getFlightsByDestinationCountryId</w:t>
+      </w:r>
+      <w:proofErr w:type="spellEnd"/>
+      <w:r>
+        <w:rPr>
+          <w:rFonts w:asciiTheme="minorBidi" w:hAnsiTheme="minorBidi"/>
+          <w:b/>
+          <w:bCs/>
+          <w:color w:val="70AD47" w:themeColor="accent6"/>
+          <w:szCs w:val="24"/>
+        </w:rPr>
+        <w:t>(</w:t>
+      </w:r>
+      <w:proofErr w:type="spellStart"/>
+      <w:r>
+        <w:rPr>
+          <w:rFonts w:asciiTheme="minorBidi" w:hAnsiTheme="minorBidi"/>
+          <w:b/>
+          <w:bCs/>
+          <w:color w:val="70AD47" w:themeColor="accent6"/>
+          <w:szCs w:val="24"/>
+        </w:rPr>
+        <w:t>country_id</w:t>
+      </w:r>
+      <w:proofErr w:type="spellEnd"/>
+      <w:r>
+        <w:rPr>
+          <w:rFonts w:asciiTheme="minorBidi" w:hAnsiTheme="minorBidi"/>
+          <w:b/>
+          <w:bCs/>
+          <w:color w:val="70AD47" w:themeColor="accent6"/>
+          <w:szCs w:val="24"/>
+        </w:rPr>
+        <w:t>)</w:t>
+      </w:r>
+    </w:p>
+    <w:p>
+      <w:pPr>
+        <w:numPr>
+          <w:ilvl w:val="0"/>
+          <w:numId w:val="2"/>
+        </w:numPr>
+        <w:bidi w:val="0"/>
+        <w:spacing w:after="0" w:line="276" w:lineRule="auto"/>
+        <w:rPr>
+          <w:rFonts w:asciiTheme="minorBidi" w:hAnsiTheme="minorBidi"/>
+          <w:b/>
+          <w:bCs/>
+          <w:color w:val="70AD47" w:themeColor="accent6"/>
+          <w:szCs w:val="24"/>
+        </w:rPr>
+      </w:pPr>
+      <w:proofErr w:type="spellStart"/>
+      <w:r>
+        <w:rPr>
+          <w:rFonts w:asciiTheme="minorBidi" w:hAnsiTheme="minorBidi"/>
+          <w:b/>
+          <w:bCs/>
+          <w:color w:val="70AD47" w:themeColor="accent6"/>
+          <w:szCs w:val="24"/>
+        </w:rPr>
+        <w:t>getFlightsByDepartureDate</w:t>
+      </w:r>
+      <w:proofErr w:type="spellEnd"/>
+      <w:r>
+        <w:rPr>
+          <w:rFonts w:asciiTheme="minorBidi" w:hAnsiTheme="minorBidi"/>
+          <w:b/>
+          <w:bCs/>
+          <w:color w:val="70AD47" w:themeColor="accent6"/>
+          <w:szCs w:val="24"/>
+        </w:rPr>
+        <w:t>(date)</w:t>
+      </w:r>
+    </w:p>
+    <w:p>
+      <w:pPr>
+        <w:numPr>
+          <w:ilvl w:val="0"/>
+          <w:numId w:val="2"/>
+        </w:numPr>
+        <w:bidi w:val="0"/>
+        <w:spacing w:after="0" w:line="276" w:lineRule="auto"/>
+        <w:rPr>
+          <w:rFonts w:asciiTheme="minorBidi" w:hAnsiTheme="minorBidi"/>
+          <w:b/>
+          <w:bCs/>
+          <w:color w:val="70AD47" w:themeColor="accent6"/>
+          <w:szCs w:val="24"/>
+        </w:rPr>
+      </w:pPr>
+      <w:proofErr w:type="spellStart"/>
+      <w:r>
+        <w:rPr>
+          <w:rFonts w:asciiTheme="minorBidi" w:hAnsiTheme="minorBidi"/>
+          <w:b/>
+          <w:bCs/>
+          <w:color w:val="70AD47" w:themeColor="accent6"/>
+          <w:szCs w:val="24"/>
+        </w:rPr>
+        <w:t>getFlightsByLandingDate</w:t>
+      </w:r>
+      <w:proofErr w:type="spellEnd"/>
+      <w:r>
+        <w:rPr>
+          <w:rFonts w:asciiTheme="minorBidi" w:hAnsiTheme="minorBidi"/>
+          <w:b/>
+          <w:bCs/>
+          <w:color w:val="70AD47" w:themeColor="accent6"/>
+          <w:szCs w:val="24"/>
+        </w:rPr>
+        <w:t>(date)</w:t>
+      </w:r>
+    </w:p>
+    <w:p>
+      <w:pPr>
+        <w:numPr>
+          <w:ilvl w:val="0"/>
+          <w:numId w:val="2"/>
+        </w:numPr>
+        <w:bidi w:val="0"/>
+        <w:spacing w:after="0" w:line="276" w:lineRule="auto"/>
+        <w:rPr>
+          <w:rFonts w:asciiTheme="minorBidi" w:hAnsiTheme="minorBidi"/>
+          <w:b/>
+          <w:bCs/>
+          <w:color w:val="70AD47" w:themeColor="accent6"/>
+          <w:szCs w:val="24"/>
+        </w:rPr>
+      </w:pPr>
+      <w:proofErr w:type="spellStart"/>
+      <w:r>
+        <w:rPr>
+          <w:rFonts w:asciiTheme="minorBidi" w:hAnsiTheme="minorBidi"/>
+          <w:b/>
+          <w:bCs/>
+          <w:color w:val="70AD47" w:themeColor="accent6"/>
+          <w:szCs w:val="24"/>
+        </w:rPr>
+        <w:t>getFlightsByCustomer</w:t>
+      </w:r>
+      <w:proofErr w:type="spellEnd"/>
+      <w:r>
+        <w:rPr>
+          <w:rFonts w:asciiTheme="minorBidi" w:hAnsiTheme="minorBidi"/>
+          <w:b/>
+          <w:bCs/>
+          <w:color w:val="70AD47" w:themeColor="accent6"/>
+          <w:szCs w:val="24"/>
+        </w:rPr>
+        <w:t>(customer)</w:t>
+      </w:r>
+    </w:p>
+    <w:p>
+      <w:pPr>
+        <w:numPr>
+          <w:ilvl w:val="0"/>
+          <w:numId w:val="2"/>
+        </w:numPr>
+        <w:bidi w:val="0"/>
+        <w:spacing w:after="0" w:line="276" w:lineRule="auto"/>
+        <w:rPr>
+          <w:rFonts w:asciiTheme="minorBidi" w:hAnsiTheme="minorBidi"/>
+          <w:b/>
+          <w:bCs/>
+          <w:color w:val="70AD47" w:themeColor="accent6"/>
+          <w:szCs w:val="24"/>
+        </w:rPr>
+      </w:pPr>
+      <w:proofErr w:type="spellStart"/>
+      <w:r>
+        <w:rPr>
+          <w:rFonts w:asciiTheme="minorBidi" w:hAnsiTheme="minorBidi"/>
+          <w:b/>
+          <w:bCs/>
+          <w:color w:val="70AD47" w:themeColor="accent6"/>
+          <w:szCs w:val="24"/>
+        </w:rPr>
+        <w:t>getAirlinesByCountry</w:t>
+      </w:r>
+      <w:proofErr w:type="spellEnd"/>
+      <w:r>
+        <w:rPr>
+          <w:rFonts w:asciiTheme="minorBidi" w:hAnsiTheme="minorBidi"/>
+          <w:b/>
+          <w:bCs/>
+          <w:color w:val="70AD47" w:themeColor="accent6"/>
+          <w:szCs w:val="24"/>
+        </w:rPr>
+        <w:t>(</w:t>
+      </w:r>
+      <w:proofErr w:type="spellStart"/>
+      <w:r>
+        <w:rPr>
+          <w:rFonts w:asciiTheme="minorBidi" w:hAnsiTheme="minorBidi"/>
+          <w:b/>
+          <w:bCs/>
+          <w:color w:val="70AD47" w:themeColor="accent6"/>
+          <w:szCs w:val="24"/>
+        </w:rPr>
+        <w:t>country_id</w:t>
+      </w:r>
+      <w:proofErr w:type="spellEnd"/>
+      <w:r>
+        <w:rPr>
+          <w:rFonts w:asciiTheme="minorBidi" w:hAnsiTheme="minorBidi"/>
+          <w:b/>
+          <w:bCs/>
+          <w:color w:val="70AD47" w:themeColor="accent6"/>
+          <w:szCs w:val="24"/>
+        </w:rPr>
+        <w:t>)</w:t>
+      </w:r>
+    </w:p>
+    <w:p>
+      <w:pPr>
+        <w:pStyle w:val="a5"/>
+        <w:bidi w:val="0"/>
+        <w:rPr>
+          <w:rFonts w:asciiTheme="minorBidi" w:hAnsiTheme="minorBidi"/>
+          <w:color w:val="70AD47" w:themeColor="accent6"/>
+        </w:rPr>
+      </w:pPr>
     </w:p>
     <w:p>
       <w:pPr>
@@ -814,15 +1236,18 @@
         <w:bidi w:val="0"/>
         <w:rPr>
           <w:rFonts w:asciiTheme="minorBidi" w:hAnsiTheme="minorBidi"/>
+          <w:b/>
           <w:bCs/>
           <w:iCs/>
-          <w:color w:val="FFC000" w:themeColor="accent4"/>
-        </w:rPr>
-      </w:pPr>
-      <w:r>
-        <w:rPr>
-          <w:rFonts w:asciiTheme="minorBidi" w:hAnsiTheme="minorBidi"/>
-          <w:color w:val="FFC000" w:themeColor="accent4"/>
+          <w:color w:val="70AD47" w:themeColor="accent6"/>
+        </w:rPr>
+      </w:pPr>
+      <w:r>
+        <w:rPr>
+          <w:rFonts w:asciiTheme="minorBidi" w:hAnsiTheme="minorBidi"/>
+          <w:b/>
+          <w:bCs/>
+          <w:color w:val="70AD47" w:themeColor="accent6"/>
           <w:szCs w:val="24"/>
         </w:rPr>
         <w:t>Logger</w:t>
@@ -838,15 +1263,18 @@
         <w:bidi w:val="0"/>
         <w:rPr>
           <w:rFonts w:asciiTheme="minorBidi" w:hAnsiTheme="minorBidi"/>
+          <w:b/>
           <w:bCs/>
           <w:iCs/>
-          <w:color w:val="FFC000" w:themeColor="accent4"/>
-        </w:rPr>
-      </w:pPr>
-      <w:r>
-        <w:rPr>
-          <w:rFonts w:asciiTheme="minorBidi" w:hAnsiTheme="minorBidi"/>
-          <w:color w:val="FFC000" w:themeColor="accent4"/>
+          <w:color w:val="70AD47" w:themeColor="accent6"/>
+        </w:rPr>
+      </w:pPr>
+      <w:r>
+        <w:rPr>
+          <w:rFonts w:asciiTheme="minorBidi" w:hAnsiTheme="minorBidi"/>
+          <w:b/>
+          <w:bCs/>
+          <w:color w:val="70AD47" w:themeColor="accent6"/>
           <w:szCs w:val="24"/>
         </w:rPr>
         <w:t>Logger class-singleton</w:t>
@@ -854,7 +1282,9 @@
       <w:r>
         <w:rPr>
           <w:rFonts w:asciiTheme="minorBidi" w:hAnsiTheme="minorBidi"/>
-          <w:color w:val="FFC000" w:themeColor="accent4"/>
+          <w:b/>
+          <w:bCs/>
+          <w:color w:val="70AD47" w:themeColor="accent6"/>
           <w:szCs w:val="24"/>
         </w:rPr>
         <w:t>. Activation of every function</w:t>
@@ -862,7 +1292,9 @@
       <w:r>
         <w:rPr>
           <w:rFonts w:asciiTheme="minorBidi" w:hAnsiTheme="minorBidi"/>
-          <w:color w:val="FFC000" w:themeColor="accent4"/>
+          <w:b/>
+          <w:bCs/>
+          <w:color w:val="70AD47" w:themeColor="accent6"/>
           <w:szCs w:val="24"/>
         </w:rPr>
         <w:t xml:space="preserve"> from </w:t>
@@ -870,9 +1302,11 @@
       <w:r>
         <w:rPr>
           <w:rFonts w:asciiTheme="minorBidi" w:hAnsiTheme="minorBidi"/>
+          <w:b/>
+          <w:bCs/>
           <w:i/>
           <w:iCs/>
-          <w:color w:val="FFC000" w:themeColor="accent4"/>
+          <w:color w:val="70AD47" w:themeColor="accent6"/>
           <w:szCs w:val="24"/>
           <w:u w:val="single"/>
         </w:rPr>
@@ -1493,6 +1927,9 @@
         <w:ind w:left="2160"/>
         <w:rPr>
           <w:rFonts w:asciiTheme="minorBidi" w:hAnsiTheme="minorBidi"/>
+          <w:b/>
+          <w:bCs/>
+          <w:color w:val="70AD47" w:themeColor="accent6"/>
           <w:szCs w:val="24"/>
         </w:rPr>
       </w:pPr>
@@ -1507,12 +1944,18 @@
         <w:bidi w:val="0"/>
         <w:rPr>
           <w:rFonts w:asciiTheme="minorBidi" w:hAnsiTheme="minorBidi"/>
-          <w:szCs w:val="24"/>
-        </w:rPr>
-      </w:pPr>
-      <w:r>
-        <w:rPr>
-          <w:rFonts w:asciiTheme="minorBidi" w:hAnsiTheme="minorBidi"/>
+          <w:b/>
+          <w:bCs/>
+          <w:color w:val="70AD47" w:themeColor="accent6"/>
+          <w:szCs w:val="24"/>
+        </w:rPr>
+      </w:pPr>
+      <w:r>
+        <w:rPr>
+          <w:rFonts w:asciiTheme="minorBidi" w:hAnsiTheme="minorBidi"/>
+          <w:b/>
+          <w:bCs/>
+          <w:color w:val="70AD47" w:themeColor="accent6"/>
           <w:szCs w:val="24"/>
         </w:rPr>
         <w:t>Repository</w:t>
@@ -1528,14 +1971,21 @@
         <w:bidi w:val="0"/>
         <w:rPr>
           <w:rFonts w:asciiTheme="minorBidi" w:hAnsiTheme="minorBidi"/>
-          <w:szCs w:val="24"/>
-        </w:rPr>
-      </w:pPr>
-      <w:r>
-        <w:rPr>
-          <w:rFonts w:asciiTheme="minorBidi" w:hAnsiTheme="minorBidi"/>
-          <w:szCs w:val="24"/>
-        </w:rPr>
+          <w:b/>
+          <w:bCs/>
+          <w:color w:val="70AD47" w:themeColor="accent6"/>
+          <w:szCs w:val="24"/>
+        </w:rPr>
+      </w:pPr>
+      <w:r>
+        <w:rPr>
+          <w:rFonts w:asciiTheme="minorBidi" w:hAnsiTheme="minorBidi"/>
+          <w:b/>
+          <w:bCs/>
+          <w:color w:val="70AD47" w:themeColor="accent6"/>
+          <w:szCs w:val="24"/>
+        </w:rPr>
+        <w:lastRenderedPageBreak/>
         <w:t>Repository(class)</w:t>
       </w:r>
     </w:p>
@@ -1569,6 +2019,7 @@
     </w:p>
     <w:p>
       <w:pPr>
+        <w:pStyle w:val="a5"/>
         <w:numPr>
           <w:ilvl w:val="2"/>
           <w:numId w:val="13"/>
@@ -1577,13 +2028,46 @@
         <w:spacing w:after="0" w:line="276" w:lineRule="auto"/>
         <w:rPr>
           <w:rFonts w:asciiTheme="minorBidi" w:hAnsiTheme="minorBidi"/>
-          <w:szCs w:val="24"/>
-        </w:rPr>
-      </w:pPr>
-      <w:proofErr w:type="spellStart"/>
-      <w:r>
-        <w:rPr>
-          <w:rFonts w:asciiTheme="minorBidi" w:hAnsiTheme="minorBidi"/>
+          <w:b/>
+          <w:bCs/>
+          <w:color w:val="70AD47" w:themeColor="accent6"/>
+          <w:szCs w:val="24"/>
+        </w:rPr>
+      </w:pPr>
+      <w:r>
+        <w:rPr>
+          <w:rFonts w:asciiTheme="minorBidi" w:hAnsiTheme="minorBidi"/>
+          <w:b/>
+          <w:bCs/>
+          <w:color w:val="70AD47" w:themeColor="accent6"/>
+          <w:szCs w:val="24"/>
+        </w:rPr>
+        <w:t>Mega-Func for all SP</w:t>
+      </w:r>
+    </w:p>
+    <w:p>
+      <w:pPr>
+        <w:numPr>
+          <w:ilvl w:val="3"/>
+          <w:numId w:val="13"/>
+        </w:numPr>
+        <w:bidi w:val="0"/>
+        <w:spacing w:after="0" w:line="276" w:lineRule="auto"/>
+        <w:rPr>
+          <w:rFonts w:asciiTheme="minorBidi" w:hAnsiTheme="minorBidi"/>
+          <w:b/>
+          <w:bCs/>
+          <w:color w:val="70AD47" w:themeColor="accent6"/>
+          <w:szCs w:val="24"/>
+        </w:rPr>
+      </w:pPr>
+      <w:proofErr w:type="spellStart"/>
+      <w:r>
+        <w:rPr>
+          <w:rFonts w:asciiTheme="minorBidi" w:hAnsiTheme="minorBidi"/>
+          <w:b/>
+          <w:bCs/>
+          <w:color w:val="70AD47" w:themeColor="accent6"/>
           <w:szCs w:val="24"/>
         </w:rPr>
         <w:t>getFlightsByOriginCountryId</w:t>
@@ -1592,6 +2076,9 @@
       <w:r>
         <w:rPr>
           <w:rFonts w:asciiTheme="minorBidi" w:hAnsiTheme="minorBidi"/>
+          <w:b/>
+          <w:bCs/>
+          <w:color w:val="70AD47" w:themeColor="accent6"/>
           <w:szCs w:val="24"/>
         </w:rPr>
         <w:t>(</w:t>
@@ -1600,6 +2087,9 @@
       <w:r>
         <w:rPr>
           <w:rFonts w:asciiTheme="minorBidi" w:hAnsiTheme="minorBidi"/>
+          <w:b/>
+          <w:bCs/>
+          <w:color w:val="70AD47" w:themeColor="accent6"/>
           <w:szCs w:val="24"/>
         </w:rPr>
         <w:t>country_id</w:t>
@@ -1608,6 +2098,9 @@
       <w:r>
         <w:rPr>
           <w:rFonts w:asciiTheme="minorBidi" w:hAnsiTheme="minorBidi"/>
+          <w:b/>
+          <w:bCs/>
+          <w:color w:val="70AD47" w:themeColor="accent6"/>
           <w:szCs w:val="24"/>
         </w:rPr>
         <w:t>)</w:t>
@@ -1616,20 +2109,26 @@
     <w:p>
       <w:pPr>
         <w:numPr>
-          <w:ilvl w:val="2"/>
+          <w:ilvl w:val="3"/>
           <w:numId w:val="13"/>
         </w:numPr>
         <w:bidi w:val="0"/>
         <w:spacing w:after="0" w:line="276" w:lineRule="auto"/>
         <w:rPr>
           <w:rFonts w:asciiTheme="minorBidi" w:hAnsiTheme="minorBidi"/>
-          <w:szCs w:val="24"/>
-        </w:rPr>
-      </w:pPr>
-      <w:proofErr w:type="spellStart"/>
-      <w:r>
-        <w:rPr>
-          <w:rFonts w:asciiTheme="minorBidi" w:hAnsiTheme="minorBidi"/>
+          <w:b/>
+          <w:bCs/>
+          <w:color w:val="70AD47" w:themeColor="accent6"/>
+          <w:szCs w:val="24"/>
+        </w:rPr>
+      </w:pPr>
+      <w:proofErr w:type="spellStart"/>
+      <w:r>
+        <w:rPr>
+          <w:rFonts w:asciiTheme="minorBidi" w:hAnsiTheme="minorBidi"/>
+          <w:b/>
+          <w:bCs/>
+          <w:color w:val="70AD47" w:themeColor="accent6"/>
           <w:szCs w:val="24"/>
         </w:rPr>
         <w:t>getFlightsByDestinationCountryId</w:t>
@@ -1638,6 +2137,9 @@
       <w:r>
         <w:rPr>
           <w:rFonts w:asciiTheme="minorBidi" w:hAnsiTheme="minorBidi"/>
+          <w:b/>
+          <w:bCs/>
+          <w:color w:val="70AD47" w:themeColor="accent6"/>
           <w:szCs w:val="24"/>
         </w:rPr>
         <w:t>(</w:t>
@@ -1646,6 +2148,9 @@
       <w:r>
         <w:rPr>
           <w:rFonts w:asciiTheme="minorBidi" w:hAnsiTheme="minorBidi"/>
+          <w:b/>
+          <w:bCs/>
+          <w:color w:val="70AD47" w:themeColor="accent6"/>
           <w:szCs w:val="24"/>
         </w:rPr>
         <w:t>country_id</w:t>
@@ -1654,6 +2159,9 @@
       <w:r>
         <w:rPr>
           <w:rFonts w:asciiTheme="minorBidi" w:hAnsiTheme="minorBidi"/>
+          <w:b/>
+          <w:bCs/>
+          <w:color w:val="70AD47" w:themeColor="accent6"/>
           <w:szCs w:val="24"/>
         </w:rPr>
         <w:t>)</w:t>
@@ -1662,20 +2170,26 @@
     <w:p>
       <w:pPr>
         <w:numPr>
-          <w:ilvl w:val="2"/>
+          <w:ilvl w:val="3"/>
           <w:numId w:val="13"/>
         </w:numPr>
         <w:bidi w:val="0"/>
         <w:spacing w:after="0" w:line="276" w:lineRule="auto"/>
         <w:rPr>
           <w:rFonts w:asciiTheme="minorBidi" w:hAnsiTheme="minorBidi"/>
-          <w:szCs w:val="24"/>
-        </w:rPr>
-      </w:pPr>
-      <w:proofErr w:type="spellStart"/>
-      <w:r>
-        <w:rPr>
-          <w:rFonts w:asciiTheme="minorBidi" w:hAnsiTheme="minorBidi"/>
+          <w:b/>
+          <w:bCs/>
+          <w:color w:val="70AD47" w:themeColor="accent6"/>
+          <w:szCs w:val="24"/>
+        </w:rPr>
+      </w:pPr>
+      <w:proofErr w:type="spellStart"/>
+      <w:r>
+        <w:rPr>
+          <w:rFonts w:asciiTheme="minorBidi" w:hAnsiTheme="minorBidi"/>
+          <w:b/>
+          <w:bCs/>
+          <w:color w:val="70AD47" w:themeColor="accent6"/>
           <w:szCs w:val="24"/>
         </w:rPr>
         <w:t>getFlightsByDepartureDate</w:t>
@@ -1684,6 +2198,9 @@
       <w:r>
         <w:rPr>
           <w:rFonts w:asciiTheme="minorBidi" w:hAnsiTheme="minorBidi"/>
+          <w:b/>
+          <w:bCs/>
+          <w:color w:val="70AD47" w:themeColor="accent6"/>
           <w:szCs w:val="24"/>
         </w:rPr>
         <w:t>(date)</w:t>
@@ -1692,20 +2209,26 @@
     <w:p>
       <w:pPr>
         <w:numPr>
-          <w:ilvl w:val="2"/>
+          <w:ilvl w:val="3"/>
           <w:numId w:val="13"/>
         </w:numPr>
         <w:bidi w:val="0"/>
         <w:spacing w:after="0" w:line="276" w:lineRule="auto"/>
         <w:rPr>
           <w:rFonts w:asciiTheme="minorBidi" w:hAnsiTheme="minorBidi"/>
-          <w:szCs w:val="24"/>
-        </w:rPr>
-      </w:pPr>
-      <w:proofErr w:type="spellStart"/>
-      <w:r>
-        <w:rPr>
-          <w:rFonts w:asciiTheme="minorBidi" w:hAnsiTheme="minorBidi"/>
+          <w:b/>
+          <w:bCs/>
+          <w:color w:val="70AD47" w:themeColor="accent6"/>
+          <w:szCs w:val="24"/>
+        </w:rPr>
+      </w:pPr>
+      <w:proofErr w:type="spellStart"/>
+      <w:r>
+        <w:rPr>
+          <w:rFonts w:asciiTheme="minorBidi" w:hAnsiTheme="minorBidi"/>
+          <w:b/>
+          <w:bCs/>
+          <w:color w:val="70AD47" w:themeColor="accent6"/>
           <w:szCs w:val="24"/>
         </w:rPr>
         <w:t>getFlightsByLandingDate</w:t>
@@ -1714,6 +2237,9 @@
       <w:r>
         <w:rPr>
           <w:rFonts w:asciiTheme="minorBidi" w:hAnsiTheme="minorBidi"/>
+          <w:b/>
+          <w:bCs/>
+          <w:color w:val="70AD47" w:themeColor="accent6"/>
           <w:szCs w:val="24"/>
         </w:rPr>
         <w:t>(date)</w:t>
@@ -1723,17 +2249,23 @@
       <w:pPr>
         <w:pStyle w:val="a5"/>
         <w:numPr>
-          <w:ilvl w:val="2"/>
+          <w:ilvl w:val="3"/>
           <w:numId w:val="13"/>
         </w:numPr>
         <w:bidi w:val="0"/>
         <w:rPr>
           <w:rFonts w:asciiTheme="minorBidi" w:hAnsiTheme="minorBidi"/>
-        </w:rPr>
-      </w:pPr>
-      <w:r>
-        <w:rPr>
-          <w:rFonts w:asciiTheme="minorBidi" w:hAnsiTheme="minorBidi"/>
+          <w:b/>
+          <w:bCs/>
+          <w:color w:val="70AD47" w:themeColor="accent6"/>
+        </w:rPr>
+      </w:pPr>
+      <w:r>
+        <w:rPr>
+          <w:rFonts w:asciiTheme="minorBidi" w:hAnsiTheme="minorBidi"/>
+          <w:b/>
+          <w:bCs/>
+          <w:color w:val="70AD47" w:themeColor="accent6"/>
           <w:szCs w:val="24"/>
         </w:rPr>
         <w:t xml:space="preserve">SP: </w:t>
@@ -1742,6 +2274,9 @@
       <w:r>
         <w:rPr>
           <w:rFonts w:asciiTheme="minorBidi" w:hAnsiTheme="minorBidi"/>
+          <w:b/>
+          <w:bCs/>
+          <w:color w:val="70AD47" w:themeColor="accent6"/>
         </w:rPr>
         <w:t>get_flights_by_</w:t>
       </w:r>
@@ -1749,6 +2284,9 @@
       <w:r>
         <w:rPr>
           <w:rFonts w:asciiTheme="minorBidi" w:hAnsiTheme="minorBidi"/>
+          <w:b/>
+          <w:bCs/>
+          <w:color w:val="70AD47" w:themeColor="accent6"/>
         </w:rPr>
         <w:t>parameters</w:t>
       </w:r>
@@ -1756,6 +2294,9 @@
       <w:r>
         <w:rPr>
           <w:rFonts w:asciiTheme="minorBidi" w:hAnsiTheme="minorBidi"/>
+          <w:b/>
+          <w:bCs/>
+          <w:color w:val="70AD47" w:themeColor="accent6"/>
         </w:rPr>
         <w:t>(</w:t>
       </w:r>
@@ -1763,6 +2304,9 @@
       <w:r>
         <w:rPr>
           <w:rFonts w:asciiTheme="minorBidi" w:hAnsiTheme="minorBidi"/>
+          <w:b/>
+          <w:bCs/>
+          <w:color w:val="70AD47" w:themeColor="accent6"/>
         </w:rPr>
         <w:t>_</w:t>
       </w:r>
@@ -1770,6 +2314,9 @@
       <w:r>
         <w:rPr>
           <w:rFonts w:asciiTheme="minorBidi" w:hAnsiTheme="minorBidi"/>
+          <w:b/>
+          <w:bCs/>
+          <w:color w:val="70AD47" w:themeColor="accent6"/>
         </w:rPr>
         <w:t>origin_country_id</w:t>
       </w:r>
@@ -1777,6 +2324,9 @@
       <w:r>
         <w:rPr>
           <w:rFonts w:asciiTheme="minorBidi" w:hAnsiTheme="minorBidi"/>
+          <w:b/>
+          <w:bCs/>
+          <w:color w:val="70AD47" w:themeColor="accent6"/>
         </w:rPr>
         <w:t xml:space="preserve"> int, _</w:t>
       </w:r>
@@ -1784,6 +2334,9 @@
       <w:r>
         <w:rPr>
           <w:rFonts w:asciiTheme="minorBidi" w:hAnsiTheme="minorBidi"/>
+          <w:b/>
+          <w:bCs/>
+          <w:color w:val="70AD47" w:themeColor="accent6"/>
         </w:rPr>
         <w:t>destination_country_id</w:t>
       </w:r>
@@ -1791,6 +2344,9 @@
       <w:r>
         <w:rPr>
           <w:rFonts w:asciiTheme="minorBidi" w:hAnsiTheme="minorBidi"/>
+          <w:b/>
+          <w:bCs/>
+          <w:color w:val="70AD47" w:themeColor="accent6"/>
         </w:rPr>
         <w:t xml:space="preserve"> </w:t>
       </w:r>
@@ -1798,6 +2354,9 @@
       <w:r>
         <w:rPr>
           <w:rFonts w:asciiTheme="minorBidi" w:hAnsiTheme="minorBidi"/>
+          <w:b/>
+          <w:bCs/>
+          <w:color w:val="70AD47" w:themeColor="accent6"/>
         </w:rPr>
         <w:t>int,_date</w:t>
       </w:r>
@@ -1805,6 +2364,9 @@
       <w:r>
         <w:rPr>
           <w:rFonts w:asciiTheme="minorBidi" w:hAnsiTheme="minorBidi"/>
+          <w:b/>
+          <w:bCs/>
+          <w:color w:val="70AD47" w:themeColor="accent6"/>
         </w:rPr>
         <w:t xml:space="preserve"> date)</w:t>
       </w:r>
@@ -1813,17 +2375,23 @@
       <w:pPr>
         <w:pStyle w:val="a5"/>
         <w:numPr>
-          <w:ilvl w:val="2"/>
+          <w:ilvl w:val="3"/>
           <w:numId w:val="13"/>
         </w:numPr>
         <w:bidi w:val="0"/>
         <w:rPr>
           <w:rFonts w:asciiTheme="minorBidi" w:hAnsiTheme="minorBidi"/>
-        </w:rPr>
-      </w:pPr>
-      <w:r>
-        <w:rPr>
-          <w:rFonts w:asciiTheme="minorBidi" w:hAnsiTheme="minorBidi"/>
+          <w:b/>
+          <w:bCs/>
+          <w:color w:val="70AD47" w:themeColor="accent6"/>
+        </w:rPr>
+      </w:pPr>
+      <w:r>
+        <w:rPr>
+          <w:rFonts w:asciiTheme="minorBidi" w:hAnsiTheme="minorBidi"/>
+          <w:b/>
+          <w:bCs/>
+          <w:color w:val="70AD47" w:themeColor="accent6"/>
         </w:rPr>
         <w:t xml:space="preserve">SP: </w:t>
       </w:r>
@@ -1831,6 +2399,9 @@
       <w:r>
         <w:rPr>
           <w:rFonts w:asciiTheme="minorBidi" w:hAnsiTheme="minorBidi"/>
+          <w:b/>
+          <w:bCs/>
+          <w:color w:val="70AD47" w:themeColor="accent6"/>
         </w:rPr>
         <w:t>get_flights_by_airline_</w:t>
       </w:r>
@@ -1838,6 +2409,9 @@
       <w:r>
         <w:rPr>
           <w:rFonts w:asciiTheme="minorBidi" w:hAnsiTheme="minorBidi"/>
+          <w:b/>
+          <w:bCs/>
+          <w:color w:val="70AD47" w:themeColor="accent6"/>
         </w:rPr>
         <w:t>ID</w:t>
       </w:r>
@@ -1845,6 +2419,9 @@
       <w:r>
         <w:rPr>
           <w:rFonts w:asciiTheme="minorBidi" w:hAnsiTheme="minorBidi"/>
+          <w:b/>
+          <w:bCs/>
+          <w:color w:val="70AD47" w:themeColor="accent6"/>
         </w:rPr>
         <w:t>(</w:t>
       </w:r>
@@ -1852,6 +2429,9 @@
       <w:r>
         <w:rPr>
           <w:rFonts w:asciiTheme="minorBidi" w:hAnsiTheme="minorBidi"/>
+          <w:b/>
+          <w:bCs/>
+          <w:color w:val="70AD47" w:themeColor="accent6"/>
         </w:rPr>
         <w:t>_</w:t>
       </w:r>
@@ -1859,6 +2439,9 @@
       <w:r>
         <w:rPr>
           <w:rFonts w:asciiTheme="minorBidi" w:hAnsiTheme="minorBidi"/>
+          <w:b/>
+          <w:bCs/>
+          <w:color w:val="70AD47" w:themeColor="accent6"/>
         </w:rPr>
         <w:t>airline_id</w:t>
       </w:r>
@@ -1866,6 +2449,9 @@
       <w:r>
         <w:rPr>
           <w:rFonts w:asciiTheme="minorBidi" w:hAnsiTheme="minorBidi"/>
+          <w:b/>
+          <w:bCs/>
+          <w:color w:val="70AD47" w:themeColor="accent6"/>
         </w:rPr>
         <w:t xml:space="preserve"> </w:t>
       </w:r>
@@ -1873,6 +2459,9 @@
       <w:r>
         <w:rPr>
           <w:rFonts w:asciiTheme="minorBidi" w:hAnsiTheme="minorBidi"/>
+          <w:b/>
+          <w:bCs/>
+          <w:color w:val="70AD47" w:themeColor="accent6"/>
         </w:rPr>
         <w:t>bigint</w:t>
       </w:r>
@@ -1880,6 +2469,9 @@
       <w:r>
         <w:rPr>
           <w:rFonts w:asciiTheme="minorBidi" w:hAnsiTheme="minorBidi"/>
+          <w:b/>
+          <w:bCs/>
+          <w:color w:val="70AD47" w:themeColor="accent6"/>
         </w:rPr>
         <w:t>)</w:t>
       </w:r>
@@ -1888,25 +2480,33 @@
       <w:pPr>
         <w:pStyle w:val="a5"/>
         <w:numPr>
-          <w:ilvl w:val="2"/>
+          <w:ilvl w:val="3"/>
           <w:numId w:val="13"/>
         </w:numPr>
         <w:bidi w:val="0"/>
         <w:rPr>
           <w:rFonts w:asciiTheme="minorBidi" w:hAnsiTheme="minorBidi"/>
-        </w:rPr>
-      </w:pPr>
-      <w:r>
-        <w:rPr>
-          <w:rFonts w:asciiTheme="minorBidi" w:hAnsiTheme="minorBidi"/>
-        </w:rPr>
-        <w:lastRenderedPageBreak/>
+          <w:b/>
+          <w:bCs/>
+          <w:color w:val="70AD47" w:themeColor="accent6"/>
+        </w:rPr>
+      </w:pPr>
+      <w:r>
+        <w:rPr>
+          <w:rFonts w:asciiTheme="minorBidi" w:hAnsiTheme="minorBidi"/>
+          <w:b/>
+          <w:bCs/>
+          <w:color w:val="70AD47" w:themeColor="accent6"/>
+        </w:rPr>
         <w:t>SP: get_arrival_flights_12</w:t>
       </w:r>
       <w:proofErr w:type="gramStart"/>
       <w:r>
         <w:rPr>
           <w:rFonts w:asciiTheme="minorBidi" w:hAnsiTheme="minorBidi"/>
+          <w:b/>
+          <w:bCs/>
+          <w:color w:val="70AD47" w:themeColor="accent6"/>
         </w:rPr>
         <w:t>hours(</w:t>
       </w:r>
@@ -1914,6 +2514,9 @@
       <w:r>
         <w:rPr>
           <w:rFonts w:asciiTheme="minorBidi" w:hAnsiTheme="minorBidi"/>
+          <w:b/>
+          <w:bCs/>
+          <w:color w:val="70AD47" w:themeColor="accent6"/>
         </w:rPr>
         <w:t>_</w:t>
       </w:r>
@@ -1921,6 +2524,9 @@
       <w:r>
         <w:rPr>
           <w:rFonts w:asciiTheme="minorBidi" w:hAnsiTheme="minorBidi"/>
+          <w:b/>
+          <w:bCs/>
+          <w:color w:val="70AD47" w:themeColor="accent6"/>
         </w:rPr>
         <w:t>country_id</w:t>
       </w:r>
@@ -1928,6 +2534,9 @@
       <w:r>
         <w:rPr>
           <w:rFonts w:asciiTheme="minorBidi" w:hAnsiTheme="minorBidi"/>
+          <w:b/>
+          <w:bCs/>
+          <w:color w:val="70AD47" w:themeColor="accent6"/>
         </w:rPr>
         <w:t xml:space="preserve"> int)</w:t>
       </w:r>
@@ -1936,17 +2545,23 @@
       <w:pPr>
         <w:pStyle w:val="a5"/>
         <w:numPr>
-          <w:ilvl w:val="2"/>
+          <w:ilvl w:val="3"/>
           <w:numId w:val="13"/>
         </w:numPr>
         <w:bidi w:val="0"/>
         <w:rPr>
           <w:rFonts w:asciiTheme="minorBidi" w:hAnsiTheme="minorBidi"/>
-        </w:rPr>
-      </w:pPr>
-      <w:r>
-        <w:rPr>
-          <w:rFonts w:asciiTheme="minorBidi" w:hAnsiTheme="minorBidi"/>
+          <w:b/>
+          <w:bCs/>
+          <w:color w:val="70AD47" w:themeColor="accent6"/>
+        </w:rPr>
+      </w:pPr>
+      <w:r>
+        <w:rPr>
+          <w:rFonts w:asciiTheme="minorBidi" w:hAnsiTheme="minorBidi"/>
+          <w:b/>
+          <w:bCs/>
+          <w:color w:val="70AD47" w:themeColor="accent6"/>
         </w:rPr>
         <w:t>SP: get_departure_flights_12</w:t>
       </w:r>
@@ -1954,6 +2569,9 @@
       <w:r>
         <w:rPr>
           <w:rFonts w:asciiTheme="minorBidi" w:hAnsiTheme="minorBidi"/>
+          <w:b/>
+          <w:bCs/>
+          <w:color w:val="70AD47" w:themeColor="accent6"/>
         </w:rPr>
         <w:t>hours(</w:t>
       </w:r>
@@ -1961,6 +2579,9 @@
       <w:r>
         <w:rPr>
           <w:rFonts w:asciiTheme="minorBidi" w:hAnsiTheme="minorBidi"/>
+          <w:b/>
+          <w:bCs/>
+          <w:color w:val="70AD47" w:themeColor="accent6"/>
         </w:rPr>
         <w:t>_</w:t>
       </w:r>
@@ -1968,6 +2589,9 @@
       <w:r>
         <w:rPr>
           <w:rFonts w:asciiTheme="minorBidi" w:hAnsiTheme="minorBidi"/>
+          <w:b/>
+          <w:bCs/>
+          <w:color w:val="70AD47" w:themeColor="accent6"/>
         </w:rPr>
         <w:t>country_id</w:t>
       </w:r>
@@ -1975,6 +2599,9 @@
       <w:r>
         <w:rPr>
           <w:rFonts w:asciiTheme="minorBidi" w:hAnsiTheme="minorBidi"/>
+          <w:b/>
+          <w:bCs/>
+          <w:color w:val="70AD47" w:themeColor="accent6"/>
         </w:rPr>
         <w:t xml:space="preserve"> int)</w:t>
       </w:r>
@@ -1982,20 +2609,26 @@
     <w:p>
       <w:pPr>
         <w:numPr>
-          <w:ilvl w:val="2"/>
+          <w:ilvl w:val="3"/>
           <w:numId w:val="13"/>
         </w:numPr>
         <w:bidi w:val="0"/>
         <w:spacing w:after="0" w:line="276" w:lineRule="auto"/>
         <w:rPr>
           <w:rFonts w:asciiTheme="minorBidi" w:hAnsiTheme="minorBidi"/>
-          <w:szCs w:val="24"/>
-        </w:rPr>
-      </w:pPr>
-      <w:proofErr w:type="spellStart"/>
-      <w:r>
-        <w:rPr>
-          <w:rFonts w:asciiTheme="minorBidi" w:hAnsiTheme="minorBidi"/>
+          <w:b/>
+          <w:bCs/>
+          <w:color w:val="70AD47" w:themeColor="accent6"/>
+          <w:szCs w:val="24"/>
+        </w:rPr>
+      </w:pPr>
+      <w:proofErr w:type="spellStart"/>
+      <w:r>
+        <w:rPr>
+          <w:rFonts w:asciiTheme="minorBidi" w:hAnsiTheme="minorBidi"/>
+          <w:b/>
+          <w:bCs/>
+          <w:color w:val="70AD47" w:themeColor="accent6"/>
           <w:szCs w:val="24"/>
         </w:rPr>
         <w:t>getFlightsByCustomer</w:t>
@@ -2004,6 +2637,9 @@
       <w:r>
         <w:rPr>
           <w:rFonts w:asciiTheme="minorBidi" w:hAnsiTheme="minorBidi"/>
+          <w:b/>
+          <w:bCs/>
+          <w:color w:val="70AD47" w:themeColor="accent6"/>
           <w:szCs w:val="24"/>
         </w:rPr>
         <w:t>(customer)</w:t>
@@ -2012,19 +2648,25 @@
     <w:p>
       <w:pPr>
         <w:numPr>
-          <w:ilvl w:val="2"/>
+          <w:ilvl w:val="3"/>
           <w:numId w:val="13"/>
         </w:numPr>
         <w:bidi w:val="0"/>
         <w:spacing w:after="0" w:line="276" w:lineRule="auto"/>
         <w:rPr>
           <w:rFonts w:asciiTheme="minorBidi" w:hAnsiTheme="minorBidi"/>
-          <w:szCs w:val="24"/>
-        </w:rPr>
-      </w:pPr>
-      <w:r>
-        <w:rPr>
-          <w:rFonts w:asciiTheme="minorBidi" w:hAnsiTheme="minorBidi"/>
+          <w:b/>
+          <w:bCs/>
+          <w:color w:val="70AD47" w:themeColor="accent6"/>
+          <w:szCs w:val="24"/>
+        </w:rPr>
+      </w:pPr>
+      <w:r>
+        <w:rPr>
+          <w:rFonts w:asciiTheme="minorBidi" w:hAnsiTheme="minorBidi"/>
+          <w:b/>
+          <w:bCs/>
+          <w:color w:val="70AD47" w:themeColor="accent6"/>
           <w:szCs w:val="24"/>
         </w:rPr>
         <w:t xml:space="preserve">SP: </w:t>
@@ -2033,6 +2675,9 @@
       <w:r>
         <w:rPr>
           <w:rFonts w:asciiTheme="minorBidi" w:hAnsiTheme="minorBidi"/>
+          <w:b/>
+          <w:bCs/>
+          <w:color w:val="70AD47" w:themeColor="accent6"/>
         </w:rPr>
         <w:t>get_tickets_by_</w:t>
       </w:r>
@@ -2040,6 +2685,9 @@
       <w:r>
         <w:rPr>
           <w:rFonts w:asciiTheme="minorBidi" w:hAnsiTheme="minorBidi"/>
+          <w:b/>
+          <w:bCs/>
+          <w:color w:val="70AD47" w:themeColor="accent6"/>
         </w:rPr>
         <w:t>customer</w:t>
       </w:r>
@@ -2047,6 +2695,9 @@
       <w:r>
         <w:rPr>
           <w:rFonts w:asciiTheme="minorBidi" w:hAnsiTheme="minorBidi"/>
+          <w:b/>
+          <w:bCs/>
+          <w:color w:val="70AD47" w:themeColor="accent6"/>
         </w:rPr>
         <w:t>(</w:t>
       </w:r>
@@ -2054,6 +2705,9 @@
       <w:r>
         <w:rPr>
           <w:rFonts w:asciiTheme="minorBidi" w:hAnsiTheme="minorBidi"/>
+          <w:b/>
+          <w:bCs/>
+          <w:color w:val="70AD47" w:themeColor="accent6"/>
         </w:rPr>
         <w:t>_</w:t>
       </w:r>
@@ -2061,6 +2715,9 @@
       <w:r>
         <w:rPr>
           <w:rFonts w:asciiTheme="minorBidi" w:hAnsiTheme="minorBidi"/>
+          <w:b/>
+          <w:bCs/>
+          <w:color w:val="70AD47" w:themeColor="accent6"/>
         </w:rPr>
         <w:t>customer_id</w:t>
       </w:r>
@@ -2068,6 +2725,9 @@
       <w:r>
         <w:rPr>
           <w:rFonts w:asciiTheme="minorBidi" w:hAnsiTheme="minorBidi"/>
+          <w:b/>
+          <w:bCs/>
+          <w:color w:val="70AD47" w:themeColor="accent6"/>
         </w:rPr>
         <w:t xml:space="preserve"> int)</w:t>
       </w:r>
@@ -2076,18 +2736,24 @@
       <w:pPr>
         <w:pStyle w:val="a5"/>
         <w:numPr>
-          <w:ilvl w:val="2"/>
+          <w:ilvl w:val="3"/>
           <w:numId w:val="13"/>
         </w:numPr>
         <w:bidi w:val="0"/>
         <w:rPr>
           <w:rFonts w:asciiTheme="minorBidi" w:hAnsiTheme="minorBidi"/>
-          <w:szCs w:val="24"/>
-        </w:rPr>
-      </w:pPr>
-      <w:r>
-        <w:rPr>
-          <w:rFonts w:asciiTheme="minorBidi" w:hAnsiTheme="minorBidi"/>
+          <w:b/>
+          <w:bCs/>
+          <w:color w:val="70AD47" w:themeColor="accent6"/>
+          <w:szCs w:val="24"/>
+        </w:rPr>
+      </w:pPr>
+      <w:r>
+        <w:rPr>
+          <w:rFonts w:asciiTheme="minorBidi" w:hAnsiTheme="minorBidi"/>
+          <w:b/>
+          <w:bCs/>
+          <w:color w:val="70AD47" w:themeColor="accent6"/>
           <w:szCs w:val="24"/>
         </w:rPr>
         <w:t xml:space="preserve">SP: </w:t>
@@ -2096,6 +2762,9 @@
       <w:r>
         <w:rPr>
           <w:rFonts w:asciiTheme="minorBidi" w:hAnsiTheme="minorBidi"/>
+          <w:b/>
+          <w:bCs/>
+          <w:color w:val="70AD47" w:themeColor="accent6"/>
         </w:rPr>
         <w:t>get_user_by_</w:t>
       </w:r>
@@ -2103,6 +2772,9 @@
       <w:r>
         <w:rPr>
           <w:rFonts w:asciiTheme="minorBidi" w:hAnsiTheme="minorBidi"/>
+          <w:b/>
+          <w:bCs/>
+          <w:color w:val="70AD47" w:themeColor="accent6"/>
         </w:rPr>
         <w:t>username</w:t>
       </w:r>
@@ -2110,6 +2782,9 @@
       <w:r>
         <w:rPr>
           <w:rFonts w:asciiTheme="minorBidi" w:hAnsiTheme="minorBidi"/>
+          <w:b/>
+          <w:bCs/>
+          <w:color w:val="70AD47" w:themeColor="accent6"/>
         </w:rPr>
         <w:t>(</w:t>
       </w:r>
@@ -2117,6 +2792,9 @@
       <w:r>
         <w:rPr>
           <w:rFonts w:asciiTheme="minorBidi" w:hAnsiTheme="minorBidi"/>
+          <w:b/>
+          <w:bCs/>
+          <w:color w:val="70AD47" w:themeColor="accent6"/>
         </w:rPr>
         <w:t xml:space="preserve">_username </w:t>
       </w:r>
@@ -2124,6 +2802,9 @@
       <w:r>
         <w:rPr>
           <w:rFonts w:asciiTheme="minorBidi" w:hAnsiTheme="minorBidi"/>
+          <w:b/>
+          <w:bCs/>
+          <w:color w:val="70AD47" w:themeColor="accent6"/>
         </w:rPr>
         <w:t>tex</w:t>
       </w:r>
@@ -2131,6 +2812,9 @@
       <w:r>
         <w:rPr>
           <w:rFonts w:asciiTheme="minorBidi" w:hAnsiTheme="minorBidi"/>
+          <w:b/>
+          <w:bCs/>
+          <w:color w:val="70AD47" w:themeColor="accent6"/>
         </w:rPr>
         <w:t>)</w:t>
       </w:r>
@@ -2138,20 +2822,26 @@
     <w:p>
       <w:pPr>
         <w:numPr>
-          <w:ilvl w:val="2"/>
+          <w:ilvl w:val="3"/>
           <w:numId w:val="13"/>
         </w:numPr>
         <w:bidi w:val="0"/>
         <w:spacing w:after="0" w:line="276" w:lineRule="auto"/>
         <w:rPr>
           <w:rFonts w:asciiTheme="minorBidi" w:hAnsiTheme="minorBidi"/>
-          <w:szCs w:val="24"/>
-        </w:rPr>
-      </w:pPr>
-      <w:proofErr w:type="spellStart"/>
-      <w:r>
-        <w:rPr>
-          <w:rFonts w:asciiTheme="minorBidi" w:hAnsiTheme="minorBidi"/>
+          <w:b/>
+          <w:bCs/>
+          <w:color w:val="70AD47" w:themeColor="accent6"/>
+          <w:szCs w:val="24"/>
+        </w:rPr>
+      </w:pPr>
+      <w:proofErr w:type="spellStart"/>
+      <w:r>
+        <w:rPr>
+          <w:rFonts w:asciiTheme="minorBidi" w:hAnsiTheme="minorBidi"/>
+          <w:b/>
+          <w:bCs/>
+          <w:color w:val="70AD47" w:themeColor="accent6"/>
           <w:szCs w:val="24"/>
         </w:rPr>
         <w:t>getAirlinesByCountry</w:t>
@@ -2160,6 +2850,9 @@
       <w:r>
         <w:rPr>
           <w:rFonts w:asciiTheme="minorBidi" w:hAnsiTheme="minorBidi"/>
+          <w:b/>
+          <w:bCs/>
+          <w:color w:val="70AD47" w:themeColor="accent6"/>
           <w:szCs w:val="24"/>
         </w:rPr>
         <w:t>(</w:t>
@@ -2168,6 +2861,9 @@
       <w:r>
         <w:rPr>
           <w:rFonts w:asciiTheme="minorBidi" w:hAnsiTheme="minorBidi"/>
+          <w:b/>
+          <w:bCs/>
+          <w:color w:val="70AD47" w:themeColor="accent6"/>
           <w:szCs w:val="24"/>
         </w:rPr>
         <w:t>country_id</w:t>
@@ -2176,6 +2872,9 @@
       <w:r>
         <w:rPr>
           <w:rFonts w:asciiTheme="minorBidi" w:hAnsiTheme="minorBidi"/>
+          <w:b/>
+          <w:bCs/>
+          <w:color w:val="70AD47" w:themeColor="accent6"/>
           <w:szCs w:val="24"/>
         </w:rPr>
         <w:t>)</w:t>
@@ -2185,17 +2884,23 @@
       <w:pPr>
         <w:pStyle w:val="a5"/>
         <w:numPr>
-          <w:ilvl w:val="2"/>
+          <w:ilvl w:val="3"/>
           <w:numId w:val="13"/>
         </w:numPr>
         <w:bidi w:val="0"/>
         <w:rPr>
           <w:rFonts w:asciiTheme="minorBidi" w:hAnsiTheme="minorBidi"/>
-        </w:rPr>
-      </w:pPr>
-      <w:r>
-        <w:rPr>
-          <w:rFonts w:asciiTheme="minorBidi" w:hAnsiTheme="minorBidi"/>
+          <w:b/>
+          <w:bCs/>
+          <w:color w:val="70AD47" w:themeColor="accent6"/>
+        </w:rPr>
+      </w:pPr>
+      <w:r>
+        <w:rPr>
+          <w:rFonts w:asciiTheme="minorBidi" w:hAnsiTheme="minorBidi"/>
+          <w:b/>
+          <w:bCs/>
+          <w:color w:val="70AD47" w:themeColor="accent6"/>
           <w:szCs w:val="24"/>
         </w:rPr>
         <w:t xml:space="preserve">SP: </w:t>
@@ -2204,6 +2909,9 @@
       <w:r>
         <w:rPr>
           <w:rFonts w:asciiTheme="minorBidi" w:hAnsiTheme="minorBidi"/>
+          <w:b/>
+          <w:bCs/>
+          <w:color w:val="70AD47" w:themeColor="accent6"/>
         </w:rPr>
         <w:t>get_airline_by_</w:t>
       </w:r>
@@ -2211,6 +2919,9 @@
       <w:r>
         <w:rPr>
           <w:rFonts w:asciiTheme="minorBidi" w:hAnsiTheme="minorBidi"/>
+          <w:b/>
+          <w:bCs/>
+          <w:color w:val="70AD47" w:themeColor="accent6"/>
         </w:rPr>
         <w:t>username</w:t>
       </w:r>
@@ -2218,6 +2929,9 @@
       <w:r>
         <w:rPr>
           <w:rFonts w:asciiTheme="minorBidi" w:hAnsiTheme="minorBidi"/>
+          <w:b/>
+          <w:bCs/>
+          <w:color w:val="70AD47" w:themeColor="accent6"/>
         </w:rPr>
         <w:t>(</w:t>
       </w:r>
@@ -2225,6 +2939,9 @@
       <w:r>
         <w:rPr>
           <w:rFonts w:asciiTheme="minorBidi" w:hAnsiTheme="minorBidi"/>
+          <w:b/>
+          <w:bCs/>
+          <w:color w:val="70AD47" w:themeColor="accent6"/>
         </w:rPr>
         <w:t>_username text)</w:t>
       </w:r>
@@ -2233,19 +2950,25 @@
       <w:pPr>
         <w:pStyle w:val="a5"/>
         <w:numPr>
-          <w:ilvl w:val="2"/>
+          <w:ilvl w:val="3"/>
           <w:numId w:val="13"/>
         </w:numPr>
         <w:bidi w:val="0"/>
         <w:spacing w:after="0" w:line="276" w:lineRule="auto"/>
         <w:rPr>
           <w:rFonts w:asciiTheme="minorBidi" w:hAnsiTheme="minorBidi"/>
-          <w:szCs w:val="24"/>
-        </w:rPr>
-      </w:pPr>
-      <w:r>
-        <w:rPr>
-          <w:rFonts w:asciiTheme="minorBidi" w:hAnsiTheme="minorBidi"/>
+          <w:b/>
+          <w:bCs/>
+          <w:color w:val="70AD47" w:themeColor="accent6"/>
+          <w:szCs w:val="24"/>
+        </w:rPr>
+      </w:pPr>
+      <w:r>
+        <w:rPr>
+          <w:rFonts w:asciiTheme="minorBidi" w:hAnsiTheme="minorBidi"/>
+          <w:b/>
+          <w:bCs/>
+          <w:color w:val="70AD47" w:themeColor="accent6"/>
           <w:szCs w:val="24"/>
         </w:rPr>
         <w:t xml:space="preserve">SP: </w:t>
@@ -2254,6 +2977,9 @@
       <w:r>
         <w:rPr>
           <w:rFonts w:asciiTheme="minorBidi" w:hAnsiTheme="minorBidi"/>
+          <w:b/>
+          <w:bCs/>
+          <w:color w:val="70AD47" w:themeColor="accent6"/>
           <w:szCs w:val="24"/>
         </w:rPr>
         <w:t>get_customer_by_</w:t>
@@ -2262,6 +2988,9 @@
       <w:r>
         <w:rPr>
           <w:rFonts w:asciiTheme="minorBidi" w:hAnsiTheme="minorBidi"/>
+          <w:b/>
+          <w:bCs/>
+          <w:color w:val="70AD47" w:themeColor="accent6"/>
           <w:szCs w:val="24"/>
         </w:rPr>
         <w:t>username</w:t>
@@ -2270,6 +2999,9 @@
       <w:r>
         <w:rPr>
           <w:rFonts w:asciiTheme="minorBidi" w:hAnsiTheme="minorBidi"/>
+          <w:b/>
+          <w:bCs/>
+          <w:color w:val="70AD47" w:themeColor="accent6"/>
           <w:szCs w:val="24"/>
         </w:rPr>
         <w:t>(</w:t>
@@ -2278,40 +3010,64 @@
       <w:r>
         <w:rPr>
           <w:rFonts w:asciiTheme="minorBidi" w:hAnsiTheme="minorBidi"/>
-          <w:szCs w:val="24"/>
-        </w:rPr>
-        <w:t>_username text</w:t>
-      </w:r>
-      <w:r>
-        <w:rPr>
-          <w:rFonts w:asciiTheme="minorBidi" w:hAnsiTheme="minorBidi"/>
-          <w:b/>
-          <w:szCs w:val="24"/>
-        </w:rPr>
-        <w:t>)</w:t>
-      </w:r>
-    </w:p>
-    <w:p>
-      <w:pPr>
-        <w:bidi w:val="0"/>
-        <w:spacing w:after="0" w:line="276" w:lineRule="auto"/>
-        <w:ind w:left="2160"/>
-        <w:rPr>
-          <w:rFonts w:asciiTheme="minorBidi" w:hAnsiTheme="minorBidi"/>
-          <w:szCs w:val="24"/>
-        </w:rPr>
-      </w:pPr>
-    </w:p>
-    <w:p>
-      <w:pPr>
-        <w:bidi w:val="0"/>
-        <w:spacing w:after="0" w:line="276" w:lineRule="auto"/>
-        <w:ind w:left="2160"/>
-        <w:rPr>
-          <w:rFonts w:asciiTheme="minorBidi" w:hAnsiTheme="minorBidi"/>
-          <w:szCs w:val="24"/>
-        </w:rPr>
-      </w:pPr>
+          <w:b/>
+          <w:bCs/>
+          <w:color w:val="70AD47" w:themeColor="accent6"/>
+          <w:szCs w:val="24"/>
+        </w:rPr>
+        <w:t>_username text)</w:t>
+      </w:r>
+    </w:p>
+    <w:p>
+      <w:pPr>
+        <w:bidi w:val="0"/>
+        <w:spacing w:after="0" w:line="276" w:lineRule="auto"/>
+        <w:rPr>
+          <w:rFonts w:asciiTheme="minorBidi" w:hAnsiTheme="minorBidi"/>
+          <w:szCs w:val="24"/>
+        </w:rPr>
+      </w:pPr>
+    </w:p>
+    <w:p>
+      <w:pPr>
+        <w:bidi w:val="0"/>
+        <w:spacing w:after="0" w:line="276" w:lineRule="auto"/>
+        <w:ind w:left="360"/>
+        <w:rPr>
+          <w:rFonts w:asciiTheme="minorBidi" w:hAnsiTheme="minorBidi"/>
+          <w:szCs w:val="24"/>
+        </w:rPr>
+      </w:pPr>
+      <w:r>
+        <w:rPr>
+          <w:rFonts w:asciiTheme="minorBidi" w:hAnsiTheme="minorBidi"/>
+          <w:szCs w:val="24"/>
+          <w:highlight w:val="cyan"/>
+        </w:rPr>
+        <w:t>[SP</w:t>
+      </w:r>
+      <w:r>
+        <w:rPr>
+          <w:rFonts w:asciiTheme="minorBidi" w:hAnsiTheme="minorBidi"/>
+          <w:szCs w:val="24"/>
+        </w:rPr>
+        <w:t xml:space="preserve">, </w:t>
+      </w:r>
+      <w:r>
+        <w:rPr>
+          <w:rFonts w:asciiTheme="minorBidi" w:hAnsiTheme="minorBidi"/>
+          <w:szCs w:val="24"/>
+          <w:highlight w:val="yellow"/>
+        </w:rPr>
+        <w:t>CRUD</w:t>
+      </w:r>
+      <w:r>
+        <w:rPr>
+          <w:rFonts w:asciiTheme="minorBidi" w:hAnsiTheme="minorBidi"/>
+          <w:szCs w:val="24"/>
+        </w:rPr>
+        <w:t>]</w:t>
+      </w:r>
     </w:p>
     <w:p>
       <w:pPr>
@@ -2323,12 +3079,14 @@
         <w:bidi w:val="0"/>
         <w:rPr>
           <w:rFonts w:asciiTheme="minorBidi" w:hAnsiTheme="minorBidi"/>
-        </w:rPr>
-      </w:pPr>
-      <w:proofErr w:type="spellStart"/>
-      <w:r>
-        <w:rPr>
-          <w:rFonts w:asciiTheme="minorBidi" w:hAnsiTheme="minorBidi"/>
+          <w:color w:val="70AD47" w:themeColor="accent6"/>
+        </w:rPr>
+      </w:pPr>
+      <w:proofErr w:type="spellStart"/>
+      <w:r>
+        <w:rPr>
+          <w:rFonts w:asciiTheme="minorBidi" w:hAnsiTheme="minorBidi"/>
+          <w:color w:val="70AD47" w:themeColor="accent6"/>
           <w:szCs w:val="24"/>
         </w:rPr>
         <w:t>FacadeBase</w:t>
@@ -2345,6 +3103,7 @@
         <w:bidi w:val="0"/>
         <w:rPr>
           <w:rFonts w:asciiTheme="minorBidi" w:hAnsiTheme="minorBidi"/>
+          <w:color w:val="70AD47" w:themeColor="accent6"/>
         </w:rPr>
       </w:pPr>
       <w:bookmarkStart w:id="0" w:name="_Hlk155698148"/>
@@ -2352,6 +3111,7 @@
       <w:r>
         <w:rPr>
           <w:rFonts w:asciiTheme="minorBidi" w:hAnsiTheme="minorBidi"/>
+          <w:color w:val="70AD47" w:themeColor="accent6"/>
           <w:szCs w:val="24"/>
         </w:rPr>
         <w:t>FacadeBase</w:t>
@@ -2361,6 +3121,7 @@
       <w:r>
         <w:rPr>
           <w:rFonts w:asciiTheme="minorBidi" w:hAnsiTheme="minorBidi"/>
+          <w:color w:val="70AD47" w:themeColor="accent6"/>
           <w:szCs w:val="24"/>
         </w:rPr>
         <w:t xml:space="preserve"> (parent class)</w:t>
@@ -2376,14 +3137,22 @@
         <w:spacing w:after="0" w:line="276" w:lineRule="auto"/>
         <w:rPr>
           <w:rFonts w:asciiTheme="minorBidi" w:hAnsiTheme="minorBidi"/>
-          <w:szCs w:val="24"/>
-        </w:rPr>
-      </w:pPr>
-      <w:proofErr w:type="spellStart"/>
-      <w:r>
-        <w:rPr>
-          <w:rFonts w:asciiTheme="minorBidi" w:hAnsiTheme="minorBidi"/>
-          <w:szCs w:val="24"/>
+          <w:b/>
+          <w:bCs/>
+          <w:color w:val="70AD47" w:themeColor="accent6"/>
+          <w:szCs w:val="24"/>
+          <w:highlight w:val="yellow"/>
+        </w:rPr>
+      </w:pPr>
+      <w:proofErr w:type="spellStart"/>
+      <w:r>
+        <w:rPr>
+          <w:rFonts w:asciiTheme="minorBidi" w:hAnsiTheme="minorBidi"/>
+          <w:b/>
+          <w:bCs/>
+          <w:color w:val="70AD47" w:themeColor="accent6"/>
+          <w:szCs w:val="24"/>
+          <w:highlight w:val="yellow"/>
         </w:rPr>
         <w:t>get_all_</w:t>
       </w:r>
@@ -2391,7 +3160,11 @@
       <w:r>
         <w:rPr>
           <w:rFonts w:asciiTheme="minorBidi" w:hAnsiTheme="minorBidi"/>
-          <w:szCs w:val="24"/>
+          <w:b/>
+          <w:bCs/>
+          <w:color w:val="70AD47" w:themeColor="accent6"/>
+          <w:szCs w:val="24"/>
+          <w:highlight w:val="yellow"/>
         </w:rPr>
         <w:t>flights</w:t>
       </w:r>
@@ -2399,7 +3172,11 @@
       <w:r>
         <w:rPr>
           <w:rFonts w:asciiTheme="minorBidi" w:hAnsiTheme="minorBidi"/>
-          <w:szCs w:val="24"/>
+          <w:b/>
+          <w:bCs/>
+          <w:color w:val="70AD47" w:themeColor="accent6"/>
+          <w:szCs w:val="24"/>
+          <w:highlight w:val="yellow"/>
         </w:rPr>
         <w:t>(</w:t>
       </w:r>
@@ -2407,7 +3184,11 @@
       <w:r>
         <w:rPr>
           <w:rFonts w:asciiTheme="minorBidi" w:hAnsiTheme="minorBidi"/>
-          <w:szCs w:val="24"/>
+          <w:b/>
+          <w:bCs/>
+          <w:color w:val="70AD47" w:themeColor="accent6"/>
+          <w:szCs w:val="24"/>
+          <w:highlight w:val="yellow"/>
         </w:rPr>
         <w:t>)</w:t>
       </w:r>
@@ -2422,14 +3203,22 @@
         <w:spacing w:after="0" w:line="276" w:lineRule="auto"/>
         <w:rPr>
           <w:rFonts w:asciiTheme="minorBidi" w:hAnsiTheme="minorBidi"/>
-          <w:szCs w:val="24"/>
-        </w:rPr>
-      </w:pPr>
-      <w:proofErr w:type="spellStart"/>
-      <w:r>
-        <w:rPr>
-          <w:rFonts w:asciiTheme="minorBidi" w:hAnsiTheme="minorBidi"/>
-          <w:szCs w:val="24"/>
+          <w:b/>
+          <w:bCs/>
+          <w:color w:val="70AD47" w:themeColor="accent6"/>
+          <w:szCs w:val="24"/>
+          <w:highlight w:val="yellow"/>
+        </w:rPr>
+      </w:pPr>
+      <w:proofErr w:type="spellStart"/>
+      <w:r>
+        <w:rPr>
+          <w:rFonts w:asciiTheme="minorBidi" w:hAnsiTheme="minorBidi"/>
+          <w:b/>
+          <w:bCs/>
+          <w:color w:val="70AD47" w:themeColor="accent6"/>
+          <w:szCs w:val="24"/>
+          <w:highlight w:val="yellow"/>
         </w:rPr>
         <w:t>get_flight_by_id</w:t>
       </w:r>
@@ -2437,9 +3226,48 @@
       <w:r>
         <w:rPr>
           <w:rFonts w:asciiTheme="minorBidi" w:hAnsiTheme="minorBidi"/>
-          <w:szCs w:val="24"/>
-        </w:rPr>
-        <w:t>(id)</w:t>
+          <w:b/>
+          <w:bCs/>
+          <w:color w:val="70AD47" w:themeColor="accent6"/>
+          <w:szCs w:val="24"/>
+          <w:highlight w:val="yellow"/>
+        </w:rPr>
+        <w:t>(</w:t>
+      </w:r>
+      <w:proofErr w:type="spellStart"/>
+      <w:r>
+        <w:rPr>
+          <w:rFonts w:asciiTheme="minorBidi" w:hAnsiTheme="minorBidi"/>
+          <w:b/>
+          <w:bCs/>
+          <w:color w:val="70AD47" w:themeColor="accent6"/>
+          <w:szCs w:val="24"/>
+          <w:highlight w:val="yellow"/>
+        </w:rPr>
+        <w:t>flight</w:t>
+      </w:r>
+      <w:r>
+        <w:rPr>
+          <w:rFonts w:asciiTheme="minorBidi" w:hAnsiTheme="minorBidi"/>
+          <w:b/>
+          <w:bCs/>
+          <w:color w:val="70AD47" w:themeColor="accent6"/>
+          <w:szCs w:val="24"/>
+          <w:highlight w:val="yellow"/>
+        </w:rPr>
+        <w:t>id</w:t>
+      </w:r>
+      <w:proofErr w:type="spellEnd"/>
+      <w:r>
+        <w:rPr>
+          <w:rFonts w:asciiTheme="minorBidi" w:hAnsiTheme="minorBidi"/>
+          <w:b/>
+          <w:bCs/>
+          <w:color w:val="70AD47" w:themeColor="accent6"/>
+          <w:szCs w:val="24"/>
+          <w:highlight w:val="yellow"/>
+        </w:rPr>
+        <w:t>)</w:t>
       </w:r>
     </w:p>
     <w:p>
@@ -2452,14 +3280,18 @@
         <w:spacing w:after="0" w:line="276" w:lineRule="auto"/>
         <w:rPr>
           <w:rFonts w:asciiTheme="minorBidi" w:hAnsiTheme="minorBidi"/>
-          <w:szCs w:val="24"/>
-        </w:rPr>
-      </w:pPr>
-      <w:proofErr w:type="spellStart"/>
-      <w:r>
-        <w:rPr>
-          <w:rFonts w:asciiTheme="minorBidi" w:hAnsiTheme="minorBidi"/>
-          <w:szCs w:val="24"/>
+          <w:color w:val="70AD47" w:themeColor="accent6"/>
+          <w:szCs w:val="24"/>
+          <w:highlight w:val="cyan"/>
+        </w:rPr>
+      </w:pPr>
+      <w:proofErr w:type="spellStart"/>
+      <w:r>
+        <w:rPr>
+          <w:rFonts w:asciiTheme="minorBidi" w:hAnsiTheme="minorBidi"/>
+          <w:color w:val="70AD47" w:themeColor="accent6"/>
+          <w:szCs w:val="24"/>
+          <w:highlight w:val="cyan"/>
         </w:rPr>
         <w:t>get_flights_by_</w:t>
       </w:r>
@@ -2467,7 +3299,9 @@
       <w:r>
         <w:rPr>
           <w:rFonts w:asciiTheme="minorBidi" w:hAnsiTheme="minorBidi"/>
-          <w:szCs w:val="24"/>
+          <w:color w:val="70AD47" w:themeColor="accent6"/>
+          <w:szCs w:val="24"/>
+          <w:highlight w:val="cyan"/>
         </w:rPr>
         <w:t>parameters</w:t>
       </w:r>
@@ -2475,7 +3309,9 @@
       <w:r>
         <w:rPr>
           <w:rFonts w:asciiTheme="minorBidi" w:hAnsiTheme="minorBidi"/>
-          <w:szCs w:val="24"/>
+          <w:color w:val="70AD47" w:themeColor="accent6"/>
+          <w:szCs w:val="24"/>
+          <w:highlight w:val="cyan"/>
         </w:rPr>
         <w:t>(</w:t>
       </w:r>
@@ -2484,7 +3320,9 @@
       <w:r>
         <w:rPr>
           <w:rFonts w:asciiTheme="minorBidi" w:hAnsiTheme="minorBidi"/>
-          <w:szCs w:val="24"/>
+          <w:color w:val="70AD47" w:themeColor="accent6"/>
+          <w:szCs w:val="24"/>
+          <w:highlight w:val="cyan"/>
         </w:rPr>
         <w:t>origin_country_id</w:t>
       </w:r>
@@ -2492,7 +3330,9 @@
       <w:r>
         <w:rPr>
           <w:rFonts w:asciiTheme="minorBidi" w:hAnsiTheme="minorBidi"/>
-          <w:szCs w:val="24"/>
+          <w:color w:val="70AD47" w:themeColor="accent6"/>
+          <w:szCs w:val="24"/>
+          <w:highlight w:val="cyan"/>
         </w:rPr>
         <w:t xml:space="preserve">, </w:t>
       </w:r>
@@ -2500,7 +3340,9 @@
       <w:r>
         <w:rPr>
           <w:rFonts w:asciiTheme="minorBidi" w:hAnsiTheme="minorBidi"/>
-          <w:szCs w:val="24"/>
+          <w:color w:val="70AD47" w:themeColor="accent6"/>
+          <w:szCs w:val="24"/>
+          <w:highlight w:val="cyan"/>
         </w:rPr>
         <w:t>destination_country_id</w:t>
       </w:r>
@@ -2508,7 +3350,9 @@
       <w:r>
         <w:rPr>
           <w:rFonts w:asciiTheme="minorBidi" w:hAnsiTheme="minorBidi"/>
-          <w:szCs w:val="24"/>
+          <w:color w:val="70AD47" w:themeColor="accent6"/>
+          <w:szCs w:val="24"/>
+          <w:highlight w:val="cyan"/>
         </w:rPr>
         <w:t>, date)</w:t>
       </w:r>
@@ -2523,14 +3367,22 @@
         <w:spacing w:after="0" w:line="276" w:lineRule="auto"/>
         <w:rPr>
           <w:rFonts w:asciiTheme="minorBidi" w:hAnsiTheme="minorBidi"/>
-          <w:szCs w:val="24"/>
-        </w:rPr>
-      </w:pPr>
-      <w:proofErr w:type="spellStart"/>
-      <w:r>
-        <w:rPr>
-          <w:rFonts w:asciiTheme="minorBidi" w:hAnsiTheme="minorBidi"/>
-          <w:szCs w:val="24"/>
+          <w:b/>
+          <w:bCs/>
+          <w:color w:val="70AD47" w:themeColor="accent6"/>
+          <w:szCs w:val="24"/>
+          <w:highlight w:val="yellow"/>
+        </w:rPr>
+      </w:pPr>
+      <w:proofErr w:type="spellStart"/>
+      <w:r>
+        <w:rPr>
+          <w:rFonts w:asciiTheme="minorBidi" w:hAnsiTheme="minorBidi"/>
+          <w:b/>
+          <w:bCs/>
+          <w:color w:val="70AD47" w:themeColor="accent6"/>
+          <w:szCs w:val="24"/>
+          <w:highlight w:val="yellow"/>
         </w:rPr>
         <w:t>get_all_</w:t>
       </w:r>
@@ -2538,7 +3390,11 @@
       <w:r>
         <w:rPr>
           <w:rFonts w:asciiTheme="minorBidi" w:hAnsiTheme="minorBidi"/>
-          <w:szCs w:val="24"/>
+          <w:b/>
+          <w:bCs/>
+          <w:color w:val="70AD47" w:themeColor="accent6"/>
+          <w:szCs w:val="24"/>
+          <w:highlight w:val="yellow"/>
         </w:rPr>
         <w:t>airlines</w:t>
       </w:r>
@@ -2546,7 +3402,11 @@
       <w:r>
         <w:rPr>
           <w:rFonts w:asciiTheme="minorBidi" w:hAnsiTheme="minorBidi"/>
-          <w:szCs w:val="24"/>
+          <w:b/>
+          <w:bCs/>
+          <w:color w:val="70AD47" w:themeColor="accent6"/>
+          <w:szCs w:val="24"/>
+          <w:highlight w:val="yellow"/>
         </w:rPr>
         <w:t>(</w:t>
       </w:r>
@@ -2554,7 +3414,11 @@
       <w:r>
         <w:rPr>
           <w:rFonts w:asciiTheme="minorBidi" w:hAnsiTheme="minorBidi"/>
-          <w:szCs w:val="24"/>
+          <w:b/>
+          <w:bCs/>
+          <w:color w:val="70AD47" w:themeColor="accent6"/>
+          <w:szCs w:val="24"/>
+          <w:highlight w:val="yellow"/>
         </w:rPr>
         <w:t>)</w:t>
       </w:r>
@@ -2569,14 +3433,22 @@
         <w:spacing w:after="0" w:line="276" w:lineRule="auto"/>
         <w:rPr>
           <w:rFonts w:asciiTheme="minorBidi" w:hAnsiTheme="minorBidi"/>
-          <w:szCs w:val="24"/>
-        </w:rPr>
-      </w:pPr>
-      <w:proofErr w:type="spellStart"/>
-      <w:r>
-        <w:rPr>
-          <w:rFonts w:asciiTheme="minorBidi" w:hAnsiTheme="minorBidi"/>
-          <w:szCs w:val="24"/>
+          <w:b/>
+          <w:bCs/>
+          <w:color w:val="70AD47" w:themeColor="accent6"/>
+          <w:szCs w:val="24"/>
+          <w:highlight w:val="yellow"/>
+        </w:rPr>
+      </w:pPr>
+      <w:proofErr w:type="spellStart"/>
+      <w:r>
+        <w:rPr>
+          <w:rFonts w:asciiTheme="minorBidi" w:hAnsiTheme="minorBidi"/>
+          <w:b/>
+          <w:bCs/>
+          <w:color w:val="70AD47" w:themeColor="accent6"/>
+          <w:szCs w:val="24"/>
+          <w:highlight w:val="yellow"/>
         </w:rPr>
         <w:t>get_airline_by_id</w:t>
       </w:r>
@@ -2584,9 +3456,48 @@
       <w:r>
         <w:rPr>
           <w:rFonts w:asciiTheme="minorBidi" w:hAnsiTheme="minorBidi"/>
-          <w:szCs w:val="24"/>
-        </w:rPr>
-        <w:t>(id)</w:t>
+          <w:b/>
+          <w:bCs/>
+          <w:color w:val="70AD47" w:themeColor="accent6"/>
+          <w:szCs w:val="24"/>
+          <w:highlight w:val="yellow"/>
+        </w:rPr>
+        <w:t>(</w:t>
+      </w:r>
+      <w:proofErr w:type="spellStart"/>
+      <w:r>
+        <w:rPr>
+          <w:rFonts w:asciiTheme="minorBidi" w:hAnsiTheme="minorBidi"/>
+          <w:b/>
+          <w:bCs/>
+          <w:color w:val="70AD47" w:themeColor="accent6"/>
+          <w:szCs w:val="24"/>
+          <w:highlight w:val="yellow"/>
+        </w:rPr>
+        <w:t>airline</w:t>
+      </w:r>
+      <w:r>
+        <w:rPr>
+          <w:rFonts w:asciiTheme="minorBidi" w:hAnsiTheme="minorBidi"/>
+          <w:b/>
+          <w:bCs/>
+          <w:color w:val="70AD47" w:themeColor="accent6"/>
+          <w:szCs w:val="24"/>
+          <w:highlight w:val="yellow"/>
+        </w:rPr>
+        <w:t>id</w:t>
+      </w:r>
+      <w:proofErr w:type="spellEnd"/>
+      <w:r>
+        <w:rPr>
+          <w:rFonts w:asciiTheme="minorBidi" w:hAnsiTheme="minorBidi"/>
+          <w:b/>
+          <w:bCs/>
+          <w:color w:val="70AD47" w:themeColor="accent6"/>
+          <w:szCs w:val="24"/>
+          <w:highlight w:val="yellow"/>
+        </w:rPr>
+        <w:t>)</w:t>
       </w:r>
     </w:p>
     <w:p>
@@ -2599,13 +3510,19 @@
         <w:spacing w:after="0" w:line="276" w:lineRule="auto"/>
         <w:rPr>
           <w:rFonts w:asciiTheme="minorBidi" w:hAnsiTheme="minorBidi"/>
-          <w:szCs w:val="24"/>
-        </w:rPr>
-      </w:pPr>
-      <w:proofErr w:type="spellStart"/>
-      <w:r>
-        <w:rPr>
-          <w:rFonts w:asciiTheme="minorBidi" w:hAnsiTheme="minorBidi"/>
+          <w:b/>
+          <w:bCs/>
+          <w:color w:val="70AD47" w:themeColor="accent6"/>
+          <w:szCs w:val="24"/>
+        </w:rPr>
+      </w:pPr>
+      <w:proofErr w:type="spellStart"/>
+      <w:r>
+        <w:rPr>
+          <w:rFonts w:asciiTheme="minorBidi" w:hAnsiTheme="minorBidi"/>
+          <w:b/>
+          <w:bCs/>
+          <w:color w:val="70AD47" w:themeColor="accent6"/>
           <w:szCs w:val="24"/>
         </w:rPr>
         <w:t>get_airline_by_</w:t>
@@ -2614,6 +3531,9 @@
       <w:r>
         <w:rPr>
           <w:rFonts w:asciiTheme="minorBidi" w:hAnsiTheme="minorBidi"/>
+          <w:b/>
+          <w:bCs/>
+          <w:color w:val="70AD47" w:themeColor="accent6"/>
           <w:szCs w:val="24"/>
         </w:rPr>
         <w:t>parameters</w:t>
@@ -2622,6 +3542,9 @@
       <w:r>
         <w:rPr>
           <w:rFonts w:asciiTheme="minorBidi" w:hAnsiTheme="minorBidi"/>
+          <w:b/>
+          <w:bCs/>
+          <w:color w:val="70AD47" w:themeColor="accent6"/>
           <w:szCs w:val="24"/>
         </w:rPr>
         <w:t>( …</w:t>
@@ -2630,10 +3553,75 @@
       <w:r>
         <w:rPr>
           <w:rFonts w:asciiTheme="minorBidi" w:hAnsiTheme="minorBidi"/>
+          <w:b/>
+          <w:bCs/>
+          <w:color w:val="70AD47" w:themeColor="accent6"/>
           <w:szCs w:val="24"/>
         </w:rPr>
         <w:t xml:space="preserve"> )</w:t>
       </w:r>
+    </w:p>
+    <w:p>
+      <w:pPr>
+        <w:numPr>
+          <w:ilvl w:val="3"/>
+          <w:numId w:val="5"/>
+        </w:numPr>
+        <w:bidi w:val="0"/>
+        <w:spacing w:after="0" w:line="276" w:lineRule="auto"/>
+        <w:rPr>
+          <w:rFonts w:asciiTheme="minorBidi" w:hAnsiTheme="minorBidi"/>
+          <w:b/>
+          <w:bCs/>
+          <w:color w:val="70AD47" w:themeColor="accent6"/>
+          <w:szCs w:val="24"/>
+          <w:highlight w:val="cyan"/>
+        </w:rPr>
+      </w:pPr>
+      <w:proofErr w:type="spellStart"/>
+      <w:r>
+        <w:rPr>
+          <w:rFonts w:asciiTheme="minorBidi" w:hAnsiTheme="minorBidi"/>
+          <w:b/>
+          <w:bCs/>
+          <w:color w:val="70AD47" w:themeColor="accent6"/>
+          <w:szCs w:val="24"/>
+          <w:highlight w:val="cyan"/>
+        </w:rPr>
+        <w:t>userID</w:t>
+      </w:r>
+      <w:proofErr w:type="spellEnd"/>
+    </w:p>
+    <w:p>
+      <w:pPr>
+        <w:numPr>
+          <w:ilvl w:val="3"/>
+          <w:numId w:val="5"/>
+        </w:numPr>
+        <w:bidi w:val="0"/>
+        <w:spacing w:after="0" w:line="276" w:lineRule="auto"/>
+        <w:rPr>
+          <w:rFonts w:asciiTheme="minorBidi" w:hAnsiTheme="minorBidi"/>
+          <w:b/>
+          <w:bCs/>
+          <w:color w:val="70AD47" w:themeColor="accent6"/>
+          <w:szCs w:val="24"/>
+          <w:highlight w:val="cyan"/>
+        </w:rPr>
+      </w:pPr>
+      <w:proofErr w:type="spellStart"/>
+      <w:r>
+        <w:rPr>
+          <w:rFonts w:asciiTheme="minorBidi" w:hAnsiTheme="minorBidi"/>
+          <w:b/>
+          <w:bCs/>
+          <w:color w:val="70AD47" w:themeColor="accent6"/>
+          <w:szCs w:val="24"/>
+          <w:highlight w:val="cyan"/>
+        </w:rPr>
+        <w:t>countryID</w:t>
+      </w:r>
+      <w:proofErr w:type="spellEnd"/>
     </w:p>
     <w:p>
       <w:pPr>
@@ -2645,14 +3633,22 @@
         <w:spacing w:after="0" w:line="276" w:lineRule="auto"/>
         <w:rPr>
           <w:rFonts w:asciiTheme="minorBidi" w:hAnsiTheme="minorBidi"/>
-          <w:szCs w:val="24"/>
-        </w:rPr>
-      </w:pPr>
-      <w:proofErr w:type="spellStart"/>
-      <w:r>
-        <w:rPr>
-          <w:rFonts w:asciiTheme="minorBidi" w:hAnsiTheme="minorBidi"/>
-          <w:szCs w:val="24"/>
+          <w:b/>
+          <w:bCs/>
+          <w:color w:val="70AD47" w:themeColor="accent6"/>
+          <w:szCs w:val="24"/>
+          <w:highlight w:val="yellow"/>
+        </w:rPr>
+      </w:pPr>
+      <w:proofErr w:type="spellStart"/>
+      <w:r>
+        <w:rPr>
+          <w:rFonts w:asciiTheme="minorBidi" w:hAnsiTheme="minorBidi"/>
+          <w:b/>
+          <w:bCs/>
+          <w:color w:val="70AD47" w:themeColor="accent6"/>
+          <w:szCs w:val="24"/>
+          <w:highlight w:val="yellow"/>
         </w:rPr>
         <w:t>get_all_</w:t>
       </w:r>
@@ -2660,7 +3656,11 @@
       <w:r>
         <w:rPr>
           <w:rFonts w:asciiTheme="minorBidi" w:hAnsiTheme="minorBidi"/>
-          <w:szCs w:val="24"/>
+          <w:b/>
+          <w:bCs/>
+          <w:color w:val="70AD47" w:themeColor="accent6"/>
+          <w:szCs w:val="24"/>
+          <w:highlight w:val="yellow"/>
         </w:rPr>
         <w:t>countries</w:t>
       </w:r>
@@ -2668,7 +3668,11 @@
       <w:r>
         <w:rPr>
           <w:rFonts w:asciiTheme="minorBidi" w:hAnsiTheme="minorBidi"/>
-          <w:szCs w:val="24"/>
+          <w:b/>
+          <w:bCs/>
+          <w:color w:val="70AD47" w:themeColor="accent6"/>
+          <w:szCs w:val="24"/>
+          <w:highlight w:val="yellow"/>
         </w:rPr>
         <w:t>(</w:t>
       </w:r>
@@ -2676,7 +3680,11 @@
       <w:r>
         <w:rPr>
           <w:rFonts w:asciiTheme="minorBidi" w:hAnsiTheme="minorBidi"/>
-          <w:szCs w:val="24"/>
+          <w:b/>
+          <w:bCs/>
+          <w:color w:val="70AD47" w:themeColor="accent6"/>
+          <w:szCs w:val="24"/>
+          <w:highlight w:val="yellow"/>
         </w:rPr>
         <w:t>)</w:t>
       </w:r>
@@ -2691,14 +3699,22 @@
         <w:spacing w:after="0" w:line="276" w:lineRule="auto"/>
         <w:rPr>
           <w:rFonts w:asciiTheme="minorBidi" w:hAnsiTheme="minorBidi"/>
-          <w:szCs w:val="24"/>
-        </w:rPr>
-      </w:pPr>
-      <w:proofErr w:type="spellStart"/>
-      <w:r>
-        <w:rPr>
-          <w:rFonts w:asciiTheme="minorBidi" w:hAnsiTheme="minorBidi"/>
-          <w:szCs w:val="24"/>
+          <w:b/>
+          <w:bCs/>
+          <w:color w:val="70AD47" w:themeColor="accent6"/>
+          <w:szCs w:val="24"/>
+          <w:highlight w:val="yellow"/>
+        </w:rPr>
+      </w:pPr>
+      <w:proofErr w:type="spellStart"/>
+      <w:r>
+        <w:rPr>
+          <w:rFonts w:asciiTheme="minorBidi" w:hAnsiTheme="minorBidi"/>
+          <w:b/>
+          <w:bCs/>
+          <w:color w:val="70AD47" w:themeColor="accent6"/>
+          <w:szCs w:val="24"/>
+          <w:highlight w:val="yellow"/>
         </w:rPr>
         <w:t>get_country_by_id</w:t>
       </w:r>
@@ -2706,9 +3722,48 @@
       <w:r>
         <w:rPr>
           <w:rFonts w:asciiTheme="minorBidi" w:hAnsiTheme="minorBidi"/>
-          <w:szCs w:val="24"/>
-        </w:rPr>
-        <w:t>(id)</w:t>
+          <w:b/>
+          <w:bCs/>
+          <w:color w:val="70AD47" w:themeColor="accent6"/>
+          <w:szCs w:val="24"/>
+          <w:highlight w:val="yellow"/>
+        </w:rPr>
+        <w:t>(</w:t>
+      </w:r>
+      <w:proofErr w:type="spellStart"/>
+      <w:r>
+        <w:rPr>
+          <w:rFonts w:asciiTheme="minorBidi" w:hAnsiTheme="minorBidi"/>
+          <w:b/>
+          <w:bCs/>
+          <w:color w:val="70AD47" w:themeColor="accent6"/>
+          <w:szCs w:val="24"/>
+          <w:highlight w:val="yellow"/>
+        </w:rPr>
+        <w:t>country</w:t>
+      </w:r>
+      <w:r>
+        <w:rPr>
+          <w:rFonts w:asciiTheme="minorBidi" w:hAnsiTheme="minorBidi"/>
+          <w:b/>
+          <w:bCs/>
+          <w:color w:val="70AD47" w:themeColor="accent6"/>
+          <w:szCs w:val="24"/>
+          <w:highlight w:val="yellow"/>
+        </w:rPr>
+        <w:t>id</w:t>
+      </w:r>
+      <w:proofErr w:type="spellEnd"/>
+      <w:r>
+        <w:rPr>
+          <w:rFonts w:asciiTheme="minorBidi" w:hAnsiTheme="minorBidi"/>
+          <w:b/>
+          <w:bCs/>
+          <w:color w:val="70AD47" w:themeColor="accent6"/>
+          <w:szCs w:val="24"/>
+          <w:highlight w:val="yellow"/>
+        </w:rPr>
+        <w:t>)</w:t>
       </w:r>
     </w:p>
     <w:p>
@@ -2721,13 +3776,15 @@
         <w:spacing w:after="0" w:line="276" w:lineRule="auto"/>
         <w:rPr>
           <w:rFonts w:asciiTheme="minorBidi" w:hAnsiTheme="minorBidi"/>
-          <w:szCs w:val="24"/>
-        </w:rPr>
-      </w:pPr>
-      <w:proofErr w:type="spellStart"/>
-      <w:r>
-        <w:rPr>
-          <w:rFonts w:asciiTheme="minorBidi" w:hAnsiTheme="minorBidi"/>
+          <w:color w:val="70AD47" w:themeColor="accent6"/>
+          <w:szCs w:val="24"/>
+        </w:rPr>
+      </w:pPr>
+      <w:proofErr w:type="spellStart"/>
+      <w:r>
+        <w:rPr>
+          <w:rFonts w:asciiTheme="minorBidi" w:hAnsiTheme="minorBidi"/>
+          <w:color w:val="70AD47" w:themeColor="accent6"/>
           <w:szCs w:val="24"/>
         </w:rPr>
         <w:t>create_new_user</w:t>
@@ -2736,6 +3793,7 @@
       <w:r>
         <w:rPr>
           <w:rFonts w:asciiTheme="minorBidi" w:hAnsiTheme="minorBidi"/>
+          <w:color w:val="70AD47" w:themeColor="accent6"/>
           <w:szCs w:val="24"/>
         </w:rPr>
         <w:t xml:space="preserve"> </w:t>
@@ -2744,6 +3802,7 @@
       <w:r>
         <w:rPr>
           <w:rFonts w:asciiTheme="minorBidi" w:hAnsiTheme="minorBidi"/>
+          <w:color w:val="70AD47" w:themeColor="accent6"/>
           <w:szCs w:val="24"/>
         </w:rPr>
         <w:t>( user</w:t>
@@ -2752,6 +3811,7 @@
       <w:r>
         <w:rPr>
           <w:rFonts w:asciiTheme="minorBidi" w:hAnsiTheme="minorBidi"/>
+          <w:color w:val="70AD47" w:themeColor="accent6"/>
           <w:szCs w:val="24"/>
         </w:rPr>
         <w:t xml:space="preserve"> ) - for internal usage</w:t>
@@ -2968,6 +4028,7 @@
           <w:rFonts w:asciiTheme="minorBidi" w:hAnsiTheme="minorBidi"/>
           <w:szCs w:val="24"/>
         </w:rPr>
+        <w:lastRenderedPageBreak/>
         <w:t xml:space="preserve">Upon failure will return None or raise an error (i.e. </w:t>
       </w:r>
       <w:proofErr w:type="spellStart"/>
@@ -3332,7 +4393,6 @@
           <w:rFonts w:asciiTheme="minorBidi" w:hAnsiTheme="minorBidi"/>
           <w:szCs w:val="24"/>
         </w:rPr>
-        <w:lastRenderedPageBreak/>
         <w:t>get_my_flights</w:t>
       </w:r>
       <w:proofErr w:type="spellEnd"/>
@@ -3986,7 +5046,7 @@
         <w:rFonts w:ascii="Wingdings" w:hAnsi="Wingdings" w:hint="default"/>
       </w:rPr>
     </w:lvl>
-    <w:lvl w:ilvl="3" w:tplc="04190001" w:tentative="1">
+    <w:lvl w:ilvl="3" w:tplc="04190001">
       <w:start w:val="1"/>
       <w:numFmt w:val="bullet"/>
       <w:lvlText w:val=""/>
@@ -4212,7 +5272,7 @@
         <w:rFonts w:ascii="Wingdings" w:hAnsi="Wingdings" w:hint="default"/>
       </w:rPr>
     </w:lvl>
-    <w:lvl w:ilvl="3" w:tplc="04190001" w:tentative="1">
+    <w:lvl w:ilvl="3" w:tplc="04190001">
       <w:start w:val="1"/>
       <w:numFmt w:val="bullet"/>
       <w:lvlText w:val=""/>
@@ -4777,7 +5837,7 @@
         <w:rFonts w:ascii="Wingdings" w:hAnsi="Wingdings" w:hint="default"/>
       </w:rPr>
     </w:lvl>
-    <w:lvl w:ilvl="3" w:tplc="04190001" w:tentative="1">
+    <w:lvl w:ilvl="3" w:tplc="04190001">
       <w:start w:val="1"/>
       <w:numFmt w:val="bullet"/>
       <w:lvlText w:val=""/>
@@ -5858,7 +6918,7 @@
   <w:style w:type="paragraph" w:default="1" w:styleId="a">
     <w:name w:val="Normal"/>
     <w:qFormat/>
-    <w:rsid w:val="002125F2"/>
+    <w:rsid w:val="0048049B"/>
     <w:pPr>
       <w:bidi/>
     </w:pPr>

</xml_diff>